<commit_message>
Dokument omkring opsætning af udviklingsmiljø opdateret
</commit_message>
<xml_diff>
--- a/documents/Ops�tning/Ops�tning af udviklingsmilj�.docx
+++ b/documents/Ops�tning/Ops�tning af udviklingsmilj�.docx
@@ -12,7 +12,10 @@
     </w:p>
     <w:p>
       <w:r>
-        <w:t>I denne lektion skal du lære og gennemføre følgende:</w:t>
+        <w:t>I denne lektion skal du lære og gennemføre følgende</w:t>
+      </w:r>
+      <w:r>
+        <w:t xml:space="preserve"> punkter</w:t>
       </w:r>
     </w:p>
     <w:p>
@@ -36,7 +39,13 @@
         </w:numPr>
       </w:pPr>
       <w:r>
-        <w:t>Opsætning af udviklingsmiljø (Windows, Mac OS, Linux)</w:t>
+        <w:t>Installation</w:t>
+      </w:r>
+      <w:r>
+        <w:t xml:space="preserve"> af udviklingsmiljø</w:t>
+      </w:r>
+      <w:r>
+        <w:t xml:space="preserve"> til Windows, Mac OS og Linux (webserver og database)</w:t>
       </w:r>
     </w:p>
     <w:p>
@@ -48,7 +57,10 @@
         </w:numPr>
       </w:pPr>
       <w:r>
-        <w:t>Starte en webapplikation</w:t>
+        <w:t>Installation</w:t>
+      </w:r>
+      <w:r>
+        <w:t xml:space="preserve"> af udviklingsværktøj (værktøj til at programmere med)</w:t>
       </w:r>
     </w:p>
     <w:p>
@@ -56,6 +68,9 @@
         <w:pStyle w:val="Heading1"/>
       </w:pPr>
       <w:r>
+        <w:t xml:space="preserve">1. </w:t>
+      </w:r>
+      <w:r>
         <w:t>Webapplikationer</w:t>
       </w:r>
     </w:p>
@@ -67,7 +82,7 @@
         <w:t xml:space="preserve"> på internettet består</w:t>
       </w:r>
       <w:r>
-        <w:t xml:space="preserve"> typisk af følgende komponenter:</w:t>
+        <w:t xml:space="preserve"> typisk af følgende komponenter</w:t>
       </w:r>
     </w:p>
     <w:p/>
@@ -96,7 +111,7 @@
           <v:shape id="_x0000_i1025" type="#_x0000_t75" style="width:481.5pt;height:174.75pt" o:ole="">
             <v:imagedata r:id="rId6" o:title=""/>
           </v:shape>
-          <o:OLEObject Type="Embed" ProgID="Unknown" ShapeID="_x0000_i1025" DrawAspect="Content" ObjectID="_1373623752" r:id="rId7"/>
+          <o:OLEObject Type="Embed" ProgID="Unknown" ShapeID="_x0000_i1025" DrawAspect="Content" ObjectID="_1373644910" r:id="rId7"/>
         </w:object>
       </w:r>
     </w:p>
@@ -169,15 +184,21 @@
       </w:pPr>
       <w:r>
         <w:lastRenderedPageBreak/>
-        <w:t>Opsætning af udviklingsmiljø</w:t>
-      </w:r>
-    </w:p>
-    <w:p>
-      <w:r>
-        <w:t>I dette fag</w:t>
-      </w:r>
-      <w:r>
-        <w:t xml:space="preserve"> benyttes programmeringssproget PHP, som blandt andet er sproget Facebook, Wikipedia og Yahoo er skrevet i. Generelt er PHP et af de mest udbredte sprog</w:t>
+        <w:t xml:space="preserve">2. </w:t>
+      </w:r>
+      <w:r>
+        <w:t>Installation</w:t>
+      </w:r>
+      <w:r>
+        <w:t xml:space="preserve"> af </w:t>
+      </w:r>
+      <w:r>
+        <w:t>webserver og database</w:t>
+      </w:r>
+    </w:p>
+    <w:p>
+      <w:r>
+        <w:t>I dette fag benyttes programmeringssproget PHP, som blandt andet er sproget Facebook, Wikipedia og Yahoo er skrevet i. Generelt er PHP et af de mest udbredte sprog</w:t>
       </w:r>
       <w:r>
         <w:t xml:space="preserve"> </w:t>
@@ -194,7 +215,10 @@
     </w:p>
     <w:p>
       <w:r>
-        <w:t>Når en udvikler arbejder, sætter man typisk et udviklingsmiljø op på ens computer, der ligner det rigtige miljø, hvorpå ens webapplikation skal køre, når den er færdig. Det giver en række fordele som fx:</w:t>
+        <w:t>Når en udvikler arbejder, sætter man typisk et udviklingsmiljø op på ens computer, der ligner det rigtige miljø, hvorpå ens webapplikation skal køre, når den er færdig. De</w:t>
+      </w:r>
+      <w:r>
+        <w:t>t giver en række fordele som fx</w:t>
       </w:r>
     </w:p>
     <w:p>
@@ -247,7 +271,10 @@
     </w:p>
     <w:p>
       <w:r>
-        <w:t>For at køre PHP lokalt på ens computer kræver det følgende programmer installeret:</w:t>
+        <w:t xml:space="preserve">For at køre PHP lokalt på ens computer kræver det </w:t>
+      </w:r>
+      <w:r>
+        <w:t>følgende programmer installeret</w:t>
       </w:r>
     </w:p>
     <w:p>
@@ -295,7 +322,22 @@
         </w:numPr>
       </w:pPr>
       <w:r>
-        <w:t>MySQL Query Browser (program til at tilgå databasen ved opsætning mv)</w:t>
+        <w:t>PHP MyAdmin</w:t>
+      </w:r>
+      <w:r>
+        <w:t xml:space="preserve"> (</w:t>
+      </w:r>
+      <w:r>
+        <w:t xml:space="preserve">side </w:t>
+      </w:r>
+      <w:r>
+        <w:t xml:space="preserve">til at tilgå </w:t>
+      </w:r>
+      <w:r>
+        <w:t xml:space="preserve">og rette i </w:t>
+      </w:r>
+      <w:r>
+        <w:t>databasen)</w:t>
       </w:r>
     </w:p>
     <w:p>
@@ -318,23 +360,18 @@
     </w:p>
     <w:p>
       <w:pPr>
-        <w:pStyle w:val="ListParagraph"/>
+        <w:pStyle w:val="Subtitle"/>
         <w:numPr>
           <w:ilvl w:val="0"/>
-          <w:numId w:val="4"/>
+          <w:numId w:val="5"/>
         </w:numPr>
-        <w:rPr>
-          <w:b/>
-          <w:bCs/>
-          <w:i/>
-          <w:iCs/>
-          <w:color w:val="4F81BD" w:themeColor="accent1"/>
-        </w:rPr>
       </w:pPr>
       <w:hyperlink r:id="rId8" w:history="1">
         <w:r>
           <w:rPr>
             <w:rStyle w:val="Hyperlink"/>
+            <w:color w:val="4F81BD" w:themeColor="accent1"/>
+            <w:u w:val="none"/>
           </w:rPr>
           <w:t>www.wampserver.com</w:t>
         </w:r>
@@ -427,14 +464,27 @@
               <w:pStyle w:val="Caption"/>
               <w:jc w:val="center"/>
             </w:pPr>
-            <w:fldSimple w:instr=" SEQ Figur \* ARABIC ">
-              <w:r>
-                <w:rPr>
-                  <w:noProof/>
-                </w:rPr>
-                <w:t>1</w:t>
-              </w:r>
-            </w:fldSimple>
+            <w:r>
+              <w:fldChar w:fldCharType="begin"/>
+            </w:r>
+            <w:r>
+              <w:instrText xml:space="preserve"> SEQ Figur \* ARABIC </w:instrText>
+            </w:r>
+            <w:r>
+              <w:fldChar w:fldCharType="separate"/>
+            </w:r>
+            <w:r>
+              <w:rPr>
+                <w:noProof/>
+              </w:rPr>
+              <w:t>1</w:t>
+            </w:r>
+            <w:r>
+              <w:rPr>
+                <w:noProof/>
+              </w:rPr>
+              <w:fldChar w:fldCharType="end"/>
+            </w:r>
             <w:r>
               <w:t>. Tryk næste</w:t>
             </w:r>
@@ -503,14 +553,27 @@
               <w:pStyle w:val="Caption"/>
               <w:jc w:val="center"/>
             </w:pPr>
-            <w:fldSimple w:instr=" SEQ Figur \* ARABIC ">
-              <w:r>
-                <w:rPr>
-                  <w:noProof/>
-                </w:rPr>
-                <w:t>2</w:t>
-              </w:r>
-            </w:fldSimple>
+            <w:r>
+              <w:fldChar w:fldCharType="begin"/>
+            </w:r>
+            <w:r>
+              <w:instrText xml:space="preserve"> SEQ Figur \* ARABIC </w:instrText>
+            </w:r>
+            <w:r>
+              <w:fldChar w:fldCharType="separate"/>
+            </w:r>
+            <w:r>
+              <w:rPr>
+                <w:noProof/>
+              </w:rPr>
+              <w:t>2</w:t>
+            </w:r>
+            <w:r>
+              <w:rPr>
+                <w:noProof/>
+              </w:rPr>
+              <w:fldChar w:fldCharType="end"/>
+            </w:r>
             <w:r>
               <w:t>. Accepter og tryk næste</w:t>
             </w:r>
@@ -580,18 +643,35 @@
               <w:pStyle w:val="Caption"/>
               <w:jc w:val="center"/>
             </w:pPr>
-            <w:fldSimple w:instr=" SEQ Figur \* ARABIC ">
-              <w:r>
-                <w:rPr>
-                  <w:noProof/>
-                </w:rPr>
-                <w:t>3</w:t>
-              </w:r>
-            </w:fldSimple>
+            <w:r>
+              <w:fldChar w:fldCharType="begin"/>
+            </w:r>
+            <w:r>
+              <w:instrText xml:space="preserve"> SEQ Figur \* ARABIC </w:instrText>
+            </w:r>
+            <w:r>
+              <w:fldChar w:fldCharType="separate"/>
+            </w:r>
+            <w:r>
+              <w:rPr>
+                <w:noProof/>
+              </w:rPr>
+              <w:t>3</w:t>
+            </w:r>
+            <w:r>
+              <w:rPr>
+                <w:noProof/>
+              </w:rPr>
+              <w:fldChar w:fldCharType="end"/>
+            </w:r>
             <w:r>
               <w:t>. Vælg evt. ny placering og tryk næste</w:t>
             </w:r>
+            <w:r>
+              <w:t>. Det er anbefaldet at vælge standardplaceringen.</w:t>
+            </w:r>
           </w:p>
+          <w:p/>
         </w:tc>
         <w:tc>
           <w:tcPr>
@@ -655,14 +735,27 @@
               <w:pStyle w:val="Caption"/>
               <w:jc w:val="center"/>
             </w:pPr>
-            <w:fldSimple w:instr=" SEQ Figur \* ARABIC ">
-              <w:r>
-                <w:rPr>
-                  <w:noProof/>
-                </w:rPr>
-                <w:t>4</w:t>
-              </w:r>
-            </w:fldSimple>
+            <w:r>
+              <w:fldChar w:fldCharType="begin"/>
+            </w:r>
+            <w:r>
+              <w:instrText xml:space="preserve"> SEQ Figur \* ARABIC </w:instrText>
+            </w:r>
+            <w:r>
+              <w:fldChar w:fldCharType="separate"/>
+            </w:r>
+            <w:r>
+              <w:rPr>
+                <w:noProof/>
+              </w:rPr>
+              <w:t>4</w:t>
+            </w:r>
+            <w:r>
+              <w:rPr>
+                <w:noProof/>
+              </w:rPr>
+              <w:fldChar w:fldCharType="end"/>
+            </w:r>
             <w:r>
               <w:t>. Vælg om installationen skal oprette genveje for dig</w:t>
             </w:r>
@@ -733,14 +826,27 @@
               <w:pStyle w:val="Caption"/>
               <w:jc w:val="center"/>
             </w:pPr>
-            <w:fldSimple w:instr=" SEQ Figur \* ARABIC ">
-              <w:r>
-                <w:rPr>
-                  <w:noProof/>
-                </w:rPr>
-                <w:t>5</w:t>
-              </w:r>
-            </w:fldSimple>
+            <w:r>
+              <w:fldChar w:fldCharType="begin"/>
+            </w:r>
+            <w:r>
+              <w:instrText xml:space="preserve"> SEQ Figur \* ARABIC </w:instrText>
+            </w:r>
+            <w:r>
+              <w:fldChar w:fldCharType="separate"/>
+            </w:r>
+            <w:r>
+              <w:rPr>
+                <w:noProof/>
+              </w:rPr>
+              <w:t>5</w:t>
+            </w:r>
+            <w:r>
+              <w:rPr>
+                <w:noProof/>
+              </w:rPr>
+              <w:fldChar w:fldCharType="end"/>
+            </w:r>
             <w:r>
               <w:t>. Tryk på ”install” for at installere</w:t>
             </w:r>
@@ -809,14 +915,27 @@
               <w:pStyle w:val="Caption"/>
               <w:jc w:val="center"/>
             </w:pPr>
-            <w:fldSimple w:instr=" SEQ Figur \* ARABIC ">
-              <w:r>
-                <w:rPr>
-                  <w:noProof/>
-                </w:rPr>
-                <w:t>6</w:t>
-              </w:r>
-            </w:fldSimple>
+            <w:r>
+              <w:fldChar w:fldCharType="begin"/>
+            </w:r>
+            <w:r>
+              <w:instrText xml:space="preserve"> SEQ Figur \* ARABIC </w:instrText>
+            </w:r>
+            <w:r>
+              <w:fldChar w:fldCharType="separate"/>
+            </w:r>
+            <w:r>
+              <w:rPr>
+                <w:noProof/>
+              </w:rPr>
+              <w:t>6</w:t>
+            </w:r>
+            <w:r>
+              <w:rPr>
+                <w:noProof/>
+              </w:rPr>
+              <w:fldChar w:fldCharType="end"/>
+            </w:r>
             <w:r>
               <w:t>. Vælg din fortrukne browser. Fx Firefox eller Chrome. Hvis du er i tvivl eller ønsker Internet Explorer, tryk blot på "open"</w:t>
             </w:r>
@@ -893,22 +1012,32 @@
               <w:pStyle w:val="Caption"/>
               <w:jc w:val="center"/>
             </w:pPr>
-            <w:fldSimple w:instr=" SEQ Figur \* ARABIC ">
-              <w:r>
-                <w:rPr>
-                  <w:noProof/>
-                </w:rPr>
-                <w:t>7</w:t>
-              </w:r>
-            </w:fldSimple>
+            <w:r>
+              <w:fldChar w:fldCharType="begin"/>
+            </w:r>
+            <w:r>
+              <w:instrText xml:space="preserve"> SEQ Figur \* ARABIC </w:instrText>
+            </w:r>
+            <w:r>
+              <w:fldChar w:fldCharType="separate"/>
+            </w:r>
+            <w:r>
+              <w:rPr>
+                <w:noProof/>
+              </w:rPr>
+              <w:t>7</w:t>
+            </w:r>
+            <w:r>
+              <w:rPr>
+                <w:noProof/>
+              </w:rPr>
+              <w:fldChar w:fldCharType="end"/>
+            </w:r>
             <w:r>
               <w:t>. Tryk næste da vi ikke har brug for at opsætte en SMTP server</w:t>
             </w:r>
           </w:p>
-          <w:p>
-            <w:bookmarkStart w:id="0" w:name="_GoBack"/>
-            <w:bookmarkEnd w:id="0"/>
-          </w:p>
+          <w:p/>
         </w:tc>
         <w:tc>
           <w:tcPr>
@@ -972,7 +1101,924 @@
               <w:pStyle w:val="Caption"/>
               <w:jc w:val="center"/>
             </w:pPr>
-            <w:fldSimple w:instr=" SEQ Figur \* ARABIC ">
+            <w:r>
+              <w:fldChar w:fldCharType="begin"/>
+            </w:r>
+            <w:r>
+              <w:instrText xml:space="preserve"> SEQ Figur \* ARABIC </w:instrText>
+            </w:r>
+            <w:r>
+              <w:fldChar w:fldCharType="separate"/>
+            </w:r>
+            <w:r>
+              <w:rPr>
+                <w:noProof/>
+              </w:rPr>
+              <w:t>8</w:t>
+            </w:r>
+            <w:r>
+              <w:rPr>
+                <w:noProof/>
+              </w:rPr>
+              <w:fldChar w:fldCharType="end"/>
+            </w:r>
+            <w:r>
+              <w:t>. Sæt kryds i "Launch" og tryk på "Finish"</w:t>
+            </w:r>
+          </w:p>
+        </w:tc>
+      </w:tr>
+    </w:tbl>
+    <w:p>
+      <w:r>
+        <w:t>Herefter starter Wamp server og viser et statusikon nederst i højre hjørne. Ikonet skal lyse grønt, for at serveren er startet korrekt.</w:t>
+      </w:r>
+    </w:p>
+    <w:p>
+      <w:pPr>
+        <w:jc w:val="center"/>
+      </w:pPr>
+      <w:r>
+        <w:rPr>
+          <w:noProof/>
+          <w:lang w:eastAsia="da-DK"/>
+        </w:rPr>
+        <w:drawing>
+          <wp:inline distT="0" distB="0" distL="0" distR="0" wp14:anchorId="51FE96CA" wp14:editId="2EEB9A73">
+            <wp:extent cx="1238250" cy="1524000"/>
+            <wp:effectExtent l="0" t="0" r="0" b="0"/>
+            <wp:docPr id="2" name="Picture 2"/>
+            <wp:cNvGraphicFramePr>
+              <a:graphicFrameLocks xmlns:a="http://schemas.openxmlformats.org/drawingml/2006/main" noChangeAspect="1"/>
+            </wp:cNvGraphicFramePr>
+            <a:graphic xmlns:a="http://schemas.openxmlformats.org/drawingml/2006/main">
+              <a:graphicData uri="http://schemas.openxmlformats.org/drawingml/2006/picture">
+                <pic:pic xmlns:pic="http://schemas.openxmlformats.org/drawingml/2006/picture">
+                  <pic:nvPicPr>
+                    <pic:cNvPr id="0" name="wamp-icon.png"/>
+                    <pic:cNvPicPr/>
+                  </pic:nvPicPr>
+                  <pic:blipFill>
+                    <a:blip r:embed="rId17">
+                      <a:extLst>
+                        <a:ext uri="{28A0092B-C50C-407E-A947-70E740481C1C}">
+                          <a14:useLocalDpi xmlns:a14="http://schemas.microsoft.com/office/drawing/2010/main" val="0"/>
+                        </a:ext>
+                      </a:extLst>
+                    </a:blip>
+                    <a:stretch>
+                      <a:fillRect/>
+                    </a:stretch>
+                  </pic:blipFill>
+                  <pic:spPr>
+                    <a:xfrm>
+                      <a:off x="0" y="0"/>
+                      <a:ext cx="1238250" cy="1524000"/>
+                    </a:xfrm>
+                    <a:prstGeom prst="rect">
+                      <a:avLst/>
+                    </a:prstGeom>
+                  </pic:spPr>
+                </pic:pic>
+              </a:graphicData>
+            </a:graphic>
+          </wp:inline>
+        </w:drawing>
+      </w:r>
+    </w:p>
+    <w:p>
+      <w:r>
+        <w:t xml:space="preserve">Hver gang en computer har været slukket, skal man huske at starte Wamp serveren, hvis man </w:t>
+      </w:r>
+      <w:r>
+        <w:t xml:space="preserve">ønsker at køre ens </w:t>
+      </w:r>
+      <w:r>
+        <w:t>webapplikation lokalt</w:t>
+      </w:r>
+      <w:r>
+        <w:t xml:space="preserve"> igen</w:t>
+      </w:r>
+      <w:r>
+        <w:t>. Hvis ikonet ikke lyser grønt, prøv da at trykke på ikonet og vælg ”Start all services”.</w:t>
+      </w:r>
+      <w:r>
+        <w:t xml:space="preserve"> Hvis det ikke hjælper</w:t>
+      </w:r>
+      <w:r>
+        <w:t xml:space="preserve"> se afsnittet</w:t>
+      </w:r>
+      <w:r>
+        <w:t>,</w:t>
+      </w:r>
+      <w:r>
+        <w:t xml:space="preserve"> der omhandler fejlfinding af Wamp server.</w:t>
+      </w:r>
+    </w:p>
+    <w:p>
+      <w:r>
+        <w:t xml:space="preserve">Første gang du har installeret Wamp serveren, kan du teste, om den er installeret korrekt ved at åbne din Internet Browser og skrive </w:t>
+      </w:r>
+      <w:hyperlink r:id="rId18" w:history="1">
+        <w:r>
+          <w:rPr>
+            <w:rStyle w:val="Hyperlink"/>
+          </w:rPr>
+          <w:t>http://localhost</w:t>
+        </w:r>
+      </w:hyperlink>
+      <w:r>
+        <w:t xml:space="preserve"> i adressefeltet.</w:t>
+      </w:r>
+    </w:p>
+    <w:p>
+      <w:pPr>
+        <w:keepNext/>
+        <w:jc w:val="center"/>
+      </w:pPr>
+      <w:r>
+        <w:rPr>
+          <w:noProof/>
+          <w:lang w:eastAsia="da-DK"/>
+        </w:rPr>
+        <w:lastRenderedPageBreak/>
+        <w:drawing>
+          <wp:inline distT="0" distB="0" distL="0" distR="0" wp14:anchorId="06FCF32A" wp14:editId="31094B21">
+            <wp:extent cx="5229225" cy="3290104"/>
+            <wp:effectExtent l="0" t="0" r="0" b="5715"/>
+            <wp:docPr id="6" name="Picture 6"/>
+            <wp:cNvGraphicFramePr>
+              <a:graphicFrameLocks xmlns:a="http://schemas.openxmlformats.org/drawingml/2006/main" noChangeAspect="1"/>
+            </wp:cNvGraphicFramePr>
+            <a:graphic xmlns:a="http://schemas.openxmlformats.org/drawingml/2006/main">
+              <a:graphicData uri="http://schemas.openxmlformats.org/drawingml/2006/picture">
+                <pic:pic xmlns:pic="http://schemas.openxmlformats.org/drawingml/2006/picture">
+                  <pic:nvPicPr>
+                    <pic:cNvPr id="0" name="wampinstalled.png"/>
+                    <pic:cNvPicPr/>
+                  </pic:nvPicPr>
+                  <pic:blipFill>
+                    <a:blip r:embed="rId19" cstate="print">
+                      <a:extLst>
+                        <a:ext uri="{28A0092B-C50C-407E-A947-70E740481C1C}">
+                          <a14:useLocalDpi xmlns:a14="http://schemas.microsoft.com/office/drawing/2010/main" val="0"/>
+                        </a:ext>
+                      </a:extLst>
+                    </a:blip>
+                    <a:stretch>
+                      <a:fillRect/>
+                    </a:stretch>
+                  </pic:blipFill>
+                  <pic:spPr>
+                    <a:xfrm>
+                      <a:off x="0" y="0"/>
+                      <a:ext cx="5232677" cy="3292276"/>
+                    </a:xfrm>
+                    <a:prstGeom prst="rect">
+                      <a:avLst/>
+                    </a:prstGeom>
+                  </pic:spPr>
+                </pic:pic>
+              </a:graphicData>
+            </a:graphic>
+          </wp:inline>
+        </w:drawing>
+      </w:r>
+    </w:p>
+    <w:p>
+      <w:pPr>
+        <w:pStyle w:val="Caption"/>
+        <w:jc w:val="center"/>
+      </w:pPr>
+      <w:fldSimple w:instr=" SEQ Figur \* ARABIC ">
+        <w:r>
+          <w:rPr>
+            <w:noProof/>
+          </w:rPr>
+          <w:t>9</w:t>
+        </w:r>
+      </w:fldSimple>
+      <w:r>
+        <w:t>. Browseren viser adressen http://localhost</w:t>
+      </w:r>
+    </w:p>
+    <w:p/>
+    <w:p>
+      <w:pPr>
+        <w:pStyle w:val="Heading2"/>
+      </w:pPr>
+      <w:r>
+        <w:t>Mac OS</w:t>
+      </w:r>
+    </w:p>
+    <w:p>
+      <w:r>
+        <w:t xml:space="preserve">En tilsvarende installationspakke findes til </w:t>
+      </w:r>
+      <w:r>
+        <w:t>Mac OS</w:t>
+      </w:r>
+      <w:r>
+        <w:t xml:space="preserve"> ved navn XAMPP. Det kan downloades fra følgende adresse</w:t>
+      </w:r>
+    </w:p>
+    <w:p>
+      <w:pPr>
+        <w:pStyle w:val="Subtitle"/>
+        <w:numPr>
+          <w:ilvl w:val="0"/>
+          <w:numId w:val="5"/>
+        </w:numPr>
+        <w:rPr>
+          <w:color w:val="auto"/>
+        </w:rPr>
+      </w:pPr>
+      <w:r>
+        <w:t>www.apachefriends.org/en/xampp.html</w:t>
+      </w:r>
+    </w:p>
+    <w:p>
+      <w:pPr>
+        <w:pStyle w:val="Heading2"/>
+      </w:pPr>
+      <w:r>
+        <w:t>Linux</w:t>
+      </w:r>
+    </w:p>
+    <w:p>
+      <w:r>
+        <w:t>En tilsvarende installationspakke findes til Linux ved navn XAMPP. Det kan downloades fra følgende adresse</w:t>
+      </w:r>
+    </w:p>
+    <w:p>
+      <w:pPr>
+        <w:pStyle w:val="Subtitle"/>
+        <w:numPr>
+          <w:ilvl w:val="0"/>
+          <w:numId w:val="5"/>
+        </w:numPr>
+        <w:rPr>
+          <w:color w:val="auto"/>
+        </w:rPr>
+      </w:pPr>
+      <w:r>
+        <w:t>www.apachefriends.org/en/xampp.html</w:t>
+      </w:r>
+    </w:p>
+    <w:p>
+      <w:pPr>
+        <w:pStyle w:val="Heading1"/>
+      </w:pPr>
+      <w:r>
+        <w:t xml:space="preserve">3. </w:t>
+      </w:r>
+      <w:r>
+        <w:t>Installation</w:t>
+      </w:r>
+      <w:bookmarkStart w:id="0" w:name="_GoBack"/>
+      <w:bookmarkEnd w:id="0"/>
+      <w:r>
+        <w:t xml:space="preserve"> af udviklingsværktøj</w:t>
+      </w:r>
+    </w:p>
+    <w:p>
+      <w:r>
+        <w:t>Programmøren kan benytte det udviklingsværktøj som man personligt ønsker at skrive sin kode i. Det kan være alt fra en simpel tekst-editor til et mere advanceret program. I denne opsætning bliver værktøjet Aptana 3 gennemgået. Aptana er et af de mest udbredte udviklingsværktøjer inden for PHP og webudvikling, og det findes til Windows, Mac OS og Linux. Aptana kan downloades fra følgende adresse:</w:t>
+      </w:r>
+    </w:p>
+    <w:p>
+      <w:pPr>
+        <w:pStyle w:val="Subtitle"/>
+        <w:numPr>
+          <w:ilvl w:val="0"/>
+          <w:numId w:val="5"/>
+        </w:numPr>
+      </w:pPr>
+      <w:hyperlink r:id="rId20" w:history="1">
+        <w:r>
+          <w:t>www.aptana.com</w:t>
+        </w:r>
+      </w:hyperlink>
+    </w:p>
+    <w:p/>
+    <w:tbl>
+      <w:tblPr>
+        <w:tblStyle w:val="TableGrid"/>
+        <w:tblW w:w="0" w:type="auto"/>
+        <w:tblBorders>
+          <w:top w:val="none" w:sz="0" w:space="0" w:color="auto"/>
+          <w:left w:val="none" w:sz="0" w:space="0" w:color="auto"/>
+          <w:bottom w:val="none" w:sz="0" w:space="0" w:color="auto"/>
+          <w:right w:val="none" w:sz="0" w:space="0" w:color="auto"/>
+          <w:insideH w:val="none" w:sz="0" w:space="0" w:color="auto"/>
+          <w:insideV w:val="none" w:sz="0" w:space="0" w:color="auto"/>
+        </w:tblBorders>
+        <w:tblLook w:val="04A0" w:firstRow="1" w:lastRow="0" w:firstColumn="1" w:lastColumn="0" w:noHBand="0" w:noVBand="1"/>
+      </w:tblPr>
+      <w:tblGrid>
+        <w:gridCol w:w="4855"/>
+        <w:gridCol w:w="4999"/>
+      </w:tblGrid>
+      <w:tr>
+        <w:tc>
+          <w:tcPr>
+            <w:tcW w:w="4855" w:type="dxa"/>
+          </w:tcPr>
+          <w:p>
+            <w:pPr>
+              <w:keepNext/>
+              <w:jc w:val="center"/>
+            </w:pPr>
+            <w:r>
+              <w:rPr>
+                <w:noProof/>
+                <w:lang w:eastAsia="da-DK"/>
+              </w:rPr>
+              <w:lastRenderedPageBreak/>
+              <w:drawing>
+                <wp:inline distT="0" distB="0" distL="0" distR="0" wp14:anchorId="73FE16DE" wp14:editId="75C03D15">
+                  <wp:extent cx="3048000" cy="2364587"/>
+                  <wp:effectExtent l="0" t="0" r="0" b="0"/>
+                  <wp:docPr id="7" name="Picture 7"/>
+                  <wp:cNvGraphicFramePr>
+                    <a:graphicFrameLocks xmlns:a="http://schemas.openxmlformats.org/drawingml/2006/main" noChangeAspect="1"/>
+                  </wp:cNvGraphicFramePr>
+                  <a:graphic xmlns:a="http://schemas.openxmlformats.org/drawingml/2006/main">
+                    <a:graphicData uri="http://schemas.openxmlformats.org/drawingml/2006/picture">
+                      <pic:pic xmlns:pic="http://schemas.openxmlformats.org/drawingml/2006/picture">
+                        <pic:nvPicPr>
+                          <pic:cNvPr id="0" name="aptana1.png"/>
+                          <pic:cNvPicPr/>
+                        </pic:nvPicPr>
+                        <pic:blipFill>
+                          <a:blip r:embed="rId21">
+                            <a:extLst>
+                              <a:ext uri="{28A0092B-C50C-407E-A947-70E740481C1C}">
+                                <a14:useLocalDpi xmlns:a14="http://schemas.microsoft.com/office/drawing/2010/main" val="0"/>
+                              </a:ext>
+                            </a:extLst>
+                          </a:blip>
+                          <a:stretch>
+                            <a:fillRect/>
+                          </a:stretch>
+                        </pic:blipFill>
+                        <pic:spPr>
+                          <a:xfrm>
+                            <a:off x="0" y="0"/>
+                            <a:ext cx="3050856" cy="2366803"/>
+                          </a:xfrm>
+                          <a:prstGeom prst="rect">
+                            <a:avLst/>
+                          </a:prstGeom>
+                        </pic:spPr>
+                      </pic:pic>
+                    </a:graphicData>
+                  </a:graphic>
+                </wp:inline>
+              </w:drawing>
+            </w:r>
+          </w:p>
+          <w:p>
+            <w:pPr>
+              <w:pStyle w:val="Caption"/>
+              <w:jc w:val="center"/>
+            </w:pPr>
+            <w:fldSimple w:instr=" SEQ Ligning \* ARABIC ">
+              <w:r>
+                <w:rPr>
+                  <w:noProof/>
+                </w:rPr>
+                <w:t>1</w:t>
+              </w:r>
+            </w:fldSimple>
+            <w:r>
+              <w:t>. Vælg næste</w:t>
+            </w:r>
+          </w:p>
+          <w:p/>
+        </w:tc>
+        <w:tc>
+          <w:tcPr>
+            <w:tcW w:w="4999" w:type="dxa"/>
+          </w:tcPr>
+          <w:p>
+            <w:pPr>
+              <w:keepNext/>
+              <w:jc w:val="center"/>
+            </w:pPr>
+            <w:r>
+              <w:rPr>
+                <w:noProof/>
+                <w:lang w:eastAsia="da-DK"/>
+              </w:rPr>
+              <w:drawing>
+                <wp:inline distT="0" distB="0" distL="0" distR="0" wp14:anchorId="6AF437E7" wp14:editId="36117AB3">
+                  <wp:extent cx="3065295" cy="2378005"/>
+                  <wp:effectExtent l="0" t="0" r="1905" b="3810"/>
+                  <wp:docPr id="8" name="Picture 8"/>
+                  <wp:cNvGraphicFramePr>
+                    <a:graphicFrameLocks xmlns:a="http://schemas.openxmlformats.org/drawingml/2006/main" noChangeAspect="1"/>
+                  </wp:cNvGraphicFramePr>
+                  <a:graphic xmlns:a="http://schemas.openxmlformats.org/drawingml/2006/main">
+                    <a:graphicData uri="http://schemas.openxmlformats.org/drawingml/2006/picture">
+                      <pic:pic xmlns:pic="http://schemas.openxmlformats.org/drawingml/2006/picture">
+                        <pic:nvPicPr>
+                          <pic:cNvPr id="0" name="aptana2.png"/>
+                          <pic:cNvPicPr/>
+                        </pic:nvPicPr>
+                        <pic:blipFill>
+                          <a:blip r:embed="rId22">
+                            <a:extLst>
+                              <a:ext uri="{28A0092B-C50C-407E-A947-70E740481C1C}">
+                                <a14:useLocalDpi xmlns:a14="http://schemas.microsoft.com/office/drawing/2010/main" val="0"/>
+                              </a:ext>
+                            </a:extLst>
+                          </a:blip>
+                          <a:stretch>
+                            <a:fillRect/>
+                          </a:stretch>
+                        </pic:blipFill>
+                        <pic:spPr>
+                          <a:xfrm>
+                            <a:off x="0" y="0"/>
+                            <a:ext cx="3069120" cy="2380973"/>
+                          </a:xfrm>
+                          <a:prstGeom prst="rect">
+                            <a:avLst/>
+                          </a:prstGeom>
+                        </pic:spPr>
+                      </pic:pic>
+                    </a:graphicData>
+                  </a:graphic>
+                </wp:inline>
+              </w:drawing>
+            </w:r>
+          </w:p>
+          <w:p>
+            <w:pPr>
+              <w:pStyle w:val="Caption"/>
+              <w:jc w:val="center"/>
+            </w:pPr>
+            <w:fldSimple w:instr=" SEQ Ligning \* ARABIC ">
+              <w:r>
+                <w:rPr>
+                  <w:noProof/>
+                </w:rPr>
+                <w:t>2</w:t>
+              </w:r>
+            </w:fldSimple>
+            <w:r>
+              <w:t>. Vælg "I Agree" for at acceptere betingelserne</w:t>
+            </w:r>
+          </w:p>
+        </w:tc>
+      </w:tr>
+      <w:tr>
+        <w:tc>
+          <w:tcPr>
+            <w:tcW w:w="4855" w:type="dxa"/>
+          </w:tcPr>
+          <w:p>
+            <w:pPr>
+              <w:keepNext/>
+              <w:jc w:val="center"/>
+            </w:pPr>
+            <w:r>
+              <w:rPr>
+                <w:noProof/>
+                <w:lang w:eastAsia="da-DK"/>
+              </w:rPr>
+              <w:drawing>
+                <wp:inline distT="0" distB="0" distL="0" distR="0" wp14:anchorId="0AEA830E" wp14:editId="61B25E17">
+                  <wp:extent cx="3057201" cy="2371725"/>
+                  <wp:effectExtent l="0" t="0" r="0" b="0"/>
+                  <wp:docPr id="9" name="Picture 9"/>
+                  <wp:cNvGraphicFramePr>
+                    <a:graphicFrameLocks xmlns:a="http://schemas.openxmlformats.org/drawingml/2006/main" noChangeAspect="1"/>
+                  </wp:cNvGraphicFramePr>
+                  <a:graphic xmlns:a="http://schemas.openxmlformats.org/drawingml/2006/main">
+                    <a:graphicData uri="http://schemas.openxmlformats.org/drawingml/2006/picture">
+                      <pic:pic xmlns:pic="http://schemas.openxmlformats.org/drawingml/2006/picture">
+                        <pic:nvPicPr>
+                          <pic:cNvPr id="0" name="aptana3.png"/>
+                          <pic:cNvPicPr/>
+                        </pic:nvPicPr>
+                        <pic:blipFill>
+                          <a:blip r:embed="rId23">
+                            <a:extLst>
+                              <a:ext uri="{28A0092B-C50C-407E-A947-70E740481C1C}">
+                                <a14:useLocalDpi xmlns:a14="http://schemas.microsoft.com/office/drawing/2010/main" val="0"/>
+                              </a:ext>
+                            </a:extLst>
+                          </a:blip>
+                          <a:stretch>
+                            <a:fillRect/>
+                          </a:stretch>
+                        </pic:blipFill>
+                        <pic:spPr>
+                          <a:xfrm>
+                            <a:off x="0" y="0"/>
+                            <a:ext cx="3059399" cy="2373430"/>
+                          </a:xfrm>
+                          <a:prstGeom prst="rect">
+                            <a:avLst/>
+                          </a:prstGeom>
+                        </pic:spPr>
+                      </pic:pic>
+                    </a:graphicData>
+                  </a:graphic>
+                </wp:inline>
+              </w:drawing>
+            </w:r>
+          </w:p>
+          <w:p>
+            <w:pPr>
+              <w:pStyle w:val="Caption"/>
+              <w:jc w:val="center"/>
+            </w:pPr>
+            <w:fldSimple w:instr=" SEQ Ligning \* ARABIC ">
+              <w:r>
+                <w:rPr>
+                  <w:noProof/>
+                </w:rPr>
+                <w:t>3</w:t>
+              </w:r>
+            </w:fldSimple>
+            <w:r>
+              <w:t>. Vælg installationsplacering</w:t>
+            </w:r>
+          </w:p>
+          <w:p/>
+        </w:tc>
+        <w:tc>
+          <w:tcPr>
+            <w:tcW w:w="4999" w:type="dxa"/>
+          </w:tcPr>
+          <w:p>
+            <w:pPr>
+              <w:keepNext/>
+              <w:jc w:val="center"/>
+            </w:pPr>
+            <w:r>
+              <w:rPr>
+                <w:noProof/>
+                <w:lang w:eastAsia="da-DK"/>
+              </w:rPr>
+              <w:drawing>
+                <wp:inline distT="0" distB="0" distL="0" distR="0" wp14:anchorId="12D0866E" wp14:editId="64C1D6EA">
+                  <wp:extent cx="3057201" cy="2371725"/>
+                  <wp:effectExtent l="0" t="0" r="0" b="0"/>
+                  <wp:docPr id="10" name="Picture 10"/>
+                  <wp:cNvGraphicFramePr>
+                    <a:graphicFrameLocks xmlns:a="http://schemas.openxmlformats.org/drawingml/2006/main" noChangeAspect="1"/>
+                  </wp:cNvGraphicFramePr>
+                  <a:graphic xmlns:a="http://schemas.openxmlformats.org/drawingml/2006/main">
+                    <a:graphicData uri="http://schemas.openxmlformats.org/drawingml/2006/picture">
+                      <pic:pic xmlns:pic="http://schemas.openxmlformats.org/drawingml/2006/picture">
+                        <pic:nvPicPr>
+                          <pic:cNvPr id="0" name="aptana4.png"/>
+                          <pic:cNvPicPr/>
+                        </pic:nvPicPr>
+                        <pic:blipFill>
+                          <a:blip r:embed="rId24">
+                            <a:extLst>
+                              <a:ext uri="{28A0092B-C50C-407E-A947-70E740481C1C}">
+                                <a14:useLocalDpi xmlns:a14="http://schemas.microsoft.com/office/drawing/2010/main" val="0"/>
+                              </a:ext>
+                            </a:extLst>
+                          </a:blip>
+                          <a:stretch>
+                            <a:fillRect/>
+                          </a:stretch>
+                        </pic:blipFill>
+                        <pic:spPr>
+                          <a:xfrm>
+                            <a:off x="0" y="0"/>
+                            <a:ext cx="3068996" cy="2380875"/>
+                          </a:xfrm>
+                          <a:prstGeom prst="rect">
+                            <a:avLst/>
+                          </a:prstGeom>
+                        </pic:spPr>
+                      </pic:pic>
+                    </a:graphicData>
+                  </a:graphic>
+                </wp:inline>
+              </w:drawing>
+            </w:r>
+          </w:p>
+          <w:p>
+            <w:pPr>
+              <w:pStyle w:val="Caption"/>
+              <w:jc w:val="center"/>
+            </w:pPr>
+            <w:fldSimple w:instr=" SEQ Ligning \* ARABIC ">
+              <w:r>
+                <w:rPr>
+                  <w:noProof/>
+                </w:rPr>
+                <w:t>4</w:t>
+              </w:r>
+            </w:fldSimple>
+            <w:r>
+              <w:t>. Vælg placering i start menuen (til Windows)</w:t>
+            </w:r>
+          </w:p>
+        </w:tc>
+      </w:tr>
+      <w:tr>
+        <w:tc>
+          <w:tcPr>
+            <w:tcW w:w="4855" w:type="dxa"/>
+          </w:tcPr>
+          <w:p>
+            <w:pPr>
+              <w:keepNext/>
+              <w:jc w:val="center"/>
+            </w:pPr>
+            <w:r>
+              <w:rPr>
+                <w:noProof/>
+                <w:lang w:eastAsia="da-DK"/>
+              </w:rPr>
+              <w:drawing>
+                <wp:inline distT="0" distB="0" distL="0" distR="0" wp14:anchorId="2767223A" wp14:editId="3A98CCA2">
+                  <wp:extent cx="3048000" cy="2364587"/>
+                  <wp:effectExtent l="0" t="0" r="0" b="0"/>
+                  <wp:docPr id="11" name="Picture 11"/>
+                  <wp:cNvGraphicFramePr>
+                    <a:graphicFrameLocks xmlns:a="http://schemas.openxmlformats.org/drawingml/2006/main" noChangeAspect="1"/>
+                  </wp:cNvGraphicFramePr>
+                  <a:graphic xmlns:a="http://schemas.openxmlformats.org/drawingml/2006/main">
+                    <a:graphicData uri="http://schemas.openxmlformats.org/drawingml/2006/picture">
+                      <pic:pic xmlns:pic="http://schemas.openxmlformats.org/drawingml/2006/picture">
+                        <pic:nvPicPr>
+                          <pic:cNvPr id="0" name="aptana5.png"/>
+                          <pic:cNvPicPr/>
+                        </pic:nvPicPr>
+                        <pic:blipFill>
+                          <a:blip r:embed="rId25">
+                            <a:extLst>
+                              <a:ext uri="{28A0092B-C50C-407E-A947-70E740481C1C}">
+                                <a14:useLocalDpi xmlns:a14="http://schemas.microsoft.com/office/drawing/2010/main" val="0"/>
+                              </a:ext>
+                            </a:extLst>
+                          </a:blip>
+                          <a:stretch>
+                            <a:fillRect/>
+                          </a:stretch>
+                        </pic:blipFill>
+                        <pic:spPr>
+                          <a:xfrm>
+                            <a:off x="0" y="0"/>
+                            <a:ext cx="3050253" cy="2366335"/>
+                          </a:xfrm>
+                          <a:prstGeom prst="rect">
+                            <a:avLst/>
+                          </a:prstGeom>
+                        </pic:spPr>
+                      </pic:pic>
+                    </a:graphicData>
+                  </a:graphic>
+                </wp:inline>
+              </w:drawing>
+            </w:r>
+          </w:p>
+          <w:p>
+            <w:pPr>
+              <w:pStyle w:val="Caption"/>
+              <w:jc w:val="center"/>
+            </w:pPr>
+            <w:fldSimple w:instr=" SEQ Ligning \* ARABIC ">
+              <w:r>
+                <w:rPr>
+                  <w:noProof/>
+                </w:rPr>
+                <w:t>5</w:t>
+              </w:r>
+            </w:fldSimple>
+            <w:r>
+              <w:t>. Vælg hvilke filtyper Aptana skal åbne som standard</w:t>
+            </w:r>
+          </w:p>
+          <w:p/>
+        </w:tc>
+        <w:tc>
+          <w:tcPr>
+            <w:tcW w:w="4999" w:type="dxa"/>
+          </w:tcPr>
+          <w:p>
+            <w:pPr>
+              <w:keepNext/>
+              <w:jc w:val="center"/>
+            </w:pPr>
+            <w:r>
+              <w:rPr>
+                <w:noProof/>
+                <w:lang w:eastAsia="da-DK"/>
+              </w:rPr>
+              <w:drawing>
+                <wp:inline distT="0" distB="0" distL="0" distR="0" wp14:anchorId="12EF3A39" wp14:editId="7E99483D">
+                  <wp:extent cx="3044921" cy="2362200"/>
+                  <wp:effectExtent l="0" t="0" r="3175" b="0"/>
+                  <wp:docPr id="12" name="Picture 12"/>
+                  <wp:cNvGraphicFramePr>
+                    <a:graphicFrameLocks xmlns:a="http://schemas.openxmlformats.org/drawingml/2006/main" noChangeAspect="1"/>
+                  </wp:cNvGraphicFramePr>
+                  <a:graphic xmlns:a="http://schemas.openxmlformats.org/drawingml/2006/main">
+                    <a:graphicData uri="http://schemas.openxmlformats.org/drawingml/2006/picture">
+                      <pic:pic xmlns:pic="http://schemas.openxmlformats.org/drawingml/2006/picture">
+                        <pic:nvPicPr>
+                          <pic:cNvPr id="0" name="aptana6.png"/>
+                          <pic:cNvPicPr/>
+                        </pic:nvPicPr>
+                        <pic:blipFill>
+                          <a:blip r:embed="rId26">
+                            <a:extLst>
+                              <a:ext uri="{28A0092B-C50C-407E-A947-70E740481C1C}">
+                                <a14:useLocalDpi xmlns:a14="http://schemas.microsoft.com/office/drawing/2010/main" val="0"/>
+                              </a:ext>
+                            </a:extLst>
+                          </a:blip>
+                          <a:stretch>
+                            <a:fillRect/>
+                          </a:stretch>
+                        </pic:blipFill>
+                        <pic:spPr>
+                          <a:xfrm>
+                            <a:off x="0" y="0"/>
+                            <a:ext cx="3049023" cy="2365382"/>
+                          </a:xfrm>
+                          <a:prstGeom prst="rect">
+                            <a:avLst/>
+                          </a:prstGeom>
+                        </pic:spPr>
+                      </pic:pic>
+                    </a:graphicData>
+                  </a:graphic>
+                </wp:inline>
+              </w:drawing>
+            </w:r>
+          </w:p>
+          <w:p>
+            <w:pPr>
+              <w:pStyle w:val="Caption"/>
+              <w:jc w:val="center"/>
+            </w:pPr>
+            <w:fldSimple w:instr=" SEQ Ligning \* ARABIC ">
+              <w:r>
+                <w:rPr>
+                  <w:noProof/>
+                </w:rPr>
+                <w:t>6</w:t>
+              </w:r>
+            </w:fldSimple>
+            <w:r>
+              <w:t>. Tryk herefter på "Install" for at installere</w:t>
+            </w:r>
+          </w:p>
+        </w:tc>
+      </w:tr>
+      <w:tr>
+        <w:tc>
+          <w:tcPr>
+            <w:tcW w:w="4855" w:type="dxa"/>
+          </w:tcPr>
+          <w:p>
+            <w:pPr>
+              <w:keepNext/>
+              <w:jc w:val="center"/>
+            </w:pPr>
+            <w:r>
+              <w:rPr>
+                <w:noProof/>
+                <w:lang w:eastAsia="da-DK"/>
+              </w:rPr>
+              <w:lastRenderedPageBreak/>
+              <w:drawing>
+                <wp:inline distT="0" distB="0" distL="0" distR="0" wp14:anchorId="417EA1B9" wp14:editId="320EFE24">
+                  <wp:extent cx="2902738" cy="2076450"/>
+                  <wp:effectExtent l="0" t="0" r="0" b="0"/>
+                  <wp:docPr id="13" name="Picture 13"/>
+                  <wp:cNvGraphicFramePr>
+                    <a:graphicFrameLocks xmlns:a="http://schemas.openxmlformats.org/drawingml/2006/main" noChangeAspect="1"/>
+                  </wp:cNvGraphicFramePr>
+                  <a:graphic xmlns:a="http://schemas.openxmlformats.org/drawingml/2006/main">
+                    <a:graphicData uri="http://schemas.openxmlformats.org/drawingml/2006/picture">
+                      <pic:pic xmlns:pic="http://schemas.openxmlformats.org/drawingml/2006/picture">
+                        <pic:nvPicPr>
+                          <pic:cNvPr id="0" name="aptana7.png"/>
+                          <pic:cNvPicPr/>
+                        </pic:nvPicPr>
+                        <pic:blipFill>
+                          <a:blip r:embed="rId27">
+                            <a:extLst>
+                              <a:ext uri="{28A0092B-C50C-407E-A947-70E740481C1C}">
+                                <a14:useLocalDpi xmlns:a14="http://schemas.microsoft.com/office/drawing/2010/main" val="0"/>
+                              </a:ext>
+                            </a:extLst>
+                          </a:blip>
+                          <a:stretch>
+                            <a:fillRect/>
+                          </a:stretch>
+                        </pic:blipFill>
+                        <pic:spPr>
+                          <a:xfrm>
+                            <a:off x="0" y="0"/>
+                            <a:ext cx="2911259" cy="2082545"/>
+                          </a:xfrm>
+                          <a:prstGeom prst="rect">
+                            <a:avLst/>
+                          </a:prstGeom>
+                        </pic:spPr>
+                      </pic:pic>
+                    </a:graphicData>
+                  </a:graphic>
+                </wp:inline>
+              </w:drawing>
+            </w:r>
+          </w:p>
+          <w:p>
+            <w:pPr>
+              <w:pStyle w:val="Caption"/>
+              <w:jc w:val="center"/>
+            </w:pPr>
+            <w:fldSimple w:instr=" SEQ Ligning \* ARABIC ">
+              <w:r>
+                <w:rPr>
+                  <w:noProof/>
+                </w:rPr>
+                <w:t>7</w:t>
+              </w:r>
+            </w:fldSimple>
+            <w:r>
+              <w:t>. Første gang du starter Aptana skal du tillade adgang for Windows Firewall</w:t>
+            </w:r>
+          </w:p>
+        </w:tc>
+        <w:tc>
+          <w:tcPr>
+            <w:tcW w:w="4999" w:type="dxa"/>
+          </w:tcPr>
+          <w:p>
+            <w:pPr>
+              <w:keepNext/>
+              <w:jc w:val="center"/>
+            </w:pPr>
+            <w:r>
+              <w:rPr>
+                <w:noProof/>
+                <w:lang w:eastAsia="da-DK"/>
+              </w:rPr>
+              <w:drawing>
+                <wp:inline distT="0" distB="0" distL="0" distR="0" wp14:anchorId="04386CF2" wp14:editId="03B8266E">
+                  <wp:extent cx="3152719" cy="2080085"/>
+                  <wp:effectExtent l="0" t="0" r="0" b="0"/>
+                  <wp:docPr id="20" name="Picture 20"/>
+                  <wp:cNvGraphicFramePr>
+                    <a:graphicFrameLocks xmlns:a="http://schemas.openxmlformats.org/drawingml/2006/main" noChangeAspect="1"/>
+                  </wp:cNvGraphicFramePr>
+                  <a:graphic xmlns:a="http://schemas.openxmlformats.org/drawingml/2006/main">
+                    <a:graphicData uri="http://schemas.openxmlformats.org/drawingml/2006/picture">
+                      <pic:pic xmlns:pic="http://schemas.openxmlformats.org/drawingml/2006/picture">
+                        <pic:nvPicPr>
+                          <pic:cNvPr id="0" name="aptana8.png"/>
+                          <pic:cNvPicPr/>
+                        </pic:nvPicPr>
+                        <pic:blipFill>
+                          <a:blip r:embed="rId28">
+                            <a:extLst>
+                              <a:ext uri="{28A0092B-C50C-407E-A947-70E740481C1C}">
+                                <a14:useLocalDpi xmlns:a14="http://schemas.microsoft.com/office/drawing/2010/main" val="0"/>
+                              </a:ext>
+                            </a:extLst>
+                          </a:blip>
+                          <a:stretch>
+                            <a:fillRect/>
+                          </a:stretch>
+                        </pic:blipFill>
+                        <pic:spPr>
+                          <a:xfrm>
+                            <a:off x="0" y="0"/>
+                            <a:ext cx="3160697" cy="2085349"/>
+                          </a:xfrm>
+                          <a:prstGeom prst="rect">
+                            <a:avLst/>
+                          </a:prstGeom>
+                        </pic:spPr>
+                      </pic:pic>
+                    </a:graphicData>
+                  </a:graphic>
+                </wp:inline>
+              </w:drawing>
+            </w:r>
+          </w:p>
+          <w:p>
+            <w:pPr>
+              <w:pStyle w:val="Caption"/>
+              <w:jc w:val="center"/>
+            </w:pPr>
+            <w:fldSimple w:instr=" SEQ Ligning \* ARABIC ">
               <w:r>
                 <w:rPr>
                   <w:noProof/>
@@ -981,37 +2027,326 @@
               </w:r>
             </w:fldSimple>
             <w:r>
-              <w:t>. Sæt kryds i "Launch" og tryk på "Finish"</w:t>
+              <w:t>. Vælg "Skip" da Git ikke er nødvendigt</w:t>
             </w:r>
           </w:p>
         </w:tc>
       </w:tr>
     </w:tbl>
     <w:p/>
+    <w:p>
+      <w:r>
+        <w:t>Aptana er nu installeret og klar til brug. For at kunne starte en konkret webapplikation mangler vi nu en database og noget PHP kode. Opsætning af database og PHP kode til de enkelte webapplikationer, vil blive beskrevet i dokumentet omhandlende applikationen.</w:t>
+      </w:r>
+    </w:p>
     <w:p/>
     <w:p>
       <w:pPr>
         <w:pStyle w:val="Heading2"/>
       </w:pPr>
       <w:r>
-        <w:t>Mac OS</w:t>
+        <w:t>Fejlfinding af Wamp server</w:t>
+      </w:r>
+    </w:p>
+    <w:p>
+      <w:r>
+        <w:t>Hvis Wamp serveren ikke vil starte korrekt, er det typisk, fordi port 80 bliver brugt af et andet program på serveren. Det kan fx være Internet Information Service (IIS), MSSQL eller lignende. Prøv manuelt at starte Wamp inde fra kontrol panelet.</w:t>
+      </w:r>
+    </w:p>
+    <w:p>
+      <w:pPr>
+        <w:keepNext/>
+        <w:jc w:val="center"/>
+      </w:pPr>
+      <w:r>
+        <w:rPr>
+          <w:noProof/>
+          <w:lang w:eastAsia="da-DK"/>
+        </w:rPr>
+        <w:drawing>
+          <wp:inline distT="0" distB="0" distL="0" distR="0" wp14:anchorId="4BB9B671" wp14:editId="2E98FC2C">
+            <wp:extent cx="4086225" cy="2862223"/>
+            <wp:effectExtent l="0" t="0" r="0" b="0"/>
+            <wp:docPr id="3" name="Picture 3"/>
+            <wp:cNvGraphicFramePr>
+              <a:graphicFrameLocks xmlns:a="http://schemas.openxmlformats.org/drawingml/2006/main" noChangeAspect="1"/>
+            </wp:cNvGraphicFramePr>
+            <a:graphic xmlns:a="http://schemas.openxmlformats.org/drawingml/2006/main">
+              <a:graphicData uri="http://schemas.openxmlformats.org/drawingml/2006/picture">
+                <pic:pic xmlns:pic="http://schemas.openxmlformats.org/drawingml/2006/picture">
+                  <pic:nvPicPr>
+                    <pic:cNvPr id="0" name="services1.png"/>
+                    <pic:cNvPicPr/>
+                  </pic:nvPicPr>
+                  <pic:blipFill>
+                    <a:blip r:embed="rId29">
+                      <a:extLst>
+                        <a:ext uri="{28A0092B-C50C-407E-A947-70E740481C1C}">
+                          <a14:useLocalDpi xmlns:a14="http://schemas.microsoft.com/office/drawing/2010/main" val="0"/>
+                        </a:ext>
+                      </a:extLst>
+                    </a:blip>
+                    <a:stretch>
+                      <a:fillRect/>
+                    </a:stretch>
+                  </pic:blipFill>
+                  <pic:spPr>
+                    <a:xfrm>
+                      <a:off x="0" y="0"/>
+                      <a:ext cx="4086830" cy="2862647"/>
+                    </a:xfrm>
+                    <a:prstGeom prst="rect">
+                      <a:avLst/>
+                    </a:prstGeom>
+                  </pic:spPr>
+                </pic:pic>
+              </a:graphicData>
+            </a:graphic>
+          </wp:inline>
+        </w:drawing>
+      </w:r>
+    </w:p>
+    <w:p>
+      <w:pPr>
+        <w:pStyle w:val="Caption"/>
+        <w:jc w:val="center"/>
+      </w:pPr>
+      <w:fldSimple w:instr=" SEQ Tabel \* ARABIC ">
+        <w:r>
+          <w:rPr>
+            <w:noProof/>
+          </w:rPr>
+          <w:t>1</w:t>
+        </w:r>
+      </w:fldSimple>
+      <w:r>
+        <w:t>. Søg efter services eller find menupunktet under "Administrative tools"</w:t>
       </w:r>
     </w:p>
     <w:p/>
     <w:p>
       <w:pPr>
-        <w:pStyle w:val="Heading2"/>
-      </w:pPr>
-      <w:r>
-        <w:t>Linux</w:t>
+        <w:keepNext/>
+        <w:jc w:val="center"/>
+      </w:pPr>
+      <w:r>
+        <w:rPr>
+          <w:noProof/>
+          <w:lang w:eastAsia="da-DK"/>
+        </w:rPr>
+        <w:lastRenderedPageBreak/>
+        <w:drawing>
+          <wp:inline distT="0" distB="0" distL="0" distR="0" wp14:anchorId="753EEBC6" wp14:editId="09E807EA">
+            <wp:extent cx="4543234" cy="3324225"/>
+            <wp:effectExtent l="0" t="0" r="0" b="0"/>
+            <wp:docPr id="4" name="Picture 4"/>
+            <wp:cNvGraphicFramePr>
+              <a:graphicFrameLocks xmlns:a="http://schemas.openxmlformats.org/drawingml/2006/main" noChangeAspect="1"/>
+            </wp:cNvGraphicFramePr>
+            <a:graphic xmlns:a="http://schemas.openxmlformats.org/drawingml/2006/main">
+              <a:graphicData uri="http://schemas.openxmlformats.org/drawingml/2006/picture">
+                <pic:pic xmlns:pic="http://schemas.openxmlformats.org/drawingml/2006/picture">
+                  <pic:nvPicPr>
+                    <pic:cNvPr id="0" name="services2.png"/>
+                    <pic:cNvPicPr/>
+                  </pic:nvPicPr>
+                  <pic:blipFill>
+                    <a:blip r:embed="rId30">
+                      <a:extLst>
+                        <a:ext uri="{28A0092B-C50C-407E-A947-70E740481C1C}">
+                          <a14:useLocalDpi xmlns:a14="http://schemas.microsoft.com/office/drawing/2010/main" val="0"/>
+                        </a:ext>
+                      </a:extLst>
+                    </a:blip>
+                    <a:stretch>
+                      <a:fillRect/>
+                    </a:stretch>
+                  </pic:blipFill>
+                  <pic:spPr>
+                    <a:xfrm>
+                      <a:off x="0" y="0"/>
+                      <a:ext cx="4544524" cy="3325169"/>
+                    </a:xfrm>
+                    <a:prstGeom prst="rect">
+                      <a:avLst/>
+                    </a:prstGeom>
+                  </pic:spPr>
+                </pic:pic>
+              </a:graphicData>
+            </a:graphic>
+          </wp:inline>
+        </w:drawing>
+      </w:r>
+    </w:p>
+    <w:p>
+      <w:pPr>
+        <w:pStyle w:val="Caption"/>
+        <w:jc w:val="center"/>
+      </w:pPr>
+      <w:fldSimple w:instr=" SEQ Tabel \* ARABIC ">
+        <w:r>
+          <w:rPr>
+            <w:noProof/>
+          </w:rPr>
+          <w:t>2</w:t>
+        </w:r>
+      </w:fldSimple>
+      <w:r>
+        <w:t>. Forsøg at starte Wampapache og Wampmysql</w:t>
+      </w:r>
+    </w:p>
+    <w:p>
+      <w:r>
+        <w:t>Hvis det mislykkedes åbn da en kommando prompt ved at skrive ”cmd” i kør/run. I prompten indtast følgende linje:</w:t>
+      </w:r>
+    </w:p>
+    <w:p>
+      <w:pPr>
+        <w:pStyle w:val="Subtitle"/>
+        <w:jc w:val="center"/>
+        <w:rPr>
+          <w:rStyle w:val="Strong"/>
+        </w:rPr>
+      </w:pPr>
+      <w:r>
+        <w:rPr>
+          <w:rStyle w:val="Strong"/>
+        </w:rPr>
+        <w:t>netstat -o -n -a | findstr 0.0:80</w:t>
+      </w:r>
+    </w:p>
+    <w:p>
+      <w:pPr>
+        <w:keepNext/>
+        <w:jc w:val="center"/>
+      </w:pPr>
+      <w:r>
+        <w:rPr>
+          <w:noProof/>
+          <w:lang w:eastAsia="da-DK"/>
+        </w:rPr>
+        <w:drawing>
+          <wp:inline distT="0" distB="0" distL="0" distR="0" wp14:anchorId="28FC4F81" wp14:editId="7282BFFB">
+            <wp:extent cx="4762500" cy="2457450"/>
+            <wp:effectExtent l="0" t="0" r="0" b="0"/>
+            <wp:docPr id="5" name="Picture 5"/>
+            <wp:cNvGraphicFramePr>
+              <a:graphicFrameLocks xmlns:a="http://schemas.openxmlformats.org/drawingml/2006/main" noChangeAspect="1"/>
+            </wp:cNvGraphicFramePr>
+            <a:graphic xmlns:a="http://schemas.openxmlformats.org/drawingml/2006/main">
+              <a:graphicData uri="http://schemas.openxmlformats.org/drawingml/2006/picture">
+                <pic:pic xmlns:pic="http://schemas.openxmlformats.org/drawingml/2006/picture">
+                  <pic:nvPicPr>
+                    <pic:cNvPr id="0" name="services3.png"/>
+                    <pic:cNvPicPr/>
+                  </pic:nvPicPr>
+                  <pic:blipFill>
+                    <a:blip r:embed="rId31">
+                      <a:extLst>
+                        <a:ext uri="{28A0092B-C50C-407E-A947-70E740481C1C}">
+                          <a14:useLocalDpi xmlns:a14="http://schemas.microsoft.com/office/drawing/2010/main" val="0"/>
+                        </a:ext>
+                      </a:extLst>
+                    </a:blip>
+                    <a:stretch>
+                      <a:fillRect/>
+                    </a:stretch>
+                  </pic:blipFill>
+                  <pic:spPr>
+                    <a:xfrm>
+                      <a:off x="0" y="0"/>
+                      <a:ext cx="4762500" cy="2457450"/>
+                    </a:xfrm>
+                    <a:prstGeom prst="rect">
+                      <a:avLst/>
+                    </a:prstGeom>
+                  </pic:spPr>
+                </pic:pic>
+              </a:graphicData>
+            </a:graphic>
+          </wp:inline>
+        </w:drawing>
+      </w:r>
+    </w:p>
+    <w:p>
+      <w:pPr>
+        <w:pStyle w:val="Caption"/>
+        <w:jc w:val="center"/>
+      </w:pPr>
+      <w:fldSimple w:instr=" SEQ Tabel \* ARABIC ">
+        <w:r>
+          <w:rPr>
+            <w:noProof/>
+          </w:rPr>
+          <w:t>3</w:t>
+        </w:r>
+      </w:fldSimple>
+      <w:r>
+        <w:t>. Tallet til højre er process ID'et på den service, der allerede benytter port 80</w:t>
+      </w:r>
+    </w:p>
+    <w:p>
+      <w:r>
+        <w:t>For mere information om hvordan servicen lukkes, så port 80 bliver ledig, kan findes på følgende adresse:</w:t>
       </w:r>
     </w:p>
     <w:p/>
     <w:p>
-      <w:r>
-        <w:t>Kan hentes</w:t>
-      </w:r>
-    </w:p>
+      <w:hyperlink r:id="rId32" w:history="1">
+        <w:r>
+          <w:rPr>
+            <w:rStyle w:val="Hyperlink"/>
+          </w:rPr>
+          <w:t>http://techreviews.in/port-80-unavailable-step-by-step-guide-to-release-port-80-and-make-it-available-for-apache-server/</w:t>
+        </w:r>
+      </w:hyperlink>
+    </w:p>
+    <w:p/>
+    <w:p>
+      <w:r>
+        <w:t xml:space="preserve">Services der </w:t>
+      </w:r>
+      <w:r>
+        <w:t>typisk blokerer port 80</w:t>
+      </w:r>
+    </w:p>
+    <w:p>
+      <w:pPr>
+        <w:pStyle w:val="ListParagraph"/>
+        <w:numPr>
+          <w:ilvl w:val="0"/>
+          <w:numId w:val="4"/>
+        </w:numPr>
+      </w:pPr>
+      <w:r>
+        <w:t>Internet Information Service (IIS)</w:t>
+      </w:r>
+    </w:p>
+    <w:p>
+      <w:pPr>
+        <w:pStyle w:val="ListParagraph"/>
+        <w:numPr>
+          <w:ilvl w:val="0"/>
+          <w:numId w:val="4"/>
+        </w:numPr>
+      </w:pPr>
+      <w:r>
+        <w:t>SQL server reporting services</w:t>
+      </w:r>
+    </w:p>
+    <w:p>
+      <w:pPr>
+        <w:pStyle w:val="ListParagraph"/>
+        <w:numPr>
+          <w:ilvl w:val="0"/>
+          <w:numId w:val="4"/>
+        </w:numPr>
+      </w:pPr>
+      <w:r>
+        <w:t>Web Deployment Agent Service</w:t>
+      </w:r>
+    </w:p>
+    <w:p/>
     <w:sectPr>
       <w:pgSz w:w="11906" w:h="16838"/>
       <w:pgMar w:top="1701" w:right="1134" w:bottom="1701" w:left="1134" w:header="708" w:footer="708" w:gutter="0"/>
@@ -1025,9 +2360,9 @@
 <file path=word/numbering.xml><?xml version="1.0" encoding="utf-8"?>
 <w:numbering xmlns:wpc="http://schemas.microsoft.com/office/word/2010/wordprocessingCanvas" xmlns:mc="http://schemas.openxmlformats.org/markup-compatibility/2006" xmlns:o="urn:schemas-microsoft-com:office:office" xmlns:r="http://schemas.openxmlformats.org/officeDocument/2006/relationships" xmlns:m="http://schemas.openxmlformats.org/officeDocument/2006/math" xmlns:v="urn:schemas-microsoft-com:vml" xmlns:wp14="http://schemas.microsoft.com/office/word/2010/wordprocessingDrawing" xmlns:wp="http://schemas.openxmlformats.org/drawingml/2006/wordprocessingDrawing" xmlns:w10="urn:schemas-microsoft-com:office:word" xmlns:w="http://schemas.openxmlformats.org/wordprocessingml/2006/main" xmlns:w14="http://schemas.microsoft.com/office/word/2010/wordml" xmlns:wpg="http://schemas.microsoft.com/office/word/2010/wordprocessingGroup" xmlns:wpi="http://schemas.microsoft.com/office/word/2010/wordprocessingInk" xmlns:wne="http://schemas.microsoft.com/office/word/2006/wordml" xmlns:wps="http://schemas.microsoft.com/office/word/2010/wordprocessingShape" mc:Ignorable="w14 wp14">
   <w:abstractNum w:abstractNumId="0">
-    <w:nsid w:val="39FC3480"/>
+    <w:nsid w:val="074E650F"/>
     <w:multiLevelType w:val="hybridMultilevel"/>
-    <w:tmpl w:val="A86A558C"/>
+    <w:tmpl w:val="70468D58"/>
     <w:lvl w:ilvl="0" w:tplc="04060001">
       <w:start w:val="1"/>
       <w:numFmt w:val="bullet"/>
@@ -1138,6 +2473,119 @@
     </w:lvl>
   </w:abstractNum>
   <w:abstractNum w:abstractNumId="1">
+    <w:nsid w:val="39FC3480"/>
+    <w:multiLevelType w:val="hybridMultilevel"/>
+    <w:tmpl w:val="7D90A322"/>
+    <w:lvl w:ilvl="0" w:tplc="04060001">
+      <w:start w:val="1"/>
+      <w:numFmt w:val="bullet"/>
+      <w:lvlText w:val=""/>
+      <w:lvlJc w:val="left"/>
+      <w:pPr>
+        <w:ind w:left="720" w:hanging="360"/>
+      </w:pPr>
+      <w:rPr>
+        <w:rFonts w:ascii="Symbol" w:hAnsi="Symbol" w:hint="default"/>
+      </w:rPr>
+    </w:lvl>
+    <w:lvl w:ilvl="1" w:tplc="04060003" w:tentative="1">
+      <w:start w:val="1"/>
+      <w:numFmt w:val="bullet"/>
+      <w:lvlText w:val="o"/>
+      <w:lvlJc w:val="left"/>
+      <w:pPr>
+        <w:ind w:left="1440" w:hanging="360"/>
+      </w:pPr>
+      <w:rPr>
+        <w:rFonts w:ascii="Courier New" w:hAnsi="Courier New" w:cs="Courier New" w:hint="default"/>
+      </w:rPr>
+    </w:lvl>
+    <w:lvl w:ilvl="2" w:tplc="04060005" w:tentative="1">
+      <w:start w:val="1"/>
+      <w:numFmt w:val="bullet"/>
+      <w:lvlText w:val=""/>
+      <w:lvlJc w:val="left"/>
+      <w:pPr>
+        <w:ind w:left="2160" w:hanging="360"/>
+      </w:pPr>
+      <w:rPr>
+        <w:rFonts w:ascii="Wingdings" w:hAnsi="Wingdings" w:hint="default"/>
+      </w:rPr>
+    </w:lvl>
+    <w:lvl w:ilvl="3" w:tplc="04060001" w:tentative="1">
+      <w:start w:val="1"/>
+      <w:numFmt w:val="bullet"/>
+      <w:lvlText w:val=""/>
+      <w:lvlJc w:val="left"/>
+      <w:pPr>
+        <w:ind w:left="2880" w:hanging="360"/>
+      </w:pPr>
+      <w:rPr>
+        <w:rFonts w:ascii="Symbol" w:hAnsi="Symbol" w:hint="default"/>
+      </w:rPr>
+    </w:lvl>
+    <w:lvl w:ilvl="4" w:tplc="04060003" w:tentative="1">
+      <w:start w:val="1"/>
+      <w:numFmt w:val="bullet"/>
+      <w:lvlText w:val="o"/>
+      <w:lvlJc w:val="left"/>
+      <w:pPr>
+        <w:ind w:left="3600" w:hanging="360"/>
+      </w:pPr>
+      <w:rPr>
+        <w:rFonts w:ascii="Courier New" w:hAnsi="Courier New" w:cs="Courier New" w:hint="default"/>
+      </w:rPr>
+    </w:lvl>
+    <w:lvl w:ilvl="5" w:tplc="04060005" w:tentative="1">
+      <w:start w:val="1"/>
+      <w:numFmt w:val="bullet"/>
+      <w:lvlText w:val=""/>
+      <w:lvlJc w:val="left"/>
+      <w:pPr>
+        <w:ind w:left="4320" w:hanging="360"/>
+      </w:pPr>
+      <w:rPr>
+        <w:rFonts w:ascii="Wingdings" w:hAnsi="Wingdings" w:hint="default"/>
+      </w:rPr>
+    </w:lvl>
+    <w:lvl w:ilvl="6" w:tplc="04060001" w:tentative="1">
+      <w:start w:val="1"/>
+      <w:numFmt w:val="bullet"/>
+      <w:lvlText w:val=""/>
+      <w:lvlJc w:val="left"/>
+      <w:pPr>
+        <w:ind w:left="5040" w:hanging="360"/>
+      </w:pPr>
+      <w:rPr>
+        <w:rFonts w:ascii="Symbol" w:hAnsi="Symbol" w:hint="default"/>
+      </w:rPr>
+    </w:lvl>
+    <w:lvl w:ilvl="7" w:tplc="04060003" w:tentative="1">
+      <w:start w:val="1"/>
+      <w:numFmt w:val="bullet"/>
+      <w:lvlText w:val="o"/>
+      <w:lvlJc w:val="left"/>
+      <w:pPr>
+        <w:ind w:left="5760" w:hanging="360"/>
+      </w:pPr>
+      <w:rPr>
+        <w:rFonts w:ascii="Courier New" w:hAnsi="Courier New" w:cs="Courier New" w:hint="default"/>
+      </w:rPr>
+    </w:lvl>
+    <w:lvl w:ilvl="8" w:tplc="04060005" w:tentative="1">
+      <w:start w:val="1"/>
+      <w:numFmt w:val="bullet"/>
+      <w:lvlText w:val=""/>
+      <w:lvlJc w:val="left"/>
+      <w:pPr>
+        <w:ind w:left="6480" w:hanging="360"/>
+      </w:pPr>
+      <w:rPr>
+        <w:rFonts w:ascii="Wingdings" w:hAnsi="Wingdings" w:hint="default"/>
+      </w:rPr>
+    </w:lvl>
+  </w:abstractNum>
+  <w:abstractNum w:abstractNumId="2">
     <w:nsid w:val="3F0441D8"/>
     <w:multiLevelType w:val="hybridMultilevel"/>
     <w:tmpl w:val="75BC3CB6"/>
@@ -1250,7 +2698,7 @@
       </w:rPr>
     </w:lvl>
   </w:abstractNum>
-  <w:abstractNum w:abstractNumId="2">
+  <w:abstractNum w:abstractNumId="3">
     <w:nsid w:val="4FD147F6"/>
     <w:multiLevelType w:val="hybridMultilevel"/>
     <w:tmpl w:val="C978893A"/>
@@ -1363,7 +2811,7 @@
       </w:rPr>
     </w:lvl>
   </w:abstractNum>
-  <w:abstractNum w:abstractNumId="3">
+  <w:abstractNum w:abstractNumId="4">
     <w:nsid w:val="6F346227"/>
     <w:multiLevelType w:val="hybridMultilevel"/>
     <w:tmpl w:val="99A6F82E"/>
@@ -1450,15 +2898,18 @@
     </w:lvl>
   </w:abstractNum>
   <w:num w:numId="1">
+    <w:abstractNumId w:val="4"/>
+  </w:num>
+  <w:num w:numId="2">
+    <w:abstractNumId w:val="2"/>
+  </w:num>
+  <w:num w:numId="3">
     <w:abstractNumId w:val="3"/>
   </w:num>
-  <w:num w:numId="2">
+  <w:num w:numId="4">
     <w:abstractNumId w:val="1"/>
   </w:num>
-  <w:num w:numId="3">
-    <w:abstractNumId w:val="2"/>
-  </w:num>
-  <w:num w:numId="4">
+  <w:num w:numId="5">
     <w:abstractNumId w:val="0"/>
   </w:num>
 </w:numbering>
@@ -1674,6 +3125,7 @@
   <w:style w:type="character" w:default="1" w:styleId="DefaultParagraphFont">
     <w:name w:val="Default Paragraph Font"/>
     <w:uiPriority w:val="1"/>
+    <w:semiHidden/>
     <w:unhideWhenUsed/>
   </w:style>
   <w:style w:type="table" w:default="1" w:styleId="TableNormal">
@@ -1894,6 +3346,56 @@
       <w:szCs w:val="18"/>
     </w:rPr>
   </w:style>
+  <w:style w:type="paragraph" w:styleId="Subtitle">
+    <w:name w:val="Subtitle"/>
+    <w:basedOn w:val="Normal"/>
+    <w:next w:val="Normal"/>
+    <w:link w:val="SubtitleChar"/>
+    <w:uiPriority w:val="11"/>
+    <w:qFormat/>
+    <w:rsid w:val="00077512"/>
+    <w:pPr>
+      <w:numPr>
+        <w:ilvl w:val="1"/>
+      </w:numPr>
+    </w:pPr>
+    <w:rPr>
+      <w:rFonts w:asciiTheme="majorHAnsi" w:eastAsiaTheme="majorEastAsia" w:hAnsiTheme="majorHAnsi" w:cstheme="majorBidi"/>
+      <w:i/>
+      <w:iCs/>
+      <w:color w:val="4F81BD" w:themeColor="accent1"/>
+      <w:spacing w:val="15"/>
+      <w:sz w:val="24"/>
+      <w:szCs w:val="24"/>
+    </w:rPr>
+  </w:style>
+  <w:style w:type="character" w:customStyle="1" w:styleId="SubtitleChar">
+    <w:name w:val="Subtitle Char"/>
+    <w:basedOn w:val="DefaultParagraphFont"/>
+    <w:link w:val="Subtitle"/>
+    <w:uiPriority w:val="11"/>
+    <w:rsid w:val="00077512"/>
+    <w:rPr>
+      <w:rFonts w:asciiTheme="majorHAnsi" w:eastAsiaTheme="majorEastAsia" w:hAnsiTheme="majorHAnsi" w:cstheme="majorBidi"/>
+      <w:i/>
+      <w:iCs/>
+      <w:color w:val="4F81BD" w:themeColor="accent1"/>
+      <w:spacing w:val="15"/>
+      <w:sz w:val="24"/>
+      <w:szCs w:val="24"/>
+    </w:rPr>
+  </w:style>
+  <w:style w:type="character" w:styleId="Strong">
+    <w:name w:val="Strong"/>
+    <w:basedOn w:val="DefaultParagraphFont"/>
+    <w:uiPriority w:val="22"/>
+    <w:qFormat/>
+    <w:rsid w:val="00077512"/>
+    <w:rPr>
+      <w:b/>
+      <w:bCs/>
+    </w:rPr>
+  </w:style>
 </w:styles>
 </file>
 
@@ -2107,6 +3609,7 @@
   <w:style w:type="character" w:default="1" w:styleId="DefaultParagraphFont">
     <w:name w:val="Default Paragraph Font"/>
     <w:uiPriority w:val="1"/>
+    <w:semiHidden/>
     <w:unhideWhenUsed/>
   </w:style>
   <w:style w:type="table" w:default="1" w:styleId="TableNormal">
@@ -2325,6 +3828,56 @@
       <w:color w:val="4F81BD" w:themeColor="accent1"/>
       <w:sz w:val="18"/>
       <w:szCs w:val="18"/>
+    </w:rPr>
+  </w:style>
+  <w:style w:type="paragraph" w:styleId="Subtitle">
+    <w:name w:val="Subtitle"/>
+    <w:basedOn w:val="Normal"/>
+    <w:next w:val="Normal"/>
+    <w:link w:val="SubtitleChar"/>
+    <w:uiPriority w:val="11"/>
+    <w:qFormat/>
+    <w:rsid w:val="00077512"/>
+    <w:pPr>
+      <w:numPr>
+        <w:ilvl w:val="1"/>
+      </w:numPr>
+    </w:pPr>
+    <w:rPr>
+      <w:rFonts w:asciiTheme="majorHAnsi" w:eastAsiaTheme="majorEastAsia" w:hAnsiTheme="majorHAnsi" w:cstheme="majorBidi"/>
+      <w:i/>
+      <w:iCs/>
+      <w:color w:val="4F81BD" w:themeColor="accent1"/>
+      <w:spacing w:val="15"/>
+      <w:sz w:val="24"/>
+      <w:szCs w:val="24"/>
+    </w:rPr>
+  </w:style>
+  <w:style w:type="character" w:customStyle="1" w:styleId="SubtitleChar">
+    <w:name w:val="Subtitle Char"/>
+    <w:basedOn w:val="DefaultParagraphFont"/>
+    <w:link w:val="Subtitle"/>
+    <w:uiPriority w:val="11"/>
+    <w:rsid w:val="00077512"/>
+    <w:rPr>
+      <w:rFonts w:asciiTheme="majorHAnsi" w:eastAsiaTheme="majorEastAsia" w:hAnsiTheme="majorHAnsi" w:cstheme="majorBidi"/>
+      <w:i/>
+      <w:iCs/>
+      <w:color w:val="4F81BD" w:themeColor="accent1"/>
+      <w:spacing w:val="15"/>
+      <w:sz w:val="24"/>
+      <w:szCs w:val="24"/>
+    </w:rPr>
+  </w:style>
+  <w:style w:type="character" w:styleId="Strong">
+    <w:name w:val="Strong"/>
+    <w:basedOn w:val="DefaultParagraphFont"/>
+    <w:uiPriority w:val="22"/>
+    <w:qFormat/>
+    <w:rsid w:val="00077512"/>
+    <w:rPr>
+      <w:b/>
+      <w:bCs/>
     </w:rPr>
   </w:style>
 </w:styles>

</xml_diff>

<commit_message>
Beskrivelse af blog opsætning til database
</commit_message>
<xml_diff>
--- a/documents/Ops�tning/Ops�tning af udviklingsmilj�.docx
+++ b/documents/Ops�tning/Ops�tning af udviklingsmilj�.docx
@@ -7,7 +7,12 @@
         <w:pStyle w:val="Title"/>
       </w:pPr>
       <w:r>
-        <w:t>Introduktion &amp; opsætning af udviklingsmiljø</w:t>
+        <w:t>I</w:t>
+      </w:r>
+      <w:bookmarkStart w:id="0" w:name="_GoBack"/>
+      <w:bookmarkEnd w:id="0"/>
+      <w:r>
+        <w:t>ntroduktion &amp; opsætning af udviklingsmiljø</w:t>
       </w:r>
     </w:p>
     <w:p>
@@ -111,7 +116,7 @@
           <v:shape id="_x0000_i1025" type="#_x0000_t75" style="width:481.5pt;height:174.75pt" o:ole="">
             <v:imagedata r:id="rId6" o:title=""/>
           </v:shape>
-          <o:OLEObject Type="Embed" ProgID="Unknown" ShapeID="_x0000_i1025" DrawAspect="Content" ObjectID="_1373644910" r:id="rId7"/>
+          <o:OLEObject Type="Embed" ProgID="Unknown" ShapeID="_x0000_i1025" DrawAspect="Content" ObjectID="_1373825282" r:id="rId7"/>
         </w:object>
       </w:r>
     </w:p>
@@ -464,27 +469,14 @@
               <w:pStyle w:val="Caption"/>
               <w:jc w:val="center"/>
             </w:pPr>
-            <w:r>
-              <w:fldChar w:fldCharType="begin"/>
-            </w:r>
-            <w:r>
-              <w:instrText xml:space="preserve"> SEQ Figur \* ARABIC </w:instrText>
-            </w:r>
-            <w:r>
-              <w:fldChar w:fldCharType="separate"/>
-            </w:r>
-            <w:r>
-              <w:rPr>
-                <w:noProof/>
-              </w:rPr>
-              <w:t>1</w:t>
-            </w:r>
-            <w:r>
-              <w:rPr>
-                <w:noProof/>
-              </w:rPr>
-              <w:fldChar w:fldCharType="end"/>
-            </w:r>
+            <w:fldSimple w:instr=" SEQ Figur \* ARABIC ">
+              <w:r>
+                <w:rPr>
+                  <w:noProof/>
+                </w:rPr>
+                <w:t>1</w:t>
+              </w:r>
+            </w:fldSimple>
             <w:r>
               <w:t>. Tryk næste</w:t>
             </w:r>
@@ -553,27 +545,14 @@
               <w:pStyle w:val="Caption"/>
               <w:jc w:val="center"/>
             </w:pPr>
-            <w:r>
-              <w:fldChar w:fldCharType="begin"/>
-            </w:r>
-            <w:r>
-              <w:instrText xml:space="preserve"> SEQ Figur \* ARABIC </w:instrText>
-            </w:r>
-            <w:r>
-              <w:fldChar w:fldCharType="separate"/>
-            </w:r>
-            <w:r>
-              <w:rPr>
-                <w:noProof/>
-              </w:rPr>
-              <w:t>2</w:t>
-            </w:r>
-            <w:r>
-              <w:rPr>
-                <w:noProof/>
-              </w:rPr>
-              <w:fldChar w:fldCharType="end"/>
-            </w:r>
+            <w:fldSimple w:instr=" SEQ Figur \* ARABIC ">
+              <w:r>
+                <w:rPr>
+                  <w:noProof/>
+                </w:rPr>
+                <w:t>2</w:t>
+              </w:r>
+            </w:fldSimple>
             <w:r>
               <w:t>. Accepter og tryk næste</w:t>
             </w:r>
@@ -643,27 +622,14 @@
               <w:pStyle w:val="Caption"/>
               <w:jc w:val="center"/>
             </w:pPr>
-            <w:r>
-              <w:fldChar w:fldCharType="begin"/>
-            </w:r>
-            <w:r>
-              <w:instrText xml:space="preserve"> SEQ Figur \* ARABIC </w:instrText>
-            </w:r>
-            <w:r>
-              <w:fldChar w:fldCharType="separate"/>
-            </w:r>
-            <w:r>
-              <w:rPr>
-                <w:noProof/>
-              </w:rPr>
-              <w:t>3</w:t>
-            </w:r>
-            <w:r>
-              <w:rPr>
-                <w:noProof/>
-              </w:rPr>
-              <w:fldChar w:fldCharType="end"/>
-            </w:r>
+            <w:fldSimple w:instr=" SEQ Figur \* ARABIC ">
+              <w:r>
+                <w:rPr>
+                  <w:noProof/>
+                </w:rPr>
+                <w:t>3</w:t>
+              </w:r>
+            </w:fldSimple>
             <w:r>
               <w:t>. Vælg evt. ny placering og tryk næste</w:t>
             </w:r>
@@ -735,27 +701,14 @@
               <w:pStyle w:val="Caption"/>
               <w:jc w:val="center"/>
             </w:pPr>
-            <w:r>
-              <w:fldChar w:fldCharType="begin"/>
-            </w:r>
-            <w:r>
-              <w:instrText xml:space="preserve"> SEQ Figur \* ARABIC </w:instrText>
-            </w:r>
-            <w:r>
-              <w:fldChar w:fldCharType="separate"/>
-            </w:r>
-            <w:r>
-              <w:rPr>
-                <w:noProof/>
-              </w:rPr>
-              <w:t>4</w:t>
-            </w:r>
-            <w:r>
-              <w:rPr>
-                <w:noProof/>
-              </w:rPr>
-              <w:fldChar w:fldCharType="end"/>
-            </w:r>
+            <w:fldSimple w:instr=" SEQ Figur \* ARABIC ">
+              <w:r>
+                <w:rPr>
+                  <w:noProof/>
+                </w:rPr>
+                <w:t>4</w:t>
+              </w:r>
+            </w:fldSimple>
             <w:r>
               <w:t>. Vælg om installationen skal oprette genveje for dig</w:t>
             </w:r>
@@ -826,27 +779,14 @@
               <w:pStyle w:val="Caption"/>
               <w:jc w:val="center"/>
             </w:pPr>
-            <w:r>
-              <w:fldChar w:fldCharType="begin"/>
-            </w:r>
-            <w:r>
-              <w:instrText xml:space="preserve"> SEQ Figur \* ARABIC </w:instrText>
-            </w:r>
-            <w:r>
-              <w:fldChar w:fldCharType="separate"/>
-            </w:r>
-            <w:r>
-              <w:rPr>
-                <w:noProof/>
-              </w:rPr>
-              <w:t>5</w:t>
-            </w:r>
-            <w:r>
-              <w:rPr>
-                <w:noProof/>
-              </w:rPr>
-              <w:fldChar w:fldCharType="end"/>
-            </w:r>
+            <w:fldSimple w:instr=" SEQ Figur \* ARABIC ">
+              <w:r>
+                <w:rPr>
+                  <w:noProof/>
+                </w:rPr>
+                <w:t>5</w:t>
+              </w:r>
+            </w:fldSimple>
             <w:r>
               <w:t>. Tryk på ”install” for at installere</w:t>
             </w:r>
@@ -915,27 +855,14 @@
               <w:pStyle w:val="Caption"/>
               <w:jc w:val="center"/>
             </w:pPr>
-            <w:r>
-              <w:fldChar w:fldCharType="begin"/>
-            </w:r>
-            <w:r>
-              <w:instrText xml:space="preserve"> SEQ Figur \* ARABIC </w:instrText>
-            </w:r>
-            <w:r>
-              <w:fldChar w:fldCharType="separate"/>
-            </w:r>
-            <w:r>
-              <w:rPr>
-                <w:noProof/>
-              </w:rPr>
-              <w:t>6</w:t>
-            </w:r>
-            <w:r>
-              <w:rPr>
-                <w:noProof/>
-              </w:rPr>
-              <w:fldChar w:fldCharType="end"/>
-            </w:r>
+            <w:fldSimple w:instr=" SEQ Figur \* ARABIC ">
+              <w:r>
+                <w:rPr>
+                  <w:noProof/>
+                </w:rPr>
+                <w:t>6</w:t>
+              </w:r>
+            </w:fldSimple>
             <w:r>
               <w:t>. Vælg din fortrukne browser. Fx Firefox eller Chrome. Hvis du er i tvivl eller ønsker Internet Explorer, tryk blot på "open"</w:t>
             </w:r>
@@ -1012,27 +939,14 @@
               <w:pStyle w:val="Caption"/>
               <w:jc w:val="center"/>
             </w:pPr>
-            <w:r>
-              <w:fldChar w:fldCharType="begin"/>
-            </w:r>
-            <w:r>
-              <w:instrText xml:space="preserve"> SEQ Figur \* ARABIC </w:instrText>
-            </w:r>
-            <w:r>
-              <w:fldChar w:fldCharType="separate"/>
-            </w:r>
-            <w:r>
-              <w:rPr>
-                <w:noProof/>
-              </w:rPr>
-              <w:t>7</w:t>
-            </w:r>
-            <w:r>
-              <w:rPr>
-                <w:noProof/>
-              </w:rPr>
-              <w:fldChar w:fldCharType="end"/>
-            </w:r>
+            <w:fldSimple w:instr=" SEQ Figur \* ARABIC ">
+              <w:r>
+                <w:rPr>
+                  <w:noProof/>
+                </w:rPr>
+                <w:t>7</w:t>
+              </w:r>
+            </w:fldSimple>
             <w:r>
               <w:t>. Tryk næste da vi ikke har brug for at opsætte en SMTP server</w:t>
             </w:r>
@@ -1101,27 +1015,14 @@
               <w:pStyle w:val="Caption"/>
               <w:jc w:val="center"/>
             </w:pPr>
-            <w:r>
-              <w:fldChar w:fldCharType="begin"/>
-            </w:r>
-            <w:r>
-              <w:instrText xml:space="preserve"> SEQ Figur \* ARABIC </w:instrText>
-            </w:r>
-            <w:r>
-              <w:fldChar w:fldCharType="separate"/>
-            </w:r>
-            <w:r>
-              <w:rPr>
-                <w:noProof/>
-              </w:rPr>
-              <w:t>8</w:t>
-            </w:r>
-            <w:r>
-              <w:rPr>
-                <w:noProof/>
-              </w:rPr>
-              <w:fldChar w:fldCharType="end"/>
-            </w:r>
+            <w:fldSimple w:instr=" SEQ Figur \* ARABIC ">
+              <w:r>
+                <w:rPr>
+                  <w:noProof/>
+                </w:rPr>
+                <w:t>8</w:t>
+              </w:r>
+            </w:fldSimple>
             <w:r>
               <w:t>. Sæt kryds i "Launch" og tryk på "Finish"</w:t>
             </w:r>
@@ -1290,14 +1191,27 @@
         <w:pStyle w:val="Caption"/>
         <w:jc w:val="center"/>
       </w:pPr>
-      <w:fldSimple w:instr=" SEQ Figur \* ARABIC ">
-        <w:r>
-          <w:rPr>
-            <w:noProof/>
-          </w:rPr>
-          <w:t>9</w:t>
-        </w:r>
-      </w:fldSimple>
+      <w:r>
+        <w:fldChar w:fldCharType="begin"/>
+      </w:r>
+      <w:r>
+        <w:instrText xml:space="preserve"> SEQ Figur \* ARABIC </w:instrText>
+      </w:r>
+      <w:r>
+        <w:fldChar w:fldCharType="separate"/>
+      </w:r>
+      <w:r>
+        <w:rPr>
+          <w:noProof/>
+        </w:rPr>
+        <w:t>9</w:t>
+      </w:r>
+      <w:r>
+        <w:rPr>
+          <w:noProof/>
+        </w:rPr>
+        <w:fldChar w:fldCharType="end"/>
+      </w:r>
       <w:r>
         <w:t>. Browseren viser adressen http://localhost</w:t>
       </w:r>
@@ -1313,13 +1227,7 @@
     </w:p>
     <w:p>
       <w:r>
-        <w:t xml:space="preserve">En tilsvarende installationspakke findes til </w:t>
-      </w:r>
-      <w:r>
-        <w:t>Mac OS</w:t>
-      </w:r>
-      <w:r>
-        <w:t xml:space="preserve"> ved navn XAMPP. Det kan downloades fra følgende adresse</w:t>
+        <w:t>En tilsvarende installationspakke findes til Mac OS ved navn XAMPP. Det kan downloades fra følgende adresse</w:t>
       </w:r>
     </w:p>
     <w:p>
@@ -1375,8 +1283,6 @@
       <w:r>
         <w:t>Installation</w:t>
       </w:r>
-      <w:bookmarkStart w:id="0" w:name="_GoBack"/>
-      <w:bookmarkEnd w:id="0"/>
       <w:r>
         <w:t xml:space="preserve"> af udviklingsværktøj</w:t>
       </w:r>
@@ -1483,14 +1389,27 @@
               <w:pStyle w:val="Caption"/>
               <w:jc w:val="center"/>
             </w:pPr>
-            <w:fldSimple w:instr=" SEQ Ligning \* ARABIC ">
-              <w:r>
-                <w:rPr>
-                  <w:noProof/>
-                </w:rPr>
-                <w:t>1</w:t>
-              </w:r>
-            </w:fldSimple>
+            <w:r>
+              <w:fldChar w:fldCharType="begin"/>
+            </w:r>
+            <w:r>
+              <w:instrText xml:space="preserve"> SEQ Ligning \* ARABIC </w:instrText>
+            </w:r>
+            <w:r>
+              <w:fldChar w:fldCharType="separate"/>
+            </w:r>
+            <w:r>
+              <w:rPr>
+                <w:noProof/>
+              </w:rPr>
+              <w:t>1</w:t>
+            </w:r>
+            <w:r>
+              <w:rPr>
+                <w:noProof/>
+              </w:rPr>
+              <w:fldChar w:fldCharType="end"/>
+            </w:r>
             <w:r>
               <w:t>. Vælg næste</w:t>
             </w:r>
@@ -1559,14 +1478,27 @@
               <w:pStyle w:val="Caption"/>
               <w:jc w:val="center"/>
             </w:pPr>
-            <w:fldSimple w:instr=" SEQ Ligning \* ARABIC ">
-              <w:r>
-                <w:rPr>
-                  <w:noProof/>
-                </w:rPr>
-                <w:t>2</w:t>
-              </w:r>
-            </w:fldSimple>
+            <w:r>
+              <w:fldChar w:fldCharType="begin"/>
+            </w:r>
+            <w:r>
+              <w:instrText xml:space="preserve"> SEQ Ligning \* ARABIC </w:instrText>
+            </w:r>
+            <w:r>
+              <w:fldChar w:fldCharType="separate"/>
+            </w:r>
+            <w:r>
+              <w:rPr>
+                <w:noProof/>
+              </w:rPr>
+              <w:t>2</w:t>
+            </w:r>
+            <w:r>
+              <w:rPr>
+                <w:noProof/>
+              </w:rPr>
+              <w:fldChar w:fldCharType="end"/>
+            </w:r>
             <w:r>
               <w:t>. Vælg "I Agree" for at acceptere betingelserne</w:t>
             </w:r>
@@ -1636,14 +1568,27 @@
               <w:pStyle w:val="Caption"/>
               <w:jc w:val="center"/>
             </w:pPr>
-            <w:fldSimple w:instr=" SEQ Ligning \* ARABIC ">
-              <w:r>
-                <w:rPr>
-                  <w:noProof/>
-                </w:rPr>
-                <w:t>3</w:t>
-              </w:r>
-            </w:fldSimple>
+            <w:r>
+              <w:fldChar w:fldCharType="begin"/>
+            </w:r>
+            <w:r>
+              <w:instrText xml:space="preserve"> SEQ Ligning \* ARABIC </w:instrText>
+            </w:r>
+            <w:r>
+              <w:fldChar w:fldCharType="separate"/>
+            </w:r>
+            <w:r>
+              <w:rPr>
+                <w:noProof/>
+              </w:rPr>
+              <w:t>3</w:t>
+            </w:r>
+            <w:r>
+              <w:rPr>
+                <w:noProof/>
+              </w:rPr>
+              <w:fldChar w:fldCharType="end"/>
+            </w:r>
             <w:r>
               <w:t>. Vælg installationsplacering</w:t>
             </w:r>
@@ -1712,14 +1657,27 @@
               <w:pStyle w:val="Caption"/>
               <w:jc w:val="center"/>
             </w:pPr>
-            <w:fldSimple w:instr=" SEQ Ligning \* ARABIC ">
-              <w:r>
-                <w:rPr>
-                  <w:noProof/>
-                </w:rPr>
-                <w:t>4</w:t>
-              </w:r>
-            </w:fldSimple>
+            <w:r>
+              <w:fldChar w:fldCharType="begin"/>
+            </w:r>
+            <w:r>
+              <w:instrText xml:space="preserve"> SEQ Ligning \* ARABIC </w:instrText>
+            </w:r>
+            <w:r>
+              <w:fldChar w:fldCharType="separate"/>
+            </w:r>
+            <w:r>
+              <w:rPr>
+                <w:noProof/>
+              </w:rPr>
+              <w:t>4</w:t>
+            </w:r>
+            <w:r>
+              <w:rPr>
+                <w:noProof/>
+              </w:rPr>
+              <w:fldChar w:fldCharType="end"/>
+            </w:r>
             <w:r>
               <w:t>. Vælg placering i start menuen (til Windows)</w:t>
             </w:r>
@@ -1789,14 +1747,27 @@
               <w:pStyle w:val="Caption"/>
               <w:jc w:val="center"/>
             </w:pPr>
-            <w:fldSimple w:instr=" SEQ Ligning \* ARABIC ">
-              <w:r>
-                <w:rPr>
-                  <w:noProof/>
-                </w:rPr>
-                <w:t>5</w:t>
-              </w:r>
-            </w:fldSimple>
+            <w:r>
+              <w:fldChar w:fldCharType="begin"/>
+            </w:r>
+            <w:r>
+              <w:instrText xml:space="preserve"> SEQ Ligning \* ARABIC </w:instrText>
+            </w:r>
+            <w:r>
+              <w:fldChar w:fldCharType="separate"/>
+            </w:r>
+            <w:r>
+              <w:rPr>
+                <w:noProof/>
+              </w:rPr>
+              <w:t>5</w:t>
+            </w:r>
+            <w:r>
+              <w:rPr>
+                <w:noProof/>
+              </w:rPr>
+              <w:fldChar w:fldCharType="end"/>
+            </w:r>
             <w:r>
               <w:t>. Vælg hvilke filtyper Aptana skal åbne som standard</w:t>
             </w:r>
@@ -1865,14 +1836,27 @@
               <w:pStyle w:val="Caption"/>
               <w:jc w:val="center"/>
             </w:pPr>
-            <w:fldSimple w:instr=" SEQ Ligning \* ARABIC ">
-              <w:r>
-                <w:rPr>
-                  <w:noProof/>
-                </w:rPr>
-                <w:t>6</w:t>
-              </w:r>
-            </w:fldSimple>
+            <w:r>
+              <w:fldChar w:fldCharType="begin"/>
+            </w:r>
+            <w:r>
+              <w:instrText xml:space="preserve"> SEQ Ligning \* ARABIC </w:instrText>
+            </w:r>
+            <w:r>
+              <w:fldChar w:fldCharType="separate"/>
+            </w:r>
+            <w:r>
+              <w:rPr>
+                <w:noProof/>
+              </w:rPr>
+              <w:t>6</w:t>
+            </w:r>
+            <w:r>
+              <w:rPr>
+                <w:noProof/>
+              </w:rPr>
+              <w:fldChar w:fldCharType="end"/>
+            </w:r>
             <w:r>
               <w:t>. Tryk herefter på "Install" for at installere</w:t>
             </w:r>
@@ -1943,14 +1927,27 @@
               <w:pStyle w:val="Caption"/>
               <w:jc w:val="center"/>
             </w:pPr>
-            <w:fldSimple w:instr=" SEQ Ligning \* ARABIC ">
-              <w:r>
-                <w:rPr>
-                  <w:noProof/>
-                </w:rPr>
-                <w:t>7</w:t>
-              </w:r>
-            </w:fldSimple>
+            <w:r>
+              <w:fldChar w:fldCharType="begin"/>
+            </w:r>
+            <w:r>
+              <w:instrText xml:space="preserve"> SEQ Ligning \* ARABIC </w:instrText>
+            </w:r>
+            <w:r>
+              <w:fldChar w:fldCharType="separate"/>
+            </w:r>
+            <w:r>
+              <w:rPr>
+                <w:noProof/>
+              </w:rPr>
+              <w:t>7</w:t>
+            </w:r>
+            <w:r>
+              <w:rPr>
+                <w:noProof/>
+              </w:rPr>
+              <w:fldChar w:fldCharType="end"/>
+            </w:r>
             <w:r>
               <w:t>. Første gang du starter Aptana skal du tillade adgang for Windows Firewall</w:t>
             </w:r>
@@ -2018,14 +2015,27 @@
               <w:pStyle w:val="Caption"/>
               <w:jc w:val="center"/>
             </w:pPr>
-            <w:fldSimple w:instr=" SEQ Ligning \* ARABIC ">
-              <w:r>
-                <w:rPr>
-                  <w:noProof/>
-                </w:rPr>
-                <w:t>8</w:t>
-              </w:r>
-            </w:fldSimple>
+            <w:r>
+              <w:fldChar w:fldCharType="begin"/>
+            </w:r>
+            <w:r>
+              <w:instrText xml:space="preserve"> SEQ Ligning \* ARABIC </w:instrText>
+            </w:r>
+            <w:r>
+              <w:fldChar w:fldCharType="separate"/>
+            </w:r>
+            <w:r>
+              <w:rPr>
+                <w:noProof/>
+              </w:rPr>
+              <w:t>8</w:t>
+            </w:r>
+            <w:r>
+              <w:rPr>
+                <w:noProof/>
+              </w:rPr>
+              <w:fldChar w:fldCharType="end"/>
+            </w:r>
             <w:r>
               <w:t>. Vælg "Skip" da Git ikke er nødvendigt</w:t>
             </w:r>
@@ -2111,14 +2121,27 @@
         <w:pStyle w:val="Caption"/>
         <w:jc w:val="center"/>
       </w:pPr>
-      <w:fldSimple w:instr=" SEQ Tabel \* ARABIC ">
-        <w:r>
-          <w:rPr>
-            <w:noProof/>
-          </w:rPr>
-          <w:t>1</w:t>
-        </w:r>
-      </w:fldSimple>
+      <w:r>
+        <w:fldChar w:fldCharType="begin"/>
+      </w:r>
+      <w:r>
+        <w:instrText xml:space="preserve"> SEQ Tabel \* ARABIC </w:instrText>
+      </w:r>
+      <w:r>
+        <w:fldChar w:fldCharType="separate"/>
+      </w:r>
+      <w:r>
+        <w:rPr>
+          <w:noProof/>
+        </w:rPr>
+        <w:t>1</w:t>
+      </w:r>
+      <w:r>
+        <w:rPr>
+          <w:noProof/>
+        </w:rPr>
+        <w:fldChar w:fldCharType="end"/>
+      </w:r>
       <w:r>
         <w:t>. Søg efter services eller find menupunktet under "Administrative tools"</w:t>
       </w:r>
@@ -2183,14 +2206,27 @@
         <w:pStyle w:val="Caption"/>
         <w:jc w:val="center"/>
       </w:pPr>
-      <w:fldSimple w:instr=" SEQ Tabel \* ARABIC ">
-        <w:r>
-          <w:rPr>
-            <w:noProof/>
-          </w:rPr>
-          <w:t>2</w:t>
-        </w:r>
-      </w:fldSimple>
+      <w:r>
+        <w:fldChar w:fldCharType="begin"/>
+      </w:r>
+      <w:r>
+        <w:instrText xml:space="preserve"> SEQ Tabel \* ARABIC </w:instrText>
+      </w:r>
+      <w:r>
+        <w:fldChar w:fldCharType="separate"/>
+      </w:r>
+      <w:r>
+        <w:rPr>
+          <w:noProof/>
+        </w:rPr>
+        <w:t>2</w:t>
+      </w:r>
+      <w:r>
+        <w:rPr>
+          <w:noProof/>
+        </w:rPr>
+        <w:fldChar w:fldCharType="end"/>
+      </w:r>
       <w:r>
         <w:t>. Forsøg at starte Wampapache og Wampmysql</w:t>
       </w:r>
@@ -2273,14 +2309,27 @@
         <w:pStyle w:val="Caption"/>
         <w:jc w:val="center"/>
       </w:pPr>
-      <w:fldSimple w:instr=" SEQ Tabel \* ARABIC ">
-        <w:r>
-          <w:rPr>
-            <w:noProof/>
-          </w:rPr>
-          <w:t>3</w:t>
-        </w:r>
-      </w:fldSimple>
+      <w:r>
+        <w:fldChar w:fldCharType="begin"/>
+      </w:r>
+      <w:r>
+        <w:instrText xml:space="preserve"> SEQ Tabel \* ARABIC </w:instrText>
+      </w:r>
+      <w:r>
+        <w:fldChar w:fldCharType="separate"/>
+      </w:r>
+      <w:r>
+        <w:rPr>
+          <w:noProof/>
+        </w:rPr>
+        <w:t>3</w:t>
+      </w:r>
+      <w:r>
+        <w:rPr>
+          <w:noProof/>
+        </w:rPr>
+        <w:fldChar w:fldCharType="end"/>
+      </w:r>
       <w:r>
         <w:t>. Tallet til højre er process ID'et på den service, der allerede benytter port 80</w:t>
       </w:r>

</xml_diff>

<commit_message>
Seneste rettelser op dokument om opsætning.
</commit_message>
<xml_diff>
--- a/documents/Ops�tning/Ops�tning af udviklingsmilj�.docx
+++ b/documents/Ops�tning/Ops�tning af udviklingsmilj�.docx
@@ -1,26 +1,36 @@
 
 <file path=word/document.xml><?xml version="1.0" encoding="utf-8"?>
-<w:document xmlns:wpc="http://schemas.microsoft.com/office/word/2010/wordprocessingCanvas" xmlns:mc="http://schemas.openxmlformats.org/markup-compatibility/2006" xmlns:o="urn:schemas-microsoft-com:office:office" xmlns:r="http://schemas.openxmlformats.org/officeDocument/2006/relationships" xmlns:m="http://schemas.openxmlformats.org/officeDocument/2006/math" xmlns:v="urn:schemas-microsoft-com:vml" xmlns:wp14="http://schemas.microsoft.com/office/word/2010/wordprocessingDrawing" xmlns:wp="http://schemas.openxmlformats.org/drawingml/2006/wordprocessingDrawing" xmlns:w10="urn:schemas-microsoft-com:office:word" xmlns:w="http://schemas.openxmlformats.org/wordprocessingml/2006/main" xmlns:w14="http://schemas.microsoft.com/office/word/2010/wordml" xmlns:wpg="http://schemas.microsoft.com/office/word/2010/wordprocessingGroup" xmlns:wpi="http://schemas.microsoft.com/office/word/2010/wordprocessingInk" xmlns:wne="http://schemas.microsoft.com/office/word/2006/wordml" xmlns:wps="http://schemas.microsoft.com/office/word/2010/wordprocessingShape" mc:Ignorable="w14 wp14">
+<w:document xmlns:ve="http://schemas.openxmlformats.org/markup-compatibility/2006" xmlns:o="urn:schemas-microsoft-com:office:office" xmlns:r="http://schemas.openxmlformats.org/officeDocument/2006/relationships" xmlns:m="http://schemas.openxmlformats.org/officeDocument/2006/math" xmlns:v="urn:schemas-microsoft-com:vml" xmlns:wp="http://schemas.openxmlformats.org/drawingml/2006/wordprocessingDrawing" xmlns:w10="urn:schemas-microsoft-com:office:word" xmlns:w="http://schemas.openxmlformats.org/wordprocessingml/2006/main" xmlns:wne="http://schemas.microsoft.com/office/word/2006/wordml">
   <w:body>
     <w:p>
       <w:pPr>
         <w:pStyle w:val="Title"/>
       </w:pPr>
       <w:r>
-        <w:t>I</w:t>
-      </w:r>
-      <w:bookmarkStart w:id="0" w:name="_GoBack"/>
-      <w:bookmarkEnd w:id="0"/>
-      <w:r>
-        <w:t>ntroduktion &amp; opsætning af udviklingsmiljø</w:t>
-      </w:r>
-    </w:p>
-    <w:p>
-      <w:r>
-        <w:t>I denne lektion skal du lære og gennemføre følgende</w:t>
-      </w:r>
-      <w:r>
-        <w:t xml:space="preserve"> punkter</w:t>
+        <w:t>Introduktion &amp; opsætning af udviklingsmiljø</w:t>
+      </w:r>
+    </w:p>
+    <w:p>
+      <w:r>
+        <w:t>I denne lektion skal vi opsætte software på computeren</w:t>
+      </w:r>
+      <w:r>
+        <w:t>,</w:t>
+      </w:r>
+      <w:r>
+        <w:t xml:space="preserve"> der gør det muligt at udv</w:t>
+      </w:r>
+      <w:r>
+        <w:t>ikle og køre web applikationer</w:t>
+      </w:r>
+      <w:r>
+        <w:t>.</w:t>
+      </w:r>
+      <w:r>
+        <w:t xml:space="preserve"> Lektionen er delt op i tre dele:</w:t>
+      </w:r>
+      <w:r>
+        <w:t xml:space="preserve"> </w:t>
       </w:r>
     </w:p>
     <w:p>
@@ -50,7 +60,10 @@
         <w:t xml:space="preserve"> af udviklingsmiljø</w:t>
       </w:r>
       <w:r>
-        <w:t xml:space="preserve"> til Windows, Mac OS og Linux (webserver og database)</w:t>
+        <w:t xml:space="preserve"> til Windows, Mac OS eller </w:t>
+      </w:r>
+      <w:r>
+        <w:t>Linux (webserver og database)</w:t>
       </w:r>
     </w:p>
     <w:p>
@@ -81,13 +94,7 @@
     </w:p>
     <w:p>
       <w:r>
-        <w:t>Applikationer</w:t>
-      </w:r>
-      <w:r>
-        <w:t xml:space="preserve"> på internettet består</w:t>
-      </w:r>
-      <w:r>
-        <w:t xml:space="preserve"> typisk af følgende komponenter</w:t>
+        <w:t>Applikationer på internettet består typisk af følgende komponenter</w:t>
       </w:r>
     </w:p>
     <w:p/>
@@ -114,9 +121,9 @@
             <o:lock v:ext="edit" aspectratio="t"/>
           </v:shapetype>
           <v:shape id="_x0000_i1025" type="#_x0000_t75" style="width:481.5pt;height:174.75pt" o:ole="">
-            <v:imagedata r:id="rId6" o:title=""/>
+            <v:imagedata r:id="rId5" o:title=""/>
           </v:shape>
-          <o:OLEObject Type="Embed" ProgID="Unknown" ShapeID="_x0000_i1025" DrawAspect="Content" ObjectID="_1373825282" r:id="rId7"/>
+          <o:OLEObject Type="Embed" ProgID="Unknown" ShapeID="_x0000_i1025" DrawAspect="Content" ObjectID="_1374038944" r:id="rId6"/>
         </w:object>
       </w:r>
     </w:p>
@@ -125,27 +132,99 @@
         <w:t xml:space="preserve">Klienten </w:t>
       </w:r>
       <w:r>
-        <w:t>benytter typisk en br</w:t>
-      </w:r>
-      <w:r>
-        <w:t>owser ti</w:t>
-      </w:r>
-      <w:r>
-        <w:t>l</w:t>
+        <w:t>forespørger sider fra internettet via en browser</w:t>
+      </w:r>
+      <w:r>
+        <w:t xml:space="preserve">. </w:t>
+      </w:r>
+      <w:r>
+        <w:t>W</w:t>
+      </w:r>
+      <w:r>
+        <w:t>ebserver</w:t>
+      </w:r>
+      <w:r>
+        <w:t>ere</w:t>
+      </w:r>
+      <w:r>
+        <w:t>n</w:t>
+      </w:r>
+      <w:r>
+        <w:t xml:space="preserve"> modtager forspørgsler, </w:t>
+      </w:r>
+      <w:r>
+        <w:t xml:space="preserve">sender dem videre til webapplikationen, der </w:t>
+      </w:r>
+      <w:r>
+        <w:t xml:space="preserve">behandler dem og sender </w:t>
+      </w:r>
+      <w:r>
+        <w:t>svar</w:t>
       </w:r>
       <w:r>
         <w:t xml:space="preserve"> </w:t>
       </w:r>
       <w:r>
-        <w:t>at forespørge en hjemmeside på internettet. Den aktuelle webserver modtager forspørgslen, behandler den og sender et svar tilbage til klienten, som browseren derefter kan vise. Webserveren vil typisk benytte en database eller andre webservices på internettet til at behandle forspørgslen og sende et svar tilbage.</w:t>
-      </w:r>
-    </w:p>
-    <w:p>
-      <w:r>
-        <w:t xml:space="preserve">En webapplikation kan skrives i mange forskellige </w:t>
-      </w:r>
-      <w:r>
-        <w:t>programmeringssprog</w:t>
+        <w:t xml:space="preserve">tilbage </w:t>
+      </w:r>
+      <w:r>
+        <w:t xml:space="preserve">– gerne manifesteret </w:t>
+      </w:r>
+      <w:r>
+        <w:t>som en web</w:t>
+      </w:r>
+      <w:r>
+        <w:t>side -</w:t>
+      </w:r>
+      <w:r>
+        <w:t xml:space="preserve"> til </w:t>
+      </w:r>
+      <w:r>
+        <w:t xml:space="preserve">serveren der igen sender tilbage til </w:t>
+      </w:r>
+      <w:r>
+        <w:t>browseren</w:t>
+      </w:r>
+      <w:r>
+        <w:t xml:space="preserve">. </w:t>
+      </w:r>
+      <w:r>
+        <w:t xml:space="preserve">En webapplikation benytter typisk en database eller </w:t>
+      </w:r>
+      <w:r>
+        <w:t>andre we</w:t>
+      </w:r>
+      <w:r>
+        <w:t>bservices på internettet som datakilde til behandling af forspørgsler.</w:t>
+      </w:r>
+    </w:p>
+    <w:p>
+      <w:r>
+        <w:t>Moderne hjemmesider (w</w:t>
+      </w:r>
+      <w:r>
+        <w:t>ebapplikation</w:t>
+      </w:r>
+      <w:r>
+        <w:t>er</w:t>
+      </w:r>
+      <w:r>
+        <w:t>)</w:t>
+      </w:r>
+      <w:r>
+        <w:t xml:space="preserve"> </w:t>
+      </w:r>
+      <w:r>
+        <w:t>kan</w:t>
+      </w:r>
+      <w:r>
+        <w:t xml:space="preserve"> </w:t>
+      </w:r>
+      <w:r>
+        <w:t xml:space="preserve">skrives i forskellige </w:t>
+      </w:r>
+      <w:r>
+        <w:t>sprog</w:t>
       </w:r>
       <w:r>
         <w:t xml:space="preserve">, </w:t>
@@ -154,76 +233,60 @@
         <w:t xml:space="preserve">fx. </w:t>
       </w:r>
       <w:r>
-        <w:t>PHP, ASP, ASP.net, Java, Python og</w:t>
-      </w:r>
-      <w:r>
-        <w:t xml:space="preserve"> Ruby</w:t>
-      </w:r>
-      <w:r>
-        <w:t>. Klienten behøver ikke at kende til programmeringssproget, idet webserveren oversætter sproget til HTML, som alle browsere kan fortolke. Som udvikler er det dog vi</w:t>
-      </w:r>
-      <w:r>
-        <w:t>gtigt, hvilket sprog man vælger</w:t>
-      </w:r>
-      <w:r>
-        <w:t xml:space="preserve"> at skrive ens applikation i, da webserveren skal kunne fortolke sproget.</w:t>
-      </w:r>
-    </w:p>
-    <w:p/>
-    <w:p>
-      <w:pPr>
-        <w:rPr>
-          <w:i/>
-        </w:rPr>
-      </w:pPr>
-      <w:r>
-        <w:rPr>
-          <w:i/>
-        </w:rPr>
-        <w:t>For mere information se fx http://da.wikipedia.org/wiki/Internettet</w:t>
-      </w:r>
-    </w:p>
-    <w:p>
-      <w:pPr>
-        <w:pStyle w:val="Heading1"/>
-      </w:pPr>
-      <w:r>
-        <w:lastRenderedPageBreak/>
-        <w:t xml:space="preserve">2. </w:t>
-      </w:r>
-      <w:r>
-        <w:t>Installation</w:t>
-      </w:r>
-      <w:r>
-        <w:t xml:space="preserve"> af </w:t>
-      </w:r>
-      <w:r>
-        <w:t>webserver og database</w:t>
-      </w:r>
-    </w:p>
-    <w:p>
-      <w:r>
-        <w:t>I dette fag benyttes programmeringssproget PHP, som blandt andet er sproget Facebook, Wikipedia og Yahoo er skrevet i. Generelt er PHP et af de mest udbredte sprog</w:t>
+        <w:t>PHP</w:t>
+      </w:r>
+      <w:r>
+        <w:t>, Java, Python</w:t>
+      </w:r>
+      <w:r>
+        <w:t>, Ruby, ASP eller ASP.net</w:t>
+      </w:r>
+      <w:r>
+        <w:t xml:space="preserve">. </w:t>
+      </w:r>
+      <w:r>
+        <w:t xml:space="preserve">Disse sprog benyttes til at fremstille websider ud fra rå data placeret i databasen. Browsere </w:t>
+      </w:r>
+      <w:r>
+        <w:t>kende</w:t>
+      </w:r>
+      <w:r>
+        <w:t>r</w:t>
       </w:r>
       <w:r>
         <w:t xml:space="preserve"> </w:t>
       </w:r>
       <w:r>
+        <w:t xml:space="preserve">ikke </w:t>
+      </w:r>
+      <w:r>
         <w:t xml:space="preserve">til </w:t>
       </w:r>
       <w:r>
-        <w:t xml:space="preserve">at skrive webapplikationer i, og de fleste programmer og værktøjer </w:t>
-      </w:r>
-      <w:r>
-        <w:t>er gratis til PHP.</w:t>
-      </w:r>
-    </w:p>
-    <w:p>
-      <w:r>
-        <w:t>Når en udvikler arbejder, sætter man typisk et udviklingsmiljø op på ens computer, der ligner det rigtige miljø, hvorpå ens webapplikation skal køre, når den er færdig. De</w:t>
-      </w:r>
-      <w:r>
-        <w:t>t giver en række fordele som fx</w:t>
+        <w:t>selve programmerings</w:t>
+      </w:r>
+      <w:r>
+        <w:t xml:space="preserve">sproget, </w:t>
+      </w:r>
+      <w:r>
+        <w:t>idet</w:t>
+      </w:r>
+      <w:r>
+        <w:t xml:space="preserve"> webserveren oversætter sproget til HTML, som alle browsere kan </w:t>
+      </w:r>
+      <w:r>
+        <w:t>forstå</w:t>
+      </w:r>
+      <w:r>
+        <w:t>.</w:t>
+      </w:r>
+    </w:p>
+    <w:p>
+      <w:r>
+        <w:t>Webapplikationer</w:t>
+      </w:r>
+      <w:r>
+        <w:t xml:space="preserve"> kræver 4  software komponenter for at køre:</w:t>
       </w:r>
     </w:p>
     <w:p>
@@ -231,11 +294,85 @@
         <w:pStyle w:val="ListParagraph"/>
         <w:numPr>
           <w:ilvl w:val="0"/>
-          <w:numId w:val="2"/>
+          <w:numId w:val="6"/>
         </w:numPr>
       </w:pPr>
-      <w:r>
-        <w:t>Nem og hurtig mulighed for at afteste ny programmeringskode</w:t>
+      <w:proofErr w:type="spellStart"/>
+      <w:r>
+        <w:rPr>
+          <w:lang w:val="en-US"/>
+        </w:rPr>
+        <w:t>Operativ</w:t>
+      </w:r>
+      <w:proofErr w:type="spellEnd"/>
+      <w:r>
+        <w:rPr>
+          <w:lang w:val="en-US"/>
+        </w:rPr>
+        <w:t xml:space="preserve"> System - </w:t>
+      </w:r>
+      <w:proofErr w:type="spellStart"/>
+      <w:proofErr w:type="gramStart"/>
+      <w:r>
+        <w:rPr>
+          <w:lang w:val="en-US"/>
+        </w:rPr>
+        <w:t>fx</w:t>
+      </w:r>
+      <w:proofErr w:type="spellEnd"/>
+      <w:proofErr w:type="gramEnd"/>
+      <w:r>
+        <w:rPr>
+          <w:lang w:val="en-US"/>
+        </w:rPr>
+        <w:t xml:space="preserve"> Linux</w:t>
+      </w:r>
+      <w:r>
+        <w:rPr>
+          <w:lang w:val="en-US"/>
+        </w:rPr>
+        <w:t>, Unix</w:t>
+      </w:r>
+      <w:r>
+        <w:rPr>
+          <w:lang w:val="en-US"/>
+        </w:rPr>
+        <w:t xml:space="preserve"> </w:t>
+      </w:r>
+      <w:proofErr w:type="spellStart"/>
+      <w:r>
+        <w:rPr>
+          <w:lang w:val="en-US"/>
+        </w:rPr>
+        <w:t>eller</w:t>
+      </w:r>
+      <w:proofErr w:type="spellEnd"/>
+      <w:r>
+        <w:rPr>
+          <w:lang w:val="en-US"/>
+        </w:rPr>
+        <w:t xml:space="preserve"> Windows. </w:t>
+      </w:r>
+      <w:r>
+        <w:t xml:space="preserve">Linux er </w:t>
+      </w:r>
+      <w:r>
+        <w:t xml:space="preserve">ofte </w:t>
+      </w:r>
+      <w:r>
+        <w:t>populært</w:t>
+      </w:r>
+      <w:r>
+        <w:t>,</w:t>
+      </w:r>
+      <w:r>
+        <w:t xml:space="preserve"> da det er gratis</w:t>
+      </w:r>
+      <w:r>
+        <w:t xml:space="preserve"> og velegnet til serveropsætning</w:t>
+      </w:r>
+      <w:r>
+        <w:t xml:space="preserve">. </w:t>
       </w:r>
     </w:p>
     <w:p>
@@ -243,11 +380,39 @@
         <w:pStyle w:val="ListParagraph"/>
         <w:numPr>
           <w:ilvl w:val="0"/>
-          <w:numId w:val="2"/>
+          <w:numId w:val="6"/>
         </w:numPr>
       </w:pPr>
       <w:r>
-        <w:t>Mulighed for at lave ny funktionalitet lokalt uden at ens rigtige applikation bliver berørt</w:t>
+        <w:lastRenderedPageBreak/>
+        <w:t xml:space="preserve">Webserver software - genererer </w:t>
+      </w:r>
+      <w:r>
+        <w:t xml:space="preserve">HTML </w:t>
+      </w:r>
+      <w:r>
+        <w:t>sider og eksponere</w:t>
+      </w:r>
+      <w:r>
+        <w:t xml:space="preserve">r dem til resten af internettet, </w:t>
+      </w:r>
+      <w:r>
+        <w:t xml:space="preserve">fx </w:t>
+      </w:r>
+      <w:r>
+        <w:t>open source webserveren Apache</w:t>
+      </w:r>
+      <w:r>
+        <w:t>.</w:t>
+      </w:r>
+      <w:r>
+        <w:t xml:space="preserve"> Apache er  den mest udbr</w:t>
+      </w:r>
+      <w:r>
+        <w:t>edte web server og driver ca. 60</w:t>
+      </w:r>
+      <w:r>
+        <w:t>% af alle web sider.</w:t>
       </w:r>
     </w:p>
     <w:p>
@@ -255,11 +420,41 @@
         <w:pStyle w:val="ListParagraph"/>
         <w:numPr>
           <w:ilvl w:val="0"/>
-          <w:numId w:val="2"/>
+          <w:numId w:val="6"/>
         </w:numPr>
       </w:pPr>
       <w:r>
-        <w:t>Bedre mulighed for aftestning og debugging</w:t>
+        <w:t xml:space="preserve">Programmeringssprog -  </w:t>
+      </w:r>
+      <w:r>
+        <w:t xml:space="preserve">webserveren afvikler programmeringssproget og </w:t>
+      </w:r>
+      <w:r>
+        <w:t>generer dynamiske web sider</w:t>
+      </w:r>
+      <w:r>
+        <w:t>,</w:t>
+      </w:r>
+      <w:r>
+        <w:t xml:space="preserve"> fx PHP.</w:t>
+      </w:r>
+      <w:r>
+        <w:t xml:space="preserve"> </w:t>
+      </w:r>
+      <w:r>
+        <w:t>PHP er et af de mest benyttede sprog indenfor webapplikationer</w:t>
+      </w:r>
+      <w:r>
+        <w:t>, og det</w:t>
+      </w:r>
+      <w:r>
+        <w:t xml:space="preserve"> benyttes blandt andet af Facebook og Wikipedia</w:t>
+      </w:r>
+      <w:r>
+        <w:t>. D</w:t>
+      </w:r>
+      <w:r>
+        <w:t xml:space="preserve">e fleste programmer og værktøjer er gratis til PHP. </w:t>
       </w:r>
     </w:p>
     <w:p>
@@ -267,87 +462,155 @@
         <w:pStyle w:val="ListParagraph"/>
         <w:numPr>
           <w:ilvl w:val="0"/>
-          <w:numId w:val="2"/>
+          <w:numId w:val="6"/>
         </w:numPr>
       </w:pPr>
       <w:r>
-        <w:t>Man kan oprette data, man normalt ikke ønsker på ens offentlige applikation</w:t>
-      </w:r>
-    </w:p>
-    <w:p>
-      <w:r>
-        <w:t xml:space="preserve">For at køre PHP lokalt på ens computer kræver det </w:t>
-      </w:r>
-      <w:r>
-        <w:t>følgende programmer installeret</w:t>
-      </w:r>
-    </w:p>
-    <w:p>
-      <w:pPr>
-        <w:pStyle w:val="ListParagraph"/>
-        <w:numPr>
-          <w:ilvl w:val="0"/>
-          <w:numId w:val="3"/>
-        </w:numPr>
-      </w:pPr>
-      <w:r>
-        <w:t>Apache (webserver)</w:t>
-      </w:r>
-    </w:p>
-    <w:p>
-      <w:pPr>
-        <w:pStyle w:val="ListParagraph"/>
-        <w:numPr>
-          <w:ilvl w:val="0"/>
-          <w:numId w:val="3"/>
-        </w:numPr>
-      </w:pPr>
-      <w:r>
-        <w:t>PHP (PHP fortolker til Apache)</w:t>
-      </w:r>
-    </w:p>
-    <w:p>
-      <w:pPr>
-        <w:pStyle w:val="ListParagraph"/>
-        <w:numPr>
-          <w:ilvl w:val="0"/>
-          <w:numId w:val="3"/>
-        </w:numPr>
-      </w:pPr>
-      <w:r>
-        <w:t>MySQL (database)</w:t>
-      </w:r>
-    </w:p>
-    <w:p>
-      <w:pPr>
-        <w:pStyle w:val="ListParagraph"/>
-        <w:numPr>
-          <w:ilvl w:val="0"/>
-          <w:numId w:val="3"/>
-        </w:numPr>
-      </w:pPr>
-      <w:r>
-        <w:t>PHP MyAdmin</w:t>
+        <w:t xml:space="preserve">Database software - software der lagrer data på </w:t>
+      </w:r>
+      <w:r>
+        <w:t>en disk,</w:t>
+      </w:r>
+      <w:r>
+        <w:t xml:space="preserve"> s</w:t>
+      </w:r>
+      <w:r>
+        <w:t>å det e</w:t>
+      </w:r>
+      <w:r>
+        <w:t>r nemt at tilgå,</w:t>
+      </w:r>
+      <w:r>
+        <w:t xml:space="preserve"> fx </w:t>
+      </w:r>
+      <w:r>
+        <w:t>open source</w:t>
+      </w:r>
+      <w:r>
+        <w:t xml:space="preserve"> database-</w:t>
+      </w:r>
+      <w:r>
+        <w:t xml:space="preserve">systemet </w:t>
+      </w:r>
+      <w:r>
+        <w:t>M</w:t>
+      </w:r>
+      <w:r>
+        <w:t>ySQL.</w:t>
+      </w:r>
+      <w:r>
+        <w:t xml:space="preserve"> MySQL er den mest udbredte database og benyttes af fx Google og Facebook.  </w:t>
+      </w:r>
+    </w:p>
+    <w:p>
+      <w:r>
+        <w:t>Et meget populært valg af de 4 komponenter</w:t>
+      </w:r>
+      <w:r>
+        <w:t xml:space="preserve"> er Linux, Apache web server, MySQL</w:t>
+      </w:r>
+      <w:r>
+        <w:t xml:space="preserve"> og PHP</w:t>
       </w:r>
       <w:r>
         <w:t xml:space="preserve"> (</w:t>
       </w:r>
       <w:r>
-        <w:t xml:space="preserve">side </w:t>
-      </w:r>
-      <w:r>
-        <w:t xml:space="preserve">til at tilgå </w:t>
-      </w:r>
-      <w:r>
-        <w:t xml:space="preserve">og rette i </w:t>
-      </w:r>
-      <w:r>
-        <w:t>databasen)</w:t>
-      </w:r>
-    </w:p>
-    <w:p>
-      <w:r>
-        <w:t xml:space="preserve">I stedet for at installere og opsætte alle programmerne seperart, kan man hente en installationspakke, der indholder alle komponenterne. </w:t>
+        <w:t>forkortet LAMP</w:t>
+      </w:r>
+      <w:r>
+        <w:t>)</w:t>
+      </w:r>
+      <w:r>
+        <w:t>.</w:t>
+      </w:r>
+      <w:r>
+        <w:t xml:space="preserve"> Operativsystemet kan udskiftes med Windows eller Mac OS, i hvilket tilfælde LAMP bliver til henholdsvis WAMP eller MAMP. </w:t>
+      </w:r>
+      <w:r>
+        <w:t xml:space="preserve">I resten af lektionen </w:t>
+      </w:r>
+      <w:r>
+        <w:t xml:space="preserve">antages </w:t>
+      </w:r>
+      <w:r>
+        <w:t xml:space="preserve">det, </w:t>
+      </w:r>
+      <w:r>
+        <w:t>at du har instal</w:t>
+      </w:r>
+      <w:r>
+        <w:t>leret operativ</w:t>
+      </w:r>
+      <w:r>
+        <w:t xml:space="preserve">systemet, og </w:t>
+      </w:r>
+      <w:r>
+        <w:t xml:space="preserve">du </w:t>
+      </w:r>
+      <w:r>
+        <w:t xml:space="preserve">skal </w:t>
+      </w:r>
+      <w:r>
+        <w:t xml:space="preserve">derfor kun </w:t>
+      </w:r>
+      <w:r>
+        <w:t xml:space="preserve">installere AMP </w:t>
+      </w:r>
+      <w:r>
+        <w:t>delen</w:t>
+      </w:r>
+      <w:r>
+        <w:t xml:space="preserve">. </w:t>
+      </w:r>
+    </w:p>
+    <w:p>
+      <w:pPr>
+        <w:pStyle w:val="Heading1"/>
+      </w:pPr>
+      <w:r>
+        <w:t xml:space="preserve">2. </w:t>
+      </w:r>
+      <w:r>
+        <w:t>Installation</w:t>
+      </w:r>
+      <w:r>
+        <w:t xml:space="preserve"> af </w:t>
+      </w:r>
+      <w:r>
+        <w:t>Apache webserver, M</w:t>
+      </w:r>
+      <w:r>
+        <w:t xml:space="preserve">ySQL </w:t>
+      </w:r>
+      <w:r>
+        <w:t xml:space="preserve">og </w:t>
+      </w:r>
+      <w:r>
+        <w:t>PHP (AMP)</w:t>
+      </w:r>
+    </w:p>
+    <w:p>
+      <w:r>
+        <w:t>AMP-kombinationen er så populær</w:t>
+      </w:r>
+      <w:r>
+        <w:t>,</w:t>
+      </w:r>
+      <w:r>
+        <w:t xml:space="preserve"> at der findes alt-i-en pakker til Windows, Mac og Linux</w:t>
+      </w:r>
+      <w:r>
+        <w:t>,</w:t>
+      </w:r>
+      <w:r>
+        <w:t xml:space="preserve"> der installere</w:t>
+      </w:r>
+      <w:r>
+        <w:t>r</w:t>
+      </w:r>
+      <w:r>
+        <w:t xml:space="preserve"> alle komponenter på en gang. I det følgende gennemgås installationen af AMP på Windows.</w:t>
       </w:r>
     </w:p>
     <w:p>
@@ -371,7 +634,7 @@
           <w:numId w:val="5"/>
         </w:numPr>
       </w:pPr>
-      <w:hyperlink r:id="rId8" w:history="1">
+      <w:hyperlink r:id="rId7" w:history="1">
         <w:r>
           <w:rPr>
             <w:rStyle w:val="Hyperlink"/>
@@ -399,7 +662,7 @@
           <w:insideH w:val="none" w:sz="0" w:space="0" w:color="auto"/>
           <w:insideV w:val="none" w:sz="0" w:space="0" w:color="auto"/>
         </w:tblBorders>
-        <w:tblLook w:val="04A0" w:firstRow="1" w:lastRow="0" w:firstColumn="1" w:lastColumn="0" w:noHBand="0" w:noVBand="1"/>
+        <w:tblLook w:val="04A0"/>
       </w:tblPr>
       <w:tblGrid>
         <w:gridCol w:w="4966"/>
@@ -422,7 +685,7 @@
               </w:rPr>
               <w:lastRenderedPageBreak/>
               <w:drawing>
-                <wp:inline distT="0" distB="0" distL="0" distR="0" wp14:anchorId="02C15CFB" wp14:editId="4F18C640">
+                <wp:inline distT="0" distB="0" distL="0" distR="0">
                   <wp:extent cx="3057525" cy="2372294"/>
                   <wp:effectExtent l="0" t="0" r="0" b="9525"/>
                   <wp:docPr id="1" name="Picture 1"/>
@@ -437,10 +700,10 @@
                           <pic:cNvPicPr/>
                         </pic:nvPicPr>
                         <pic:blipFill>
-                          <a:blip r:embed="rId9">
+                          <a:blip r:embed="rId8" cstate="print">
                             <a:extLst>
                               <a:ext uri="{28A0092B-C50C-407E-A947-70E740481C1C}">
-                                <a14:useLocalDpi xmlns:a14="http://schemas.microsoft.com/office/drawing/2010/main" val="0"/>
+                                <a14:useLocalDpi xmlns="" xmlns:wpc="http://schemas.microsoft.com/office/word/2010/wordprocessingCanvas" xmlns:mc="http://schemas.openxmlformats.org/markup-compatibility/2006" xmlns:o="urn:schemas-microsoft-com:office:office" xmlns:v="urn:schemas-microsoft-com:vml" xmlns:wp14="http://schemas.microsoft.com/office/word/2010/wordprocessingDrawing" xmlns:w10="urn:schemas-microsoft-com:office:word" xmlns:w="http://schemas.openxmlformats.org/wordprocessingml/2006/main" xmlns:w14="http://schemas.microsoft.com/office/word/2010/wordml" xmlns:wpg="http://schemas.microsoft.com/office/word/2010/wordprocessingGroup" xmlns:wpi="http://schemas.microsoft.com/office/word/2010/wordprocessingInk" xmlns:wps="http://schemas.microsoft.com/office/word/2010/wordprocessingShape" xmlns:a14="http://schemas.microsoft.com/office/drawing/2010/main" val="0"/>
                               </a:ext>
                             </a:extLst>
                           </a:blip>
@@ -469,14 +732,27 @@
               <w:pStyle w:val="Caption"/>
               <w:jc w:val="center"/>
             </w:pPr>
-            <w:fldSimple w:instr=" SEQ Figur \* ARABIC ">
-              <w:r>
-                <w:rPr>
-                  <w:noProof/>
-                </w:rPr>
-                <w:t>1</w:t>
-              </w:r>
-            </w:fldSimple>
+            <w:r>
+              <w:fldChar w:fldCharType="begin"/>
+            </w:r>
+            <w:r>
+              <w:instrText xml:space="preserve"> SEQ Figur \* ARABIC </w:instrText>
+            </w:r>
+            <w:r>
+              <w:fldChar w:fldCharType="separate"/>
+            </w:r>
+            <w:r>
+              <w:rPr>
+                <w:noProof/>
+              </w:rPr>
+              <w:t>1</w:t>
+            </w:r>
+            <w:r>
+              <w:rPr>
+                <w:noProof/>
+              </w:rPr>
+              <w:fldChar w:fldCharType="end"/>
+            </w:r>
             <w:r>
               <w:t>. Tryk næste</w:t>
             </w:r>
@@ -498,7 +774,7 @@
                 <w:lang w:eastAsia="da-DK"/>
               </w:rPr>
               <w:drawing>
-                <wp:inline distT="0" distB="0" distL="0" distR="0" wp14:anchorId="047A6085" wp14:editId="65D57B92">
+                <wp:inline distT="0" distB="0" distL="0" distR="0">
                   <wp:extent cx="3073298" cy="2384533"/>
                   <wp:effectExtent l="0" t="0" r="0" b="0"/>
                   <wp:docPr id="14" name="Picture 14"/>
@@ -513,10 +789,10 @@
                           <pic:cNvPicPr/>
                         </pic:nvPicPr>
                         <pic:blipFill>
-                          <a:blip r:embed="rId10">
+                          <a:blip r:embed="rId9" cstate="print">
                             <a:extLst>
                               <a:ext uri="{28A0092B-C50C-407E-A947-70E740481C1C}">
-                                <a14:useLocalDpi xmlns:a14="http://schemas.microsoft.com/office/drawing/2010/main" val="0"/>
+                                <a14:useLocalDpi xmlns="" xmlns:wpc="http://schemas.microsoft.com/office/word/2010/wordprocessingCanvas" xmlns:mc="http://schemas.openxmlformats.org/markup-compatibility/2006" xmlns:o="urn:schemas-microsoft-com:office:office" xmlns:v="urn:schemas-microsoft-com:vml" xmlns:wp14="http://schemas.microsoft.com/office/word/2010/wordprocessingDrawing" xmlns:w10="urn:schemas-microsoft-com:office:word" xmlns:w="http://schemas.openxmlformats.org/wordprocessingml/2006/main" xmlns:w14="http://schemas.microsoft.com/office/word/2010/wordml" xmlns:wpg="http://schemas.microsoft.com/office/word/2010/wordprocessingGroup" xmlns:wpi="http://schemas.microsoft.com/office/word/2010/wordprocessingInk" xmlns:wps="http://schemas.microsoft.com/office/word/2010/wordprocessingShape" xmlns:a14="http://schemas.microsoft.com/office/drawing/2010/main" val="0"/>
                               </a:ext>
                             </a:extLst>
                           </a:blip>
@@ -545,14 +821,27 @@
               <w:pStyle w:val="Caption"/>
               <w:jc w:val="center"/>
             </w:pPr>
-            <w:fldSimple w:instr=" SEQ Figur \* ARABIC ">
-              <w:r>
-                <w:rPr>
-                  <w:noProof/>
-                </w:rPr>
-                <w:t>2</w:t>
-              </w:r>
-            </w:fldSimple>
+            <w:r>
+              <w:fldChar w:fldCharType="begin"/>
+            </w:r>
+            <w:r>
+              <w:instrText xml:space="preserve"> SEQ Figur \* ARABIC </w:instrText>
+            </w:r>
+            <w:r>
+              <w:fldChar w:fldCharType="separate"/>
+            </w:r>
+            <w:r>
+              <w:rPr>
+                <w:noProof/>
+              </w:rPr>
+              <w:t>2</w:t>
+            </w:r>
+            <w:r>
+              <w:rPr>
+                <w:noProof/>
+              </w:rPr>
+              <w:fldChar w:fldCharType="end"/>
+            </w:r>
             <w:r>
               <w:t>. Accepter og tryk næste</w:t>
             </w:r>
@@ -575,7 +864,7 @@
                 <w:lang w:eastAsia="da-DK"/>
               </w:rPr>
               <w:drawing>
-                <wp:inline distT="0" distB="0" distL="0" distR="0" wp14:anchorId="5024C224" wp14:editId="2D38B7A5">
+                <wp:inline distT="0" distB="0" distL="0" distR="0">
                   <wp:extent cx="3057525" cy="2372296"/>
                   <wp:effectExtent l="0" t="0" r="0" b="9525"/>
                   <wp:docPr id="15" name="Picture 15"/>
@@ -590,10 +879,10 @@
                           <pic:cNvPicPr/>
                         </pic:nvPicPr>
                         <pic:blipFill>
-                          <a:blip r:embed="rId11">
+                          <a:blip r:embed="rId10" cstate="print">
                             <a:extLst>
                               <a:ext uri="{28A0092B-C50C-407E-A947-70E740481C1C}">
-                                <a14:useLocalDpi xmlns:a14="http://schemas.microsoft.com/office/drawing/2010/main" val="0"/>
+                                <a14:useLocalDpi xmlns="" xmlns:wpc="http://schemas.microsoft.com/office/word/2010/wordprocessingCanvas" xmlns:mc="http://schemas.openxmlformats.org/markup-compatibility/2006" xmlns:o="urn:schemas-microsoft-com:office:office" xmlns:v="urn:schemas-microsoft-com:vml" xmlns:wp14="http://schemas.microsoft.com/office/word/2010/wordprocessingDrawing" xmlns:w10="urn:schemas-microsoft-com:office:word" xmlns:w="http://schemas.openxmlformats.org/wordprocessingml/2006/main" xmlns:w14="http://schemas.microsoft.com/office/word/2010/wordml" xmlns:wpg="http://schemas.microsoft.com/office/word/2010/wordprocessingGroup" xmlns:wpi="http://schemas.microsoft.com/office/word/2010/wordprocessingInk" xmlns:wps="http://schemas.microsoft.com/office/word/2010/wordprocessingShape" xmlns:a14="http://schemas.microsoft.com/office/drawing/2010/main" val="0"/>
                               </a:ext>
                             </a:extLst>
                           </a:blip>
@@ -622,14 +911,27 @@
               <w:pStyle w:val="Caption"/>
               <w:jc w:val="center"/>
             </w:pPr>
-            <w:fldSimple w:instr=" SEQ Figur \* ARABIC ">
-              <w:r>
-                <w:rPr>
-                  <w:noProof/>
-                </w:rPr>
-                <w:t>3</w:t>
-              </w:r>
-            </w:fldSimple>
+            <w:r>
+              <w:fldChar w:fldCharType="begin"/>
+            </w:r>
+            <w:r>
+              <w:instrText xml:space="preserve"> SEQ Figur \* ARABIC </w:instrText>
+            </w:r>
+            <w:r>
+              <w:fldChar w:fldCharType="separate"/>
+            </w:r>
+            <w:r>
+              <w:rPr>
+                <w:noProof/>
+              </w:rPr>
+              <w:t>3</w:t>
+            </w:r>
+            <w:r>
+              <w:rPr>
+                <w:noProof/>
+              </w:rPr>
+              <w:fldChar w:fldCharType="end"/>
+            </w:r>
             <w:r>
               <w:t>. Vælg evt. ny placering og tryk næste</w:t>
             </w:r>
@@ -654,7 +956,7 @@
                 <w:lang w:eastAsia="da-DK"/>
               </w:rPr>
               <w:drawing>
-                <wp:inline distT="0" distB="0" distL="0" distR="0" wp14:anchorId="73EA033D" wp14:editId="738B343E">
+                <wp:inline distT="0" distB="0" distL="0" distR="0">
                   <wp:extent cx="3056791" cy="2371725"/>
                   <wp:effectExtent l="0" t="0" r="0" b="0"/>
                   <wp:docPr id="16" name="Picture 16"/>
@@ -669,10 +971,10 @@
                           <pic:cNvPicPr/>
                         </pic:nvPicPr>
                         <pic:blipFill>
-                          <a:blip r:embed="rId12">
+                          <a:blip r:embed="rId11" cstate="print">
                             <a:extLst>
                               <a:ext uri="{28A0092B-C50C-407E-A947-70E740481C1C}">
-                                <a14:useLocalDpi xmlns:a14="http://schemas.microsoft.com/office/drawing/2010/main" val="0"/>
+                                <a14:useLocalDpi xmlns="" xmlns:wpc="http://schemas.microsoft.com/office/word/2010/wordprocessingCanvas" xmlns:mc="http://schemas.openxmlformats.org/markup-compatibility/2006" xmlns:o="urn:schemas-microsoft-com:office:office" xmlns:v="urn:schemas-microsoft-com:vml" xmlns:wp14="http://schemas.microsoft.com/office/word/2010/wordprocessingDrawing" xmlns:w10="urn:schemas-microsoft-com:office:word" xmlns:w="http://schemas.openxmlformats.org/wordprocessingml/2006/main" xmlns:w14="http://schemas.microsoft.com/office/word/2010/wordml" xmlns:wpg="http://schemas.microsoft.com/office/word/2010/wordprocessingGroup" xmlns:wpi="http://schemas.microsoft.com/office/word/2010/wordprocessingInk" xmlns:wps="http://schemas.microsoft.com/office/word/2010/wordprocessingShape" xmlns:a14="http://schemas.microsoft.com/office/drawing/2010/main" val="0"/>
                               </a:ext>
                             </a:extLst>
                           </a:blip>
@@ -701,14 +1003,27 @@
               <w:pStyle w:val="Caption"/>
               <w:jc w:val="center"/>
             </w:pPr>
-            <w:fldSimple w:instr=" SEQ Figur \* ARABIC ">
-              <w:r>
-                <w:rPr>
-                  <w:noProof/>
-                </w:rPr>
-                <w:t>4</w:t>
-              </w:r>
-            </w:fldSimple>
+            <w:r>
+              <w:fldChar w:fldCharType="begin"/>
+            </w:r>
+            <w:r>
+              <w:instrText xml:space="preserve"> SEQ Figur \* ARABIC </w:instrText>
+            </w:r>
+            <w:r>
+              <w:fldChar w:fldCharType="separate"/>
+            </w:r>
+            <w:r>
+              <w:rPr>
+                <w:noProof/>
+              </w:rPr>
+              <w:t>4</w:t>
+            </w:r>
+            <w:r>
+              <w:rPr>
+                <w:noProof/>
+              </w:rPr>
+              <w:fldChar w:fldCharType="end"/>
+            </w:r>
             <w:r>
               <w:t>. Vælg om installationen skal oprette genveje for dig</w:t>
             </w:r>
@@ -732,7 +1047,7 @@
                 <w:lang w:eastAsia="da-DK"/>
               </w:rPr>
               <w:drawing>
-                <wp:inline distT="0" distB="0" distL="0" distR="0" wp14:anchorId="61E8CCE4" wp14:editId="3B094023">
+                <wp:inline distT="0" distB="0" distL="0" distR="0">
                   <wp:extent cx="3124200" cy="2424025"/>
                   <wp:effectExtent l="0" t="0" r="0" b="0"/>
                   <wp:docPr id="17" name="Picture 17"/>
@@ -747,10 +1062,10 @@
                           <pic:cNvPicPr/>
                         </pic:nvPicPr>
                         <pic:blipFill>
-                          <a:blip r:embed="rId13">
+                          <a:blip r:embed="rId12" cstate="print">
                             <a:extLst>
                               <a:ext uri="{28A0092B-C50C-407E-A947-70E740481C1C}">
-                                <a14:useLocalDpi xmlns:a14="http://schemas.microsoft.com/office/drawing/2010/main" val="0"/>
+                                <a14:useLocalDpi xmlns="" xmlns:wpc="http://schemas.microsoft.com/office/word/2010/wordprocessingCanvas" xmlns:mc="http://schemas.openxmlformats.org/markup-compatibility/2006" xmlns:o="urn:schemas-microsoft-com:office:office" xmlns:v="urn:schemas-microsoft-com:vml" xmlns:wp14="http://schemas.microsoft.com/office/word/2010/wordprocessingDrawing" xmlns:w10="urn:schemas-microsoft-com:office:word" xmlns:w="http://schemas.openxmlformats.org/wordprocessingml/2006/main" xmlns:w14="http://schemas.microsoft.com/office/word/2010/wordml" xmlns:wpg="http://schemas.microsoft.com/office/word/2010/wordprocessingGroup" xmlns:wpi="http://schemas.microsoft.com/office/word/2010/wordprocessingInk" xmlns:wps="http://schemas.microsoft.com/office/word/2010/wordprocessingShape" xmlns:a14="http://schemas.microsoft.com/office/drawing/2010/main" val="0"/>
                               </a:ext>
                             </a:extLst>
                           </a:blip>
@@ -779,14 +1094,27 @@
               <w:pStyle w:val="Caption"/>
               <w:jc w:val="center"/>
             </w:pPr>
-            <w:fldSimple w:instr=" SEQ Figur \* ARABIC ">
-              <w:r>
-                <w:rPr>
-                  <w:noProof/>
-                </w:rPr>
-                <w:t>5</w:t>
-              </w:r>
-            </w:fldSimple>
+            <w:r>
+              <w:fldChar w:fldCharType="begin"/>
+            </w:r>
+            <w:r>
+              <w:instrText xml:space="preserve"> SEQ Figur \* ARABIC </w:instrText>
+            </w:r>
+            <w:r>
+              <w:fldChar w:fldCharType="separate"/>
+            </w:r>
+            <w:r>
+              <w:rPr>
+                <w:noProof/>
+              </w:rPr>
+              <w:t>5</w:t>
+            </w:r>
+            <w:r>
+              <w:rPr>
+                <w:noProof/>
+              </w:rPr>
+              <w:fldChar w:fldCharType="end"/>
+            </w:r>
             <w:r>
               <w:t>. Tryk på ”install” for at installere</w:t>
             </w:r>
@@ -808,7 +1136,7 @@
                 <w:lang w:eastAsia="da-DK"/>
               </w:rPr>
               <w:drawing>
-                <wp:inline distT="0" distB="0" distL="0" distR="0" wp14:anchorId="6CEE5B79" wp14:editId="0F382C38">
+                <wp:inline distT="0" distB="0" distL="0" distR="0">
                   <wp:extent cx="2986244" cy="1990725"/>
                   <wp:effectExtent l="0" t="0" r="5080" b="0"/>
                   <wp:docPr id="18" name="Picture 18"/>
@@ -823,10 +1151,10 @@
                           <pic:cNvPicPr/>
                         </pic:nvPicPr>
                         <pic:blipFill>
-                          <a:blip r:embed="rId14">
+                          <a:blip r:embed="rId13" cstate="print">
                             <a:extLst>
                               <a:ext uri="{28A0092B-C50C-407E-A947-70E740481C1C}">
-                                <a14:useLocalDpi xmlns:a14="http://schemas.microsoft.com/office/drawing/2010/main" val="0"/>
+                                <a14:useLocalDpi xmlns="" xmlns:wpc="http://schemas.microsoft.com/office/word/2010/wordprocessingCanvas" xmlns:mc="http://schemas.openxmlformats.org/markup-compatibility/2006" xmlns:o="urn:schemas-microsoft-com:office:office" xmlns:v="urn:schemas-microsoft-com:vml" xmlns:wp14="http://schemas.microsoft.com/office/word/2010/wordprocessingDrawing" xmlns:w10="urn:schemas-microsoft-com:office:word" xmlns:w="http://schemas.openxmlformats.org/wordprocessingml/2006/main" xmlns:w14="http://schemas.microsoft.com/office/word/2010/wordml" xmlns:wpg="http://schemas.microsoft.com/office/word/2010/wordprocessingGroup" xmlns:wpi="http://schemas.microsoft.com/office/word/2010/wordprocessingInk" xmlns:wps="http://schemas.microsoft.com/office/word/2010/wordprocessingShape" xmlns:a14="http://schemas.microsoft.com/office/drawing/2010/main" val="0"/>
                               </a:ext>
                             </a:extLst>
                           </a:blip>
@@ -855,16 +1183,32 @@
               <w:pStyle w:val="Caption"/>
               <w:jc w:val="center"/>
             </w:pPr>
-            <w:fldSimple w:instr=" SEQ Figur \* ARABIC ">
-              <w:r>
-                <w:rPr>
-                  <w:noProof/>
-                </w:rPr>
-                <w:t>6</w:t>
-              </w:r>
-            </w:fldSimple>
-            <w:r>
-              <w:t>. Vælg din fortrukne browser. Fx Firefox eller Chrome. Hvis du er i tvivl eller ønsker Internet Explorer, tryk blot på "open"</w:t>
+            <w:r>
+              <w:fldChar w:fldCharType="begin"/>
+            </w:r>
+            <w:r>
+              <w:instrText xml:space="preserve"> SEQ Figur \* ARABIC </w:instrText>
+            </w:r>
+            <w:r>
+              <w:fldChar w:fldCharType="separate"/>
+            </w:r>
+            <w:r>
+              <w:rPr>
+                <w:noProof/>
+              </w:rPr>
+              <w:t>6</w:t>
+            </w:r>
+            <w:r>
+              <w:rPr>
+                <w:noProof/>
+              </w:rPr>
+              <w:fldChar w:fldCharType="end"/>
+            </w:r>
+            <w:r>
+              <w:t>. Vælg din fortrukne browser</w:t>
+            </w:r>
+            <w:r>
+              <w:t>. Hvis du er i tvivl eller ønsker Internet Explorer, tryk blot på "open"</w:t>
             </w:r>
             <w:r>
               <w:rPr>
@@ -892,7 +1236,7 @@
               </w:rPr>
               <w:lastRenderedPageBreak/>
               <w:drawing>
-                <wp:inline distT="0" distB="0" distL="0" distR="0" wp14:anchorId="139ADDF7" wp14:editId="37420800">
+                <wp:inline distT="0" distB="0" distL="0" distR="0">
                   <wp:extent cx="3032865" cy="2353161"/>
                   <wp:effectExtent l="0" t="0" r="0" b="9525"/>
                   <wp:docPr id="19" name="Picture 19"/>
@@ -907,10 +1251,10 @@
                           <pic:cNvPicPr/>
                         </pic:nvPicPr>
                         <pic:blipFill>
-                          <a:blip r:embed="rId15">
+                          <a:blip r:embed="rId14" cstate="print">
                             <a:extLst>
                               <a:ext uri="{28A0092B-C50C-407E-A947-70E740481C1C}">
-                                <a14:useLocalDpi xmlns:a14="http://schemas.microsoft.com/office/drawing/2010/main" val="0"/>
+                                <a14:useLocalDpi xmlns="" xmlns:wpc="http://schemas.microsoft.com/office/word/2010/wordprocessingCanvas" xmlns:mc="http://schemas.openxmlformats.org/markup-compatibility/2006" xmlns:o="urn:schemas-microsoft-com:office:office" xmlns:v="urn:schemas-microsoft-com:vml" xmlns:wp14="http://schemas.microsoft.com/office/word/2010/wordprocessingDrawing" xmlns:w10="urn:schemas-microsoft-com:office:word" xmlns:w="http://schemas.openxmlformats.org/wordprocessingml/2006/main" xmlns:w14="http://schemas.microsoft.com/office/word/2010/wordml" xmlns:wpg="http://schemas.microsoft.com/office/word/2010/wordprocessingGroup" xmlns:wpi="http://schemas.microsoft.com/office/word/2010/wordprocessingInk" xmlns:wps="http://schemas.microsoft.com/office/word/2010/wordprocessingShape" xmlns:a14="http://schemas.microsoft.com/office/drawing/2010/main" val="0"/>
                               </a:ext>
                             </a:extLst>
                           </a:blip>
@@ -939,14 +1283,27 @@
               <w:pStyle w:val="Caption"/>
               <w:jc w:val="center"/>
             </w:pPr>
-            <w:fldSimple w:instr=" SEQ Figur \* ARABIC ">
-              <w:r>
-                <w:rPr>
-                  <w:noProof/>
-                </w:rPr>
-                <w:t>7</w:t>
-              </w:r>
-            </w:fldSimple>
+            <w:r>
+              <w:fldChar w:fldCharType="begin"/>
+            </w:r>
+            <w:r>
+              <w:instrText xml:space="preserve"> SEQ Figur \* ARABIC </w:instrText>
+            </w:r>
+            <w:r>
+              <w:fldChar w:fldCharType="separate"/>
+            </w:r>
+            <w:r>
+              <w:rPr>
+                <w:noProof/>
+              </w:rPr>
+              <w:t>7</w:t>
+            </w:r>
+            <w:r>
+              <w:rPr>
+                <w:noProof/>
+              </w:rPr>
+              <w:fldChar w:fldCharType="end"/>
+            </w:r>
             <w:r>
               <w:t>. Tryk næste da vi ikke har brug for at opsætte en SMTP server</w:t>
             </w:r>
@@ -968,7 +1325,7 @@
                 <w:lang w:eastAsia="da-DK"/>
               </w:rPr>
               <w:drawing>
-                <wp:inline distT="0" distB="0" distL="0" distR="0" wp14:anchorId="7B39B579" wp14:editId="6FF3DC1D">
+                <wp:inline distT="0" distB="0" distL="0" distR="0">
                   <wp:extent cx="3003874" cy="2330666"/>
                   <wp:effectExtent l="0" t="0" r="6350" b="0"/>
                   <wp:docPr id="21" name="Picture 21"/>
@@ -983,10 +1340,10 @@
                           <pic:cNvPicPr/>
                         </pic:nvPicPr>
                         <pic:blipFill>
-                          <a:blip r:embed="rId16">
+                          <a:blip r:embed="rId15" cstate="print">
                             <a:extLst>
                               <a:ext uri="{28A0092B-C50C-407E-A947-70E740481C1C}">
-                                <a14:useLocalDpi xmlns:a14="http://schemas.microsoft.com/office/drawing/2010/main" val="0"/>
+                                <a14:useLocalDpi xmlns="" xmlns:wpc="http://schemas.microsoft.com/office/word/2010/wordprocessingCanvas" xmlns:mc="http://schemas.openxmlformats.org/markup-compatibility/2006" xmlns:o="urn:schemas-microsoft-com:office:office" xmlns:v="urn:schemas-microsoft-com:vml" xmlns:wp14="http://schemas.microsoft.com/office/word/2010/wordprocessingDrawing" xmlns:w10="urn:schemas-microsoft-com:office:word" xmlns:w="http://schemas.openxmlformats.org/wordprocessingml/2006/main" xmlns:w14="http://schemas.microsoft.com/office/word/2010/wordml" xmlns:wpg="http://schemas.microsoft.com/office/word/2010/wordprocessingGroup" xmlns:wpi="http://schemas.microsoft.com/office/word/2010/wordprocessingInk" xmlns:wps="http://schemas.microsoft.com/office/word/2010/wordprocessingShape" xmlns:a14="http://schemas.microsoft.com/office/drawing/2010/main" val="0"/>
                               </a:ext>
                             </a:extLst>
                           </a:blip>
@@ -1015,14 +1372,27 @@
               <w:pStyle w:val="Caption"/>
               <w:jc w:val="center"/>
             </w:pPr>
-            <w:fldSimple w:instr=" SEQ Figur \* ARABIC ">
-              <w:r>
-                <w:rPr>
-                  <w:noProof/>
-                </w:rPr>
-                <w:t>8</w:t>
-              </w:r>
-            </w:fldSimple>
+            <w:r>
+              <w:fldChar w:fldCharType="begin"/>
+            </w:r>
+            <w:r>
+              <w:instrText xml:space="preserve"> SEQ Figur \* ARABIC </w:instrText>
+            </w:r>
+            <w:r>
+              <w:fldChar w:fldCharType="separate"/>
+            </w:r>
+            <w:r>
+              <w:rPr>
+                <w:noProof/>
+              </w:rPr>
+              <w:t>8</w:t>
+            </w:r>
+            <w:r>
+              <w:rPr>
+                <w:noProof/>
+              </w:rPr>
+              <w:fldChar w:fldCharType="end"/>
+            </w:r>
             <w:r>
               <w:t>. Sæt kryds i "Launch" og tryk på "Finish"</w:t>
             </w:r>
@@ -1045,7 +1415,7 @@
           <w:lang w:eastAsia="da-DK"/>
         </w:rPr>
         <w:drawing>
-          <wp:inline distT="0" distB="0" distL="0" distR="0" wp14:anchorId="51FE96CA" wp14:editId="2EEB9A73">
+          <wp:inline distT="0" distB="0" distL="0" distR="0">
             <wp:extent cx="1238250" cy="1524000"/>
             <wp:effectExtent l="0" t="0" r="0" b="0"/>
             <wp:docPr id="2" name="Picture 2"/>
@@ -1060,10 +1430,10 @@
                     <pic:cNvPicPr/>
                   </pic:nvPicPr>
                   <pic:blipFill>
-                    <a:blip r:embed="rId17">
+                    <a:blip r:embed="rId16" cstate="print">
                       <a:extLst>
                         <a:ext uri="{28A0092B-C50C-407E-A947-70E740481C1C}">
-                          <a14:useLocalDpi xmlns:a14="http://schemas.microsoft.com/office/drawing/2010/main" val="0"/>
+                          <a14:useLocalDpi xmlns="" xmlns:wpc="http://schemas.microsoft.com/office/word/2010/wordprocessingCanvas" xmlns:mc="http://schemas.openxmlformats.org/markup-compatibility/2006" xmlns:o="urn:schemas-microsoft-com:office:office" xmlns:v="urn:schemas-microsoft-com:vml" xmlns:wp14="http://schemas.microsoft.com/office/word/2010/wordprocessingDrawing" xmlns:w10="urn:schemas-microsoft-com:office:word" xmlns:w="http://schemas.openxmlformats.org/wordprocessingml/2006/main" xmlns:w14="http://schemas.microsoft.com/office/word/2010/wordml" xmlns:wpg="http://schemas.microsoft.com/office/word/2010/wordprocessingGroup" xmlns:wpi="http://schemas.microsoft.com/office/word/2010/wordprocessingInk" xmlns:wps="http://schemas.microsoft.com/office/word/2010/wordprocessingShape" xmlns:a14="http://schemas.microsoft.com/office/drawing/2010/main" val="0"/>
                         </a:ext>
                       </a:extLst>
                     </a:blip>
@@ -1118,9 +1488,21 @@
     </w:p>
     <w:p>
       <w:r>
-        <w:t xml:space="preserve">Første gang du har installeret Wamp serveren, kan du teste, om den er installeret korrekt ved at åbne din Internet Browser og skrive </w:t>
-      </w:r>
-      <w:hyperlink r:id="rId18" w:history="1">
+        <w:t>Første gang du har installeret Wamp serveren, kan du teste, om den er insta</w:t>
+      </w:r>
+      <w:r>
+        <w:t>lleret korrekt ved at åbne din i</w:t>
+      </w:r>
+      <w:r>
+        <w:t>ntern</w:t>
+      </w:r>
+      <w:r>
+        <w:t>et b</w:t>
+      </w:r>
+      <w:r>
+        <w:t xml:space="preserve">rowser og skrive </w:t>
+      </w:r>
+      <w:hyperlink r:id="rId17" w:history="1">
         <w:r>
           <w:rPr>
             <w:rStyle w:val="Hyperlink"/>
@@ -1144,7 +1526,7 @@
         </w:rPr>
         <w:lastRenderedPageBreak/>
         <w:drawing>
-          <wp:inline distT="0" distB="0" distL="0" distR="0" wp14:anchorId="06FCF32A" wp14:editId="31094B21">
+          <wp:inline distT="0" distB="0" distL="0" distR="0">
             <wp:extent cx="5229225" cy="3290104"/>
             <wp:effectExtent l="0" t="0" r="0" b="5715"/>
             <wp:docPr id="6" name="Picture 6"/>
@@ -1159,10 +1541,10 @@
                     <pic:cNvPicPr/>
                   </pic:nvPicPr>
                   <pic:blipFill>
-                    <a:blip r:embed="rId19" cstate="print">
+                    <a:blip r:embed="rId18" cstate="print">
                       <a:extLst>
                         <a:ext uri="{28A0092B-C50C-407E-A947-70E740481C1C}">
-                          <a14:useLocalDpi xmlns:a14="http://schemas.microsoft.com/office/drawing/2010/main" val="0"/>
+                          <a14:useLocalDpi xmlns="" xmlns:wpc="http://schemas.microsoft.com/office/word/2010/wordprocessingCanvas" xmlns:mc="http://schemas.openxmlformats.org/markup-compatibility/2006" xmlns:o="urn:schemas-microsoft-com:office:office" xmlns:v="urn:schemas-microsoft-com:vml" xmlns:wp14="http://schemas.microsoft.com/office/word/2010/wordprocessingDrawing" xmlns:w10="urn:schemas-microsoft-com:office:word" xmlns:w="http://schemas.openxmlformats.org/wordprocessingml/2006/main" xmlns:w14="http://schemas.microsoft.com/office/word/2010/wordml" xmlns:wpg="http://schemas.microsoft.com/office/word/2010/wordprocessingGroup" xmlns:wpi="http://schemas.microsoft.com/office/word/2010/wordprocessingInk" xmlns:wps="http://schemas.microsoft.com/office/word/2010/wordprocessingShape" xmlns:a14="http://schemas.microsoft.com/office/drawing/2010/main" val="0"/>
                         </a:ext>
                       </a:extLst>
                     </a:blip>
@@ -1191,27 +1573,14 @@
         <w:pStyle w:val="Caption"/>
         <w:jc w:val="center"/>
       </w:pPr>
-      <w:r>
-        <w:fldChar w:fldCharType="begin"/>
-      </w:r>
-      <w:r>
-        <w:instrText xml:space="preserve"> SEQ Figur \* ARABIC </w:instrText>
-      </w:r>
-      <w:r>
-        <w:fldChar w:fldCharType="separate"/>
-      </w:r>
-      <w:r>
-        <w:rPr>
-          <w:noProof/>
-        </w:rPr>
-        <w:t>9</w:t>
-      </w:r>
-      <w:r>
-        <w:rPr>
-          <w:noProof/>
-        </w:rPr>
-        <w:fldChar w:fldCharType="end"/>
-      </w:r>
+      <w:fldSimple w:instr=" SEQ Figur \* ARABIC ">
+        <w:r>
+          <w:rPr>
+            <w:noProof/>
+          </w:rPr>
+          <w:t>9</w:t>
+        </w:r>
+      </w:fldSimple>
       <w:r>
         <w:t>. Browseren viser adressen http://localhost</w:t>
       </w:r>
@@ -1265,12 +1634,19 @@
           <w:ilvl w:val="0"/>
           <w:numId w:val="5"/>
         </w:numPr>
-        <w:rPr>
-          <w:color w:val="auto"/>
-        </w:rPr>
-      </w:pPr>
-      <w:r>
-        <w:t>www.apachefriends.org/en/xampp.html</w:t>
+      </w:pPr>
+      <w:hyperlink r:id="rId19" w:history="1">
+        <w:r>
+          <w:rPr>
+            <w:rStyle w:val="Hyperlink"/>
+          </w:rPr>
+          <w:t>www.apachefriends.org/en/xampp.html</w:t>
+        </w:r>
+      </w:hyperlink>
+    </w:p>
+    <w:p>
+      <w:r>
+        <w:t>TODO: Åbn browser og tilgå http://localhost</w:t>
       </w:r>
     </w:p>
     <w:p>
@@ -1283,13 +1659,141 @@
       <w:r>
         <w:t>Installation</w:t>
       </w:r>
+      <w:bookmarkStart w:id="0" w:name="_GoBack"/>
+      <w:bookmarkEnd w:id="0"/>
       <w:r>
         <w:t xml:space="preserve"> af udviklingsværktøj</w:t>
       </w:r>
     </w:p>
     <w:p>
       <w:r>
-        <w:t>Programmøren kan benytte det udviklingsværktøj som man personligt ønsker at skrive sin kode i. Det kan være alt fra en simpel tekst-editor til et mere advanceret program. I denne opsætning bliver værktøjet Aptana 3 gennemgået. Aptana er et af de mest udbredte udviklingsværktøjer inden for PHP og webudvikling, og det findes til Windows, Mac OS og Linux. Aptana kan downloades fra følgende adresse:</w:t>
+        <w:t xml:space="preserve">Når en udvikler arbejder, sætter man typisk et udviklingsmiljø op på ens computer, der ligner det rigtige </w:t>
+      </w:r>
+      <w:r>
+        <w:t>LAMP miljø, hvorpå produktions</w:t>
+      </w:r>
+      <w:r>
+        <w:t>applikation</w:t>
+      </w:r>
+      <w:r>
+        <w:t>en</w:t>
+      </w:r>
+      <w:r>
+        <w:t xml:space="preserve"> køre</w:t>
+      </w:r>
+      <w:r>
+        <w:t>r</w:t>
+      </w:r>
+      <w:r>
+        <w:t>. Det giver en række fordele, fx</w:t>
+      </w:r>
+    </w:p>
+    <w:p>
+      <w:pPr>
+        <w:pStyle w:val="ListParagraph"/>
+        <w:numPr>
+          <w:ilvl w:val="0"/>
+          <w:numId w:val="2"/>
+        </w:numPr>
+      </w:pPr>
+      <w:r>
+        <w:t>nemmere og hurtigere udvikling af funktionalitet</w:t>
+      </w:r>
+      <w:r>
+        <w:t xml:space="preserve"> </w:t>
+      </w:r>
+      <w:r>
+        <w:t>der samtidig ikke influ</w:t>
+      </w:r>
+      <w:r>
+        <w:t>erer på den kørende produktions</w:t>
+      </w:r>
+      <w:r>
+        <w:t>applikation; og</w:t>
+      </w:r>
+    </w:p>
+    <w:p>
+      <w:pPr>
+        <w:pStyle w:val="ListParagraph"/>
+        <w:numPr>
+          <w:ilvl w:val="0"/>
+          <w:numId w:val="2"/>
+        </w:numPr>
+      </w:pPr>
+      <w:r>
+        <w:t>forbedrede aftestnings- og debuggingmuligheder.</w:t>
+      </w:r>
+    </w:p>
+    <w:p>
+      <w:r>
+        <w:lastRenderedPageBreak/>
+        <w:t>Udvikling af webapplikationer</w:t>
+      </w:r>
+      <w:r>
+        <w:t xml:space="preserve"> </w:t>
+      </w:r>
+      <w:r>
+        <w:t xml:space="preserve">foregår i et </w:t>
+      </w:r>
+      <w:r>
+        <w:t>udviklingsværktøj</w:t>
+      </w:r>
+      <w:r>
+        <w:t>.</w:t>
+      </w:r>
+      <w:r>
+        <w:t xml:space="preserve"> Det</w:t>
+      </w:r>
+      <w:r>
+        <w:t>te</w:t>
+      </w:r>
+      <w:r>
+        <w:t xml:space="preserve"> kan være alt fra en simpel tekst-editor til et mere advanceret program. I de</w:t>
+      </w:r>
+      <w:r>
+        <w:t>tte</w:t>
+      </w:r>
+      <w:r>
+        <w:t xml:space="preserve"> </w:t>
+      </w:r>
+      <w:r>
+        <w:t>kursus</w:t>
+      </w:r>
+      <w:r>
+        <w:t xml:space="preserve"> </w:t>
+      </w:r>
+      <w:r>
+        <w:t>benyttes</w:t>
+      </w:r>
+      <w:r>
+        <w:t xml:space="preserve"> </w:t>
+      </w:r>
+      <w:r>
+        <w:t>Aptana</w:t>
+      </w:r>
+      <w:r>
+        <w:t xml:space="preserve"> - </w:t>
+      </w:r>
+      <w:r>
+        <w:t xml:space="preserve">et udbredt udviklingsværktøj </w:t>
+      </w:r>
+      <w:r>
+        <w:t>indenfor PHP og webudvikling</w:t>
+      </w:r>
+      <w:r>
+        <w:t>,</w:t>
+      </w:r>
+      <w:r>
+        <w:t xml:space="preserve"> der findes </w:t>
+      </w:r>
+      <w:r>
+        <w:t>til Windo</w:t>
+      </w:r>
+      <w:r>
+        <w:t xml:space="preserve">ws, Mac OS og Linux. Aptana </w:t>
+      </w:r>
+      <w:r>
+        <w:t>downloades fra følgende adresse:</w:t>
       </w:r>
     </w:p>
     <w:p>
@@ -1319,7 +1823,7 @@
           <w:insideH w:val="none" w:sz="0" w:space="0" w:color="auto"/>
           <w:insideV w:val="none" w:sz="0" w:space="0" w:color="auto"/>
         </w:tblBorders>
-        <w:tblLook w:val="04A0" w:firstRow="1" w:lastRow="0" w:firstColumn="1" w:lastColumn="0" w:noHBand="0" w:noVBand="1"/>
+        <w:tblLook w:val="04A0"/>
       </w:tblPr>
       <w:tblGrid>
         <w:gridCol w:w="4855"/>
@@ -1342,7 +1846,7 @@
               </w:rPr>
               <w:lastRenderedPageBreak/>
               <w:drawing>
-                <wp:inline distT="0" distB="0" distL="0" distR="0" wp14:anchorId="73FE16DE" wp14:editId="75C03D15">
+                <wp:inline distT="0" distB="0" distL="0" distR="0">
                   <wp:extent cx="3048000" cy="2364587"/>
                   <wp:effectExtent l="0" t="0" r="0" b="0"/>
                   <wp:docPr id="7" name="Picture 7"/>
@@ -1357,10 +1861,10 @@
                           <pic:cNvPicPr/>
                         </pic:nvPicPr>
                         <pic:blipFill>
-                          <a:blip r:embed="rId21">
+                          <a:blip r:embed="rId21" cstate="print">
                             <a:extLst>
                               <a:ext uri="{28A0092B-C50C-407E-A947-70E740481C1C}">
-                                <a14:useLocalDpi xmlns:a14="http://schemas.microsoft.com/office/drawing/2010/main" val="0"/>
+                                <a14:useLocalDpi xmlns="" xmlns:wpc="http://schemas.microsoft.com/office/word/2010/wordprocessingCanvas" xmlns:mc="http://schemas.openxmlformats.org/markup-compatibility/2006" xmlns:o="urn:schemas-microsoft-com:office:office" xmlns:v="urn:schemas-microsoft-com:vml" xmlns:wp14="http://schemas.microsoft.com/office/word/2010/wordprocessingDrawing" xmlns:w10="urn:schemas-microsoft-com:office:word" xmlns:w="http://schemas.openxmlformats.org/wordprocessingml/2006/main" xmlns:w14="http://schemas.microsoft.com/office/word/2010/wordml" xmlns:wpg="http://schemas.microsoft.com/office/word/2010/wordprocessingGroup" xmlns:wpi="http://schemas.microsoft.com/office/word/2010/wordprocessingInk" xmlns:wps="http://schemas.microsoft.com/office/word/2010/wordprocessingShape" xmlns:a14="http://schemas.microsoft.com/office/drawing/2010/main" val="0"/>
                               </a:ext>
                             </a:extLst>
                           </a:blip>
@@ -1389,27 +1893,14 @@
               <w:pStyle w:val="Caption"/>
               <w:jc w:val="center"/>
             </w:pPr>
-            <w:r>
-              <w:fldChar w:fldCharType="begin"/>
-            </w:r>
-            <w:r>
-              <w:instrText xml:space="preserve"> SEQ Ligning \* ARABIC </w:instrText>
-            </w:r>
-            <w:r>
-              <w:fldChar w:fldCharType="separate"/>
-            </w:r>
-            <w:r>
-              <w:rPr>
-                <w:noProof/>
-              </w:rPr>
-              <w:t>1</w:t>
-            </w:r>
-            <w:r>
-              <w:rPr>
-                <w:noProof/>
-              </w:rPr>
-              <w:fldChar w:fldCharType="end"/>
-            </w:r>
+            <w:fldSimple w:instr=" SEQ Ligning \* ARABIC ">
+              <w:r>
+                <w:rPr>
+                  <w:noProof/>
+                </w:rPr>
+                <w:t>1</w:t>
+              </w:r>
+            </w:fldSimple>
             <w:r>
               <w:t>. Vælg næste</w:t>
             </w:r>
@@ -1431,7 +1922,7 @@
                 <w:lang w:eastAsia="da-DK"/>
               </w:rPr>
               <w:drawing>
-                <wp:inline distT="0" distB="0" distL="0" distR="0" wp14:anchorId="6AF437E7" wp14:editId="36117AB3">
+                <wp:inline distT="0" distB="0" distL="0" distR="0">
                   <wp:extent cx="3065295" cy="2378005"/>
                   <wp:effectExtent l="0" t="0" r="1905" b="3810"/>
                   <wp:docPr id="8" name="Picture 8"/>
@@ -1446,10 +1937,10 @@
                           <pic:cNvPicPr/>
                         </pic:nvPicPr>
                         <pic:blipFill>
-                          <a:blip r:embed="rId22">
+                          <a:blip r:embed="rId22" cstate="print">
                             <a:extLst>
                               <a:ext uri="{28A0092B-C50C-407E-A947-70E740481C1C}">
-                                <a14:useLocalDpi xmlns:a14="http://schemas.microsoft.com/office/drawing/2010/main" val="0"/>
+                                <a14:useLocalDpi xmlns="" xmlns:wpc="http://schemas.microsoft.com/office/word/2010/wordprocessingCanvas" xmlns:mc="http://schemas.openxmlformats.org/markup-compatibility/2006" xmlns:o="urn:schemas-microsoft-com:office:office" xmlns:v="urn:schemas-microsoft-com:vml" xmlns:wp14="http://schemas.microsoft.com/office/word/2010/wordprocessingDrawing" xmlns:w10="urn:schemas-microsoft-com:office:word" xmlns:w="http://schemas.openxmlformats.org/wordprocessingml/2006/main" xmlns:w14="http://schemas.microsoft.com/office/word/2010/wordml" xmlns:wpg="http://schemas.microsoft.com/office/word/2010/wordprocessingGroup" xmlns:wpi="http://schemas.microsoft.com/office/word/2010/wordprocessingInk" xmlns:wps="http://schemas.microsoft.com/office/word/2010/wordprocessingShape" xmlns:a14="http://schemas.microsoft.com/office/drawing/2010/main" val="0"/>
                               </a:ext>
                             </a:extLst>
                           </a:blip>
@@ -1478,27 +1969,14 @@
               <w:pStyle w:val="Caption"/>
               <w:jc w:val="center"/>
             </w:pPr>
-            <w:r>
-              <w:fldChar w:fldCharType="begin"/>
-            </w:r>
-            <w:r>
-              <w:instrText xml:space="preserve"> SEQ Ligning \* ARABIC </w:instrText>
-            </w:r>
-            <w:r>
-              <w:fldChar w:fldCharType="separate"/>
-            </w:r>
-            <w:r>
-              <w:rPr>
-                <w:noProof/>
-              </w:rPr>
-              <w:t>2</w:t>
-            </w:r>
-            <w:r>
-              <w:rPr>
-                <w:noProof/>
-              </w:rPr>
-              <w:fldChar w:fldCharType="end"/>
-            </w:r>
+            <w:fldSimple w:instr=" SEQ Ligning \* ARABIC ">
+              <w:r>
+                <w:rPr>
+                  <w:noProof/>
+                </w:rPr>
+                <w:t>2</w:t>
+              </w:r>
+            </w:fldSimple>
             <w:r>
               <w:t>. Vælg "I Agree" for at acceptere betingelserne</w:t>
             </w:r>
@@ -1521,7 +1999,7 @@
                 <w:lang w:eastAsia="da-DK"/>
               </w:rPr>
               <w:drawing>
-                <wp:inline distT="0" distB="0" distL="0" distR="0" wp14:anchorId="0AEA830E" wp14:editId="61B25E17">
+                <wp:inline distT="0" distB="0" distL="0" distR="0">
                   <wp:extent cx="3057201" cy="2371725"/>
                   <wp:effectExtent l="0" t="0" r="0" b="0"/>
                   <wp:docPr id="9" name="Picture 9"/>
@@ -1536,10 +2014,10 @@
                           <pic:cNvPicPr/>
                         </pic:nvPicPr>
                         <pic:blipFill>
-                          <a:blip r:embed="rId23">
+                          <a:blip r:embed="rId23" cstate="print">
                             <a:extLst>
                               <a:ext uri="{28A0092B-C50C-407E-A947-70E740481C1C}">
-                                <a14:useLocalDpi xmlns:a14="http://schemas.microsoft.com/office/drawing/2010/main" val="0"/>
+                                <a14:useLocalDpi xmlns="" xmlns:wpc="http://schemas.microsoft.com/office/word/2010/wordprocessingCanvas" xmlns:mc="http://schemas.openxmlformats.org/markup-compatibility/2006" xmlns:o="urn:schemas-microsoft-com:office:office" xmlns:v="urn:schemas-microsoft-com:vml" xmlns:wp14="http://schemas.microsoft.com/office/word/2010/wordprocessingDrawing" xmlns:w10="urn:schemas-microsoft-com:office:word" xmlns:w="http://schemas.openxmlformats.org/wordprocessingml/2006/main" xmlns:w14="http://schemas.microsoft.com/office/word/2010/wordml" xmlns:wpg="http://schemas.microsoft.com/office/word/2010/wordprocessingGroup" xmlns:wpi="http://schemas.microsoft.com/office/word/2010/wordprocessingInk" xmlns:wps="http://schemas.microsoft.com/office/word/2010/wordprocessingShape" xmlns:a14="http://schemas.microsoft.com/office/drawing/2010/main" val="0"/>
                               </a:ext>
                             </a:extLst>
                           </a:blip>
@@ -1568,27 +2046,14 @@
               <w:pStyle w:val="Caption"/>
               <w:jc w:val="center"/>
             </w:pPr>
-            <w:r>
-              <w:fldChar w:fldCharType="begin"/>
-            </w:r>
-            <w:r>
-              <w:instrText xml:space="preserve"> SEQ Ligning \* ARABIC </w:instrText>
-            </w:r>
-            <w:r>
-              <w:fldChar w:fldCharType="separate"/>
-            </w:r>
-            <w:r>
-              <w:rPr>
-                <w:noProof/>
-              </w:rPr>
-              <w:t>3</w:t>
-            </w:r>
-            <w:r>
-              <w:rPr>
-                <w:noProof/>
-              </w:rPr>
-              <w:fldChar w:fldCharType="end"/>
-            </w:r>
+            <w:fldSimple w:instr=" SEQ Ligning \* ARABIC ">
+              <w:r>
+                <w:rPr>
+                  <w:noProof/>
+                </w:rPr>
+                <w:t>3</w:t>
+              </w:r>
+            </w:fldSimple>
             <w:r>
               <w:t>. Vælg installationsplacering</w:t>
             </w:r>
@@ -1610,7 +2075,7 @@
                 <w:lang w:eastAsia="da-DK"/>
               </w:rPr>
               <w:drawing>
-                <wp:inline distT="0" distB="0" distL="0" distR="0" wp14:anchorId="12D0866E" wp14:editId="64C1D6EA">
+                <wp:inline distT="0" distB="0" distL="0" distR="0">
                   <wp:extent cx="3057201" cy="2371725"/>
                   <wp:effectExtent l="0" t="0" r="0" b="0"/>
                   <wp:docPr id="10" name="Picture 10"/>
@@ -1625,10 +2090,10 @@
                           <pic:cNvPicPr/>
                         </pic:nvPicPr>
                         <pic:blipFill>
-                          <a:blip r:embed="rId24">
+                          <a:blip r:embed="rId24" cstate="print">
                             <a:extLst>
                               <a:ext uri="{28A0092B-C50C-407E-A947-70E740481C1C}">
-                                <a14:useLocalDpi xmlns:a14="http://schemas.microsoft.com/office/drawing/2010/main" val="0"/>
+                                <a14:useLocalDpi xmlns="" xmlns:wpc="http://schemas.microsoft.com/office/word/2010/wordprocessingCanvas" xmlns:mc="http://schemas.openxmlformats.org/markup-compatibility/2006" xmlns:o="urn:schemas-microsoft-com:office:office" xmlns:v="urn:schemas-microsoft-com:vml" xmlns:wp14="http://schemas.microsoft.com/office/word/2010/wordprocessingDrawing" xmlns:w10="urn:schemas-microsoft-com:office:word" xmlns:w="http://schemas.openxmlformats.org/wordprocessingml/2006/main" xmlns:w14="http://schemas.microsoft.com/office/word/2010/wordml" xmlns:wpg="http://schemas.microsoft.com/office/word/2010/wordprocessingGroup" xmlns:wpi="http://schemas.microsoft.com/office/word/2010/wordprocessingInk" xmlns:wps="http://schemas.microsoft.com/office/word/2010/wordprocessingShape" xmlns:a14="http://schemas.microsoft.com/office/drawing/2010/main" val="0"/>
                               </a:ext>
                             </a:extLst>
                           </a:blip>
@@ -1657,27 +2122,14 @@
               <w:pStyle w:val="Caption"/>
               <w:jc w:val="center"/>
             </w:pPr>
-            <w:r>
-              <w:fldChar w:fldCharType="begin"/>
-            </w:r>
-            <w:r>
-              <w:instrText xml:space="preserve"> SEQ Ligning \* ARABIC </w:instrText>
-            </w:r>
-            <w:r>
-              <w:fldChar w:fldCharType="separate"/>
-            </w:r>
-            <w:r>
-              <w:rPr>
-                <w:noProof/>
-              </w:rPr>
-              <w:t>4</w:t>
-            </w:r>
-            <w:r>
-              <w:rPr>
-                <w:noProof/>
-              </w:rPr>
-              <w:fldChar w:fldCharType="end"/>
-            </w:r>
+            <w:fldSimple w:instr=" SEQ Ligning \* ARABIC ">
+              <w:r>
+                <w:rPr>
+                  <w:noProof/>
+                </w:rPr>
+                <w:t>4</w:t>
+              </w:r>
+            </w:fldSimple>
             <w:r>
               <w:t>. Vælg placering i start menuen (til Windows)</w:t>
             </w:r>
@@ -1700,7 +2152,7 @@
                 <w:lang w:eastAsia="da-DK"/>
               </w:rPr>
               <w:drawing>
-                <wp:inline distT="0" distB="0" distL="0" distR="0" wp14:anchorId="2767223A" wp14:editId="3A98CCA2">
+                <wp:inline distT="0" distB="0" distL="0" distR="0">
                   <wp:extent cx="3048000" cy="2364587"/>
                   <wp:effectExtent l="0" t="0" r="0" b="0"/>
                   <wp:docPr id="11" name="Picture 11"/>
@@ -1715,10 +2167,10 @@
                           <pic:cNvPicPr/>
                         </pic:nvPicPr>
                         <pic:blipFill>
-                          <a:blip r:embed="rId25">
+                          <a:blip r:embed="rId25" cstate="print">
                             <a:extLst>
                               <a:ext uri="{28A0092B-C50C-407E-A947-70E740481C1C}">
-                                <a14:useLocalDpi xmlns:a14="http://schemas.microsoft.com/office/drawing/2010/main" val="0"/>
+                                <a14:useLocalDpi xmlns="" xmlns:wpc="http://schemas.microsoft.com/office/word/2010/wordprocessingCanvas" xmlns:mc="http://schemas.openxmlformats.org/markup-compatibility/2006" xmlns:o="urn:schemas-microsoft-com:office:office" xmlns:v="urn:schemas-microsoft-com:vml" xmlns:wp14="http://schemas.microsoft.com/office/word/2010/wordprocessingDrawing" xmlns:w10="urn:schemas-microsoft-com:office:word" xmlns:w="http://schemas.openxmlformats.org/wordprocessingml/2006/main" xmlns:w14="http://schemas.microsoft.com/office/word/2010/wordml" xmlns:wpg="http://schemas.microsoft.com/office/word/2010/wordprocessingGroup" xmlns:wpi="http://schemas.microsoft.com/office/word/2010/wordprocessingInk" xmlns:wps="http://schemas.microsoft.com/office/word/2010/wordprocessingShape" xmlns:a14="http://schemas.microsoft.com/office/drawing/2010/main" val="0"/>
                               </a:ext>
                             </a:extLst>
                           </a:blip>
@@ -1747,27 +2199,14 @@
               <w:pStyle w:val="Caption"/>
               <w:jc w:val="center"/>
             </w:pPr>
-            <w:r>
-              <w:fldChar w:fldCharType="begin"/>
-            </w:r>
-            <w:r>
-              <w:instrText xml:space="preserve"> SEQ Ligning \* ARABIC </w:instrText>
-            </w:r>
-            <w:r>
-              <w:fldChar w:fldCharType="separate"/>
-            </w:r>
-            <w:r>
-              <w:rPr>
-                <w:noProof/>
-              </w:rPr>
-              <w:t>5</w:t>
-            </w:r>
-            <w:r>
-              <w:rPr>
-                <w:noProof/>
-              </w:rPr>
-              <w:fldChar w:fldCharType="end"/>
-            </w:r>
+            <w:fldSimple w:instr=" SEQ Ligning \* ARABIC ">
+              <w:r>
+                <w:rPr>
+                  <w:noProof/>
+                </w:rPr>
+                <w:t>5</w:t>
+              </w:r>
+            </w:fldSimple>
             <w:r>
               <w:t>. Vælg hvilke filtyper Aptana skal åbne som standard</w:t>
             </w:r>
@@ -1789,7 +2228,7 @@
                 <w:lang w:eastAsia="da-DK"/>
               </w:rPr>
               <w:drawing>
-                <wp:inline distT="0" distB="0" distL="0" distR="0" wp14:anchorId="12EF3A39" wp14:editId="7E99483D">
+                <wp:inline distT="0" distB="0" distL="0" distR="0">
                   <wp:extent cx="3044921" cy="2362200"/>
                   <wp:effectExtent l="0" t="0" r="3175" b="0"/>
                   <wp:docPr id="12" name="Picture 12"/>
@@ -1804,10 +2243,10 @@
                           <pic:cNvPicPr/>
                         </pic:nvPicPr>
                         <pic:blipFill>
-                          <a:blip r:embed="rId26">
+                          <a:blip r:embed="rId26" cstate="print">
                             <a:extLst>
                               <a:ext uri="{28A0092B-C50C-407E-A947-70E740481C1C}">
-                                <a14:useLocalDpi xmlns:a14="http://schemas.microsoft.com/office/drawing/2010/main" val="0"/>
+                                <a14:useLocalDpi xmlns="" xmlns:wpc="http://schemas.microsoft.com/office/word/2010/wordprocessingCanvas" xmlns:mc="http://schemas.openxmlformats.org/markup-compatibility/2006" xmlns:o="urn:schemas-microsoft-com:office:office" xmlns:v="urn:schemas-microsoft-com:vml" xmlns:wp14="http://schemas.microsoft.com/office/word/2010/wordprocessingDrawing" xmlns:w10="urn:schemas-microsoft-com:office:word" xmlns:w="http://schemas.openxmlformats.org/wordprocessingml/2006/main" xmlns:w14="http://schemas.microsoft.com/office/word/2010/wordml" xmlns:wpg="http://schemas.microsoft.com/office/word/2010/wordprocessingGroup" xmlns:wpi="http://schemas.microsoft.com/office/word/2010/wordprocessingInk" xmlns:wps="http://schemas.microsoft.com/office/word/2010/wordprocessingShape" xmlns:a14="http://schemas.microsoft.com/office/drawing/2010/main" val="0"/>
                               </a:ext>
                             </a:extLst>
                           </a:blip>
@@ -1836,27 +2275,14 @@
               <w:pStyle w:val="Caption"/>
               <w:jc w:val="center"/>
             </w:pPr>
-            <w:r>
-              <w:fldChar w:fldCharType="begin"/>
-            </w:r>
-            <w:r>
-              <w:instrText xml:space="preserve"> SEQ Ligning \* ARABIC </w:instrText>
-            </w:r>
-            <w:r>
-              <w:fldChar w:fldCharType="separate"/>
-            </w:r>
-            <w:r>
-              <w:rPr>
-                <w:noProof/>
-              </w:rPr>
-              <w:t>6</w:t>
-            </w:r>
-            <w:r>
-              <w:rPr>
-                <w:noProof/>
-              </w:rPr>
-              <w:fldChar w:fldCharType="end"/>
-            </w:r>
+            <w:fldSimple w:instr=" SEQ Ligning \* ARABIC ">
+              <w:r>
+                <w:rPr>
+                  <w:noProof/>
+                </w:rPr>
+                <w:t>6</w:t>
+              </w:r>
+            </w:fldSimple>
             <w:r>
               <w:t>. Tryk herefter på "Install" for at installere</w:t>
             </w:r>
@@ -1880,7 +2306,7 @@
               </w:rPr>
               <w:lastRenderedPageBreak/>
               <w:drawing>
-                <wp:inline distT="0" distB="0" distL="0" distR="0" wp14:anchorId="417EA1B9" wp14:editId="320EFE24">
+                <wp:inline distT="0" distB="0" distL="0" distR="0">
                   <wp:extent cx="2902738" cy="2076450"/>
                   <wp:effectExtent l="0" t="0" r="0" b="0"/>
                   <wp:docPr id="13" name="Picture 13"/>
@@ -1895,10 +2321,10 @@
                           <pic:cNvPicPr/>
                         </pic:nvPicPr>
                         <pic:blipFill>
-                          <a:blip r:embed="rId27">
+                          <a:blip r:embed="rId27" cstate="print">
                             <a:extLst>
                               <a:ext uri="{28A0092B-C50C-407E-A947-70E740481C1C}">
-                                <a14:useLocalDpi xmlns:a14="http://schemas.microsoft.com/office/drawing/2010/main" val="0"/>
+                                <a14:useLocalDpi xmlns="" xmlns:wpc="http://schemas.microsoft.com/office/word/2010/wordprocessingCanvas" xmlns:mc="http://schemas.openxmlformats.org/markup-compatibility/2006" xmlns:o="urn:schemas-microsoft-com:office:office" xmlns:v="urn:schemas-microsoft-com:vml" xmlns:wp14="http://schemas.microsoft.com/office/word/2010/wordprocessingDrawing" xmlns:w10="urn:schemas-microsoft-com:office:word" xmlns:w="http://schemas.openxmlformats.org/wordprocessingml/2006/main" xmlns:w14="http://schemas.microsoft.com/office/word/2010/wordml" xmlns:wpg="http://schemas.microsoft.com/office/word/2010/wordprocessingGroup" xmlns:wpi="http://schemas.microsoft.com/office/word/2010/wordprocessingInk" xmlns:wps="http://schemas.microsoft.com/office/word/2010/wordprocessingShape" xmlns:a14="http://schemas.microsoft.com/office/drawing/2010/main" val="0"/>
                               </a:ext>
                             </a:extLst>
                           </a:blip>
@@ -1927,27 +2353,14 @@
               <w:pStyle w:val="Caption"/>
               <w:jc w:val="center"/>
             </w:pPr>
-            <w:r>
-              <w:fldChar w:fldCharType="begin"/>
-            </w:r>
-            <w:r>
-              <w:instrText xml:space="preserve"> SEQ Ligning \* ARABIC </w:instrText>
-            </w:r>
-            <w:r>
-              <w:fldChar w:fldCharType="separate"/>
-            </w:r>
-            <w:r>
-              <w:rPr>
-                <w:noProof/>
-              </w:rPr>
-              <w:t>7</w:t>
-            </w:r>
-            <w:r>
-              <w:rPr>
-                <w:noProof/>
-              </w:rPr>
-              <w:fldChar w:fldCharType="end"/>
-            </w:r>
+            <w:fldSimple w:instr=" SEQ Ligning \* ARABIC ">
+              <w:r>
+                <w:rPr>
+                  <w:noProof/>
+                </w:rPr>
+                <w:t>7</w:t>
+              </w:r>
+            </w:fldSimple>
             <w:r>
               <w:t>. Første gang du starter Aptana skal du tillade adgang for Windows Firewall</w:t>
             </w:r>
@@ -1968,7 +2381,7 @@
                 <w:lang w:eastAsia="da-DK"/>
               </w:rPr>
               <w:drawing>
-                <wp:inline distT="0" distB="0" distL="0" distR="0" wp14:anchorId="04386CF2" wp14:editId="03B8266E">
+                <wp:inline distT="0" distB="0" distL="0" distR="0">
                   <wp:extent cx="3152719" cy="2080085"/>
                   <wp:effectExtent l="0" t="0" r="0" b="0"/>
                   <wp:docPr id="20" name="Picture 20"/>
@@ -1983,10 +2396,10 @@
                           <pic:cNvPicPr/>
                         </pic:nvPicPr>
                         <pic:blipFill>
-                          <a:blip r:embed="rId28">
+                          <a:blip r:embed="rId28" cstate="print">
                             <a:extLst>
                               <a:ext uri="{28A0092B-C50C-407E-A947-70E740481C1C}">
-                                <a14:useLocalDpi xmlns:a14="http://schemas.microsoft.com/office/drawing/2010/main" val="0"/>
+                                <a14:useLocalDpi xmlns="" xmlns:wpc="http://schemas.microsoft.com/office/word/2010/wordprocessingCanvas" xmlns:mc="http://schemas.openxmlformats.org/markup-compatibility/2006" xmlns:o="urn:schemas-microsoft-com:office:office" xmlns:v="urn:schemas-microsoft-com:vml" xmlns:wp14="http://schemas.microsoft.com/office/word/2010/wordprocessingDrawing" xmlns:w10="urn:schemas-microsoft-com:office:word" xmlns:w="http://schemas.openxmlformats.org/wordprocessingml/2006/main" xmlns:w14="http://schemas.microsoft.com/office/word/2010/wordml" xmlns:wpg="http://schemas.microsoft.com/office/word/2010/wordprocessingGroup" xmlns:wpi="http://schemas.microsoft.com/office/word/2010/wordprocessingInk" xmlns:wps="http://schemas.microsoft.com/office/word/2010/wordprocessingShape" xmlns:a14="http://schemas.microsoft.com/office/drawing/2010/main" val="0"/>
                               </a:ext>
                             </a:extLst>
                           </a:blip>
@@ -2015,27 +2428,14 @@
               <w:pStyle w:val="Caption"/>
               <w:jc w:val="center"/>
             </w:pPr>
-            <w:r>
-              <w:fldChar w:fldCharType="begin"/>
-            </w:r>
-            <w:r>
-              <w:instrText xml:space="preserve"> SEQ Ligning \* ARABIC </w:instrText>
-            </w:r>
-            <w:r>
-              <w:fldChar w:fldCharType="separate"/>
-            </w:r>
-            <w:r>
-              <w:rPr>
-                <w:noProof/>
-              </w:rPr>
-              <w:t>8</w:t>
-            </w:r>
-            <w:r>
-              <w:rPr>
-                <w:noProof/>
-              </w:rPr>
-              <w:fldChar w:fldCharType="end"/>
-            </w:r>
+            <w:fldSimple w:instr=" SEQ Ligning \* ARABIC ">
+              <w:r>
+                <w:rPr>
+                  <w:noProof/>
+                </w:rPr>
+                <w:t>8</w:t>
+              </w:r>
+            </w:fldSimple>
             <w:r>
               <w:t>. Vælg "Skip" da Git ikke er nødvendigt</w:t>
             </w:r>
@@ -2046,10 +2446,9 @@
     <w:p/>
     <w:p>
       <w:r>
-        <w:t>Aptana er nu installeret og klar til brug. For at kunne starte en konkret webapplikation mangler vi nu en database og noget PHP kode. Opsætning af database og PHP kode til de enkelte webapplikationer, vil blive beskrevet i dokumentet omhandlende applikationen.</w:t>
-      </w:r>
-    </w:p>
-    <w:p/>
+        <w:t xml:space="preserve">Aptana er nu installeret og klar til brug. </w:t>
+      </w:r>
+    </w:p>
     <w:p>
       <w:pPr>
         <w:pStyle w:val="Heading2"/>
@@ -2060,7 +2459,28 @@
     </w:p>
     <w:p>
       <w:r>
-        <w:t>Hvis Wamp serveren ikke vil starte korrekt, er det typisk, fordi port 80 bliver brugt af et andet program på serveren. Det kan fx være Internet Information Service (IIS), MSSQL eller lignende. Prøv manuelt at starte Wamp inde fra kontrol panelet.</w:t>
+        <w:t xml:space="preserve">Hvis Wamp serveren ikke </w:t>
+      </w:r>
+      <w:r>
+        <w:t>starte</w:t>
+      </w:r>
+      <w:r>
+        <w:t>r</w:t>
+      </w:r>
+      <w:r>
+        <w:t xml:space="preserve">, er det typisk, fordi </w:t>
+      </w:r>
+      <w:r>
+        <w:t xml:space="preserve">lignende programmer lytter efter </w:t>
+      </w:r>
+      <w:r>
+        <w:t>forespørgsler</w:t>
+      </w:r>
+      <w:r>
+        <w:t xml:space="preserve"> på de samme adresser</w:t>
+      </w:r>
+      <w:r>
+        <w:t>. Det kan fx være Internet Information Service (IIS), MSSQL eller lignende. Prøv manuelt at starte Wamp inde fra kontrol panelet.</w:t>
       </w:r>
     </w:p>
     <w:p>
@@ -2074,7 +2494,7 @@
           <w:lang w:eastAsia="da-DK"/>
         </w:rPr>
         <w:drawing>
-          <wp:inline distT="0" distB="0" distL="0" distR="0" wp14:anchorId="4BB9B671" wp14:editId="2E98FC2C">
+          <wp:inline distT="0" distB="0" distL="0" distR="0">
             <wp:extent cx="4086225" cy="2862223"/>
             <wp:effectExtent l="0" t="0" r="0" b="0"/>
             <wp:docPr id="3" name="Picture 3"/>
@@ -2089,10 +2509,10 @@
                     <pic:cNvPicPr/>
                   </pic:nvPicPr>
                   <pic:blipFill>
-                    <a:blip r:embed="rId29">
+                    <a:blip r:embed="rId29" cstate="print">
                       <a:extLst>
                         <a:ext uri="{28A0092B-C50C-407E-A947-70E740481C1C}">
-                          <a14:useLocalDpi xmlns:a14="http://schemas.microsoft.com/office/drawing/2010/main" val="0"/>
+                          <a14:useLocalDpi xmlns="" xmlns:wpc="http://schemas.microsoft.com/office/word/2010/wordprocessingCanvas" xmlns:mc="http://schemas.openxmlformats.org/markup-compatibility/2006" xmlns:o="urn:schemas-microsoft-com:office:office" xmlns:v="urn:schemas-microsoft-com:vml" xmlns:wp14="http://schemas.microsoft.com/office/word/2010/wordprocessingDrawing" xmlns:w10="urn:schemas-microsoft-com:office:word" xmlns:w="http://schemas.openxmlformats.org/wordprocessingml/2006/main" xmlns:w14="http://schemas.microsoft.com/office/word/2010/wordml" xmlns:wpg="http://schemas.microsoft.com/office/word/2010/wordprocessingGroup" xmlns:wpi="http://schemas.microsoft.com/office/word/2010/wordprocessingInk" xmlns:wps="http://schemas.microsoft.com/office/word/2010/wordprocessingShape" xmlns:a14="http://schemas.microsoft.com/office/drawing/2010/main" val="0"/>
                         </a:ext>
                       </a:extLst>
                     </a:blip>
@@ -2121,27 +2541,14 @@
         <w:pStyle w:val="Caption"/>
         <w:jc w:val="center"/>
       </w:pPr>
-      <w:r>
-        <w:fldChar w:fldCharType="begin"/>
-      </w:r>
-      <w:r>
-        <w:instrText xml:space="preserve"> SEQ Tabel \* ARABIC </w:instrText>
-      </w:r>
-      <w:r>
-        <w:fldChar w:fldCharType="separate"/>
-      </w:r>
-      <w:r>
-        <w:rPr>
-          <w:noProof/>
-        </w:rPr>
-        <w:t>1</w:t>
-      </w:r>
-      <w:r>
-        <w:rPr>
-          <w:noProof/>
-        </w:rPr>
-        <w:fldChar w:fldCharType="end"/>
-      </w:r>
+      <w:fldSimple w:instr=" SEQ Tabel \* ARABIC ">
+        <w:r>
+          <w:rPr>
+            <w:noProof/>
+          </w:rPr>
+          <w:t>1</w:t>
+        </w:r>
+      </w:fldSimple>
       <w:r>
         <w:t>. Søg efter services eller find menupunktet under "Administrative tools"</w:t>
       </w:r>
@@ -2159,7 +2566,7 @@
         </w:rPr>
         <w:lastRenderedPageBreak/>
         <w:drawing>
-          <wp:inline distT="0" distB="0" distL="0" distR="0" wp14:anchorId="753EEBC6" wp14:editId="09E807EA">
+          <wp:inline distT="0" distB="0" distL="0" distR="0">
             <wp:extent cx="4543234" cy="3324225"/>
             <wp:effectExtent l="0" t="0" r="0" b="0"/>
             <wp:docPr id="4" name="Picture 4"/>
@@ -2174,10 +2581,10 @@
                     <pic:cNvPicPr/>
                   </pic:nvPicPr>
                   <pic:blipFill>
-                    <a:blip r:embed="rId30">
+                    <a:blip r:embed="rId30" cstate="print">
                       <a:extLst>
                         <a:ext uri="{28A0092B-C50C-407E-A947-70E740481C1C}">
-                          <a14:useLocalDpi xmlns:a14="http://schemas.microsoft.com/office/drawing/2010/main" val="0"/>
+                          <a14:useLocalDpi xmlns="" xmlns:wpc="http://schemas.microsoft.com/office/word/2010/wordprocessingCanvas" xmlns:mc="http://schemas.openxmlformats.org/markup-compatibility/2006" xmlns:o="urn:schemas-microsoft-com:office:office" xmlns:v="urn:schemas-microsoft-com:vml" xmlns:wp14="http://schemas.microsoft.com/office/word/2010/wordprocessingDrawing" xmlns:w10="urn:schemas-microsoft-com:office:word" xmlns:w="http://schemas.openxmlformats.org/wordprocessingml/2006/main" xmlns:w14="http://schemas.microsoft.com/office/word/2010/wordml" xmlns:wpg="http://schemas.microsoft.com/office/word/2010/wordprocessingGroup" xmlns:wpi="http://schemas.microsoft.com/office/word/2010/wordprocessingInk" xmlns:wps="http://schemas.microsoft.com/office/word/2010/wordprocessingShape" xmlns:a14="http://schemas.microsoft.com/office/drawing/2010/main" val="0"/>
                         </a:ext>
                       </a:extLst>
                     </a:blip>
@@ -2206,27 +2613,14 @@
         <w:pStyle w:val="Caption"/>
         <w:jc w:val="center"/>
       </w:pPr>
-      <w:r>
-        <w:fldChar w:fldCharType="begin"/>
-      </w:r>
-      <w:r>
-        <w:instrText xml:space="preserve"> SEQ Tabel \* ARABIC </w:instrText>
-      </w:r>
-      <w:r>
-        <w:fldChar w:fldCharType="separate"/>
-      </w:r>
-      <w:r>
-        <w:rPr>
-          <w:noProof/>
-        </w:rPr>
-        <w:t>2</w:t>
-      </w:r>
-      <w:r>
-        <w:rPr>
-          <w:noProof/>
-        </w:rPr>
-        <w:fldChar w:fldCharType="end"/>
-      </w:r>
+      <w:fldSimple w:instr=" SEQ Tabel \* ARABIC ">
+        <w:r>
+          <w:rPr>
+            <w:noProof/>
+          </w:rPr>
+          <w:t>2</w:t>
+        </w:r>
+      </w:fldSimple>
       <w:r>
         <w:t>. Forsøg at starte Wampapache og Wampmysql</w:t>
       </w:r>
@@ -2262,7 +2656,7 @@
           <w:lang w:eastAsia="da-DK"/>
         </w:rPr>
         <w:drawing>
-          <wp:inline distT="0" distB="0" distL="0" distR="0" wp14:anchorId="28FC4F81" wp14:editId="7282BFFB">
+          <wp:inline distT="0" distB="0" distL="0" distR="0">
             <wp:extent cx="4762500" cy="2457450"/>
             <wp:effectExtent l="0" t="0" r="0" b="0"/>
             <wp:docPr id="5" name="Picture 5"/>
@@ -2277,10 +2671,10 @@
                     <pic:cNvPicPr/>
                   </pic:nvPicPr>
                   <pic:blipFill>
-                    <a:blip r:embed="rId31">
+                    <a:blip r:embed="rId31" cstate="print">
                       <a:extLst>
                         <a:ext uri="{28A0092B-C50C-407E-A947-70E740481C1C}">
-                          <a14:useLocalDpi xmlns:a14="http://schemas.microsoft.com/office/drawing/2010/main" val="0"/>
+                          <a14:useLocalDpi xmlns="" xmlns:wpc="http://schemas.microsoft.com/office/word/2010/wordprocessingCanvas" xmlns:mc="http://schemas.openxmlformats.org/markup-compatibility/2006" xmlns:o="urn:schemas-microsoft-com:office:office" xmlns:v="urn:schemas-microsoft-com:vml" xmlns:wp14="http://schemas.microsoft.com/office/word/2010/wordprocessingDrawing" xmlns:w10="urn:schemas-microsoft-com:office:word" xmlns:w="http://schemas.openxmlformats.org/wordprocessingml/2006/main" xmlns:w14="http://schemas.microsoft.com/office/word/2010/wordml" xmlns:wpg="http://schemas.microsoft.com/office/word/2010/wordprocessingGroup" xmlns:wpi="http://schemas.microsoft.com/office/word/2010/wordprocessingInk" xmlns:wps="http://schemas.microsoft.com/office/word/2010/wordprocessingShape" xmlns:a14="http://schemas.microsoft.com/office/drawing/2010/main" val="0"/>
                         </a:ext>
                       </a:extLst>
                     </a:blip>
@@ -2309,27 +2703,14 @@
         <w:pStyle w:val="Caption"/>
         <w:jc w:val="center"/>
       </w:pPr>
-      <w:r>
-        <w:fldChar w:fldCharType="begin"/>
-      </w:r>
-      <w:r>
-        <w:instrText xml:space="preserve"> SEQ Tabel \* ARABIC </w:instrText>
-      </w:r>
-      <w:r>
-        <w:fldChar w:fldCharType="separate"/>
-      </w:r>
-      <w:r>
-        <w:rPr>
-          <w:noProof/>
-        </w:rPr>
-        <w:t>3</w:t>
-      </w:r>
-      <w:r>
-        <w:rPr>
-          <w:noProof/>
-        </w:rPr>
-        <w:fldChar w:fldCharType="end"/>
-      </w:r>
+      <w:fldSimple w:instr=" SEQ Tabel \* ARABIC ">
+        <w:r>
+          <w:rPr>
+            <w:noProof/>
+          </w:rPr>
+          <w:t>3</w:t>
+        </w:r>
+      </w:fldSimple>
       <w:r>
         <w:t>. Tallet til højre er process ID'et på den service, der allerede benytter port 80</w:t>
       </w:r>
@@ -2407,7 +2788,7 @@
 </file>
 
 <file path=word/numbering.xml><?xml version="1.0" encoding="utf-8"?>
-<w:numbering xmlns:wpc="http://schemas.microsoft.com/office/word/2010/wordprocessingCanvas" xmlns:mc="http://schemas.openxmlformats.org/markup-compatibility/2006" xmlns:o="urn:schemas-microsoft-com:office:office" xmlns:r="http://schemas.openxmlformats.org/officeDocument/2006/relationships" xmlns:m="http://schemas.openxmlformats.org/officeDocument/2006/math" xmlns:v="urn:schemas-microsoft-com:vml" xmlns:wp14="http://schemas.microsoft.com/office/word/2010/wordprocessingDrawing" xmlns:wp="http://schemas.openxmlformats.org/drawingml/2006/wordprocessingDrawing" xmlns:w10="urn:schemas-microsoft-com:office:word" xmlns:w="http://schemas.openxmlformats.org/wordprocessingml/2006/main" xmlns:w14="http://schemas.microsoft.com/office/word/2010/wordml" xmlns:wpg="http://schemas.microsoft.com/office/word/2010/wordprocessingGroup" xmlns:wpi="http://schemas.microsoft.com/office/word/2010/wordprocessingInk" xmlns:wne="http://schemas.microsoft.com/office/word/2006/wordml" xmlns:wps="http://schemas.microsoft.com/office/word/2010/wordprocessingShape" mc:Ignorable="w14 wp14">
+<w:numbering xmlns:ve="http://schemas.openxmlformats.org/markup-compatibility/2006" xmlns:o="urn:schemas-microsoft-com:office:office" xmlns:r="http://schemas.openxmlformats.org/officeDocument/2006/relationships" xmlns:m="http://schemas.openxmlformats.org/officeDocument/2006/math" xmlns:v="urn:schemas-microsoft-com:vml" xmlns:wp="http://schemas.openxmlformats.org/drawingml/2006/wordprocessingDrawing" xmlns:w10="urn:schemas-microsoft-com:office:word" xmlns:w="http://schemas.openxmlformats.org/wordprocessingml/2006/main" xmlns:wne="http://schemas.microsoft.com/office/word/2006/wordml">
   <w:abstractNum w:abstractNumId="0">
     <w:nsid w:val="074E650F"/>
     <w:multiLevelType w:val="hybridMultilevel"/>
@@ -2861,6 +3242,95 @@
     </w:lvl>
   </w:abstractNum>
   <w:abstractNum w:abstractNumId="4">
+    <w:nsid w:val="620B793A"/>
+    <w:multiLevelType w:val="hybridMultilevel"/>
+    <w:tmpl w:val="7870D5AE"/>
+    <w:lvl w:ilvl="0" w:tplc="0406000F">
+      <w:start w:val="1"/>
+      <w:numFmt w:val="decimal"/>
+      <w:lvlText w:val="%1."/>
+      <w:lvlJc w:val="left"/>
+      <w:pPr>
+        <w:ind w:left="720" w:hanging="360"/>
+      </w:pPr>
+      <w:rPr>
+        <w:rFonts w:hint="default"/>
+      </w:rPr>
+    </w:lvl>
+    <w:lvl w:ilvl="1" w:tplc="04060019" w:tentative="1">
+      <w:start w:val="1"/>
+      <w:numFmt w:val="lowerLetter"/>
+      <w:lvlText w:val="%2."/>
+      <w:lvlJc w:val="left"/>
+      <w:pPr>
+        <w:ind w:left="1440" w:hanging="360"/>
+      </w:pPr>
+    </w:lvl>
+    <w:lvl w:ilvl="2" w:tplc="0406001B" w:tentative="1">
+      <w:start w:val="1"/>
+      <w:numFmt w:val="lowerRoman"/>
+      <w:lvlText w:val="%3."/>
+      <w:lvlJc w:val="right"/>
+      <w:pPr>
+        <w:ind w:left="2160" w:hanging="180"/>
+      </w:pPr>
+    </w:lvl>
+    <w:lvl w:ilvl="3" w:tplc="0406000F" w:tentative="1">
+      <w:start w:val="1"/>
+      <w:numFmt w:val="decimal"/>
+      <w:lvlText w:val="%4."/>
+      <w:lvlJc w:val="left"/>
+      <w:pPr>
+        <w:ind w:left="2880" w:hanging="360"/>
+      </w:pPr>
+    </w:lvl>
+    <w:lvl w:ilvl="4" w:tplc="04060019" w:tentative="1">
+      <w:start w:val="1"/>
+      <w:numFmt w:val="lowerLetter"/>
+      <w:lvlText w:val="%5."/>
+      <w:lvlJc w:val="left"/>
+      <w:pPr>
+        <w:ind w:left="3600" w:hanging="360"/>
+      </w:pPr>
+    </w:lvl>
+    <w:lvl w:ilvl="5" w:tplc="0406001B" w:tentative="1">
+      <w:start w:val="1"/>
+      <w:numFmt w:val="lowerRoman"/>
+      <w:lvlText w:val="%6."/>
+      <w:lvlJc w:val="right"/>
+      <w:pPr>
+        <w:ind w:left="4320" w:hanging="180"/>
+      </w:pPr>
+    </w:lvl>
+    <w:lvl w:ilvl="6" w:tplc="0406000F" w:tentative="1">
+      <w:start w:val="1"/>
+      <w:numFmt w:val="decimal"/>
+      <w:lvlText w:val="%7."/>
+      <w:lvlJc w:val="left"/>
+      <w:pPr>
+        <w:ind w:left="5040" w:hanging="360"/>
+      </w:pPr>
+    </w:lvl>
+    <w:lvl w:ilvl="7" w:tplc="04060019" w:tentative="1">
+      <w:start w:val="1"/>
+      <w:numFmt w:val="lowerLetter"/>
+      <w:lvlText w:val="%8."/>
+      <w:lvlJc w:val="left"/>
+      <w:pPr>
+        <w:ind w:left="5760" w:hanging="360"/>
+      </w:pPr>
+    </w:lvl>
+    <w:lvl w:ilvl="8" w:tplc="0406001B" w:tentative="1">
+      <w:start w:val="1"/>
+      <w:numFmt w:val="lowerRoman"/>
+      <w:lvlText w:val="%9."/>
+      <w:lvlJc w:val="right"/>
+      <w:pPr>
+        <w:ind w:left="6480" w:hanging="180"/>
+      </w:pPr>
+    </w:lvl>
+  </w:abstractNum>
+  <w:abstractNum w:abstractNumId="5">
     <w:nsid w:val="6F346227"/>
     <w:multiLevelType w:val="hybridMultilevel"/>
     <w:tmpl w:val="99A6F82E"/>
@@ -2947,7 +3417,7 @@
     </w:lvl>
   </w:abstractNum>
   <w:num w:numId="1">
-    <w:abstractNumId w:val="4"/>
+    <w:abstractNumId w:val="5"/>
   </w:num>
   <w:num w:numId="2">
     <w:abstractNumId w:val="2"/>
@@ -2961,11 +3431,14 @@
   <w:num w:numId="5">
     <w:abstractNumId w:val="0"/>
   </w:num>
+  <w:num w:numId="6">
+    <w:abstractNumId w:val="4"/>
+  </w:num>
 </w:numbering>
 </file>
 
 <file path=word/styles.xml><?xml version="1.0" encoding="utf-8"?>
-<w:styles xmlns:mc="http://schemas.openxmlformats.org/markup-compatibility/2006" xmlns:r="http://schemas.openxmlformats.org/officeDocument/2006/relationships" xmlns:w="http://schemas.openxmlformats.org/wordprocessingml/2006/main" xmlns:w14="http://schemas.microsoft.com/office/word/2010/wordml" mc:Ignorable="w14">
+<w:styles xmlns:r="http://schemas.openxmlformats.org/officeDocument/2006/relationships" xmlns:w="http://schemas.openxmlformats.org/wordprocessingml/2006/main">
   <w:docDefaults>
     <w:rPrDefault>
       <w:rPr>
@@ -3123,6 +3596,7 @@
   <w:style w:type="paragraph" w:default="1" w:styleId="Normal">
     <w:name w:val="Normal"/>
     <w:qFormat/>
+    <w:rsid w:val="00CA52A0"/>
   </w:style>
   <w:style w:type="paragraph" w:styleId="Heading1">
     <w:name w:val="heading 1"/>
@@ -3182,6 +3656,7 @@
     <w:uiPriority w:val="99"/>
     <w:semiHidden/>
     <w:unhideWhenUsed/>
+    <w:qFormat/>
     <w:tblPr>
       <w:tblInd w:w="0" w:type="dxa"/>
       <w:tblCellMar>

</xml_diff>